<commit_message>
documents for final review
</commit_message>
<xml_diff>
--- a/Capstone_1/Machine_Learning.docx
+++ b/Capstone_1/Machine_Learning.docx
@@ -29,14 +29,7 @@
           <w:rFonts w:ascii="Arial" w:hAnsi="Arial" w:cs="Arial"/>
           <w:color w:val="333333"/>
         </w:rPr>
-        <w:t>Banking client sought to predict which customers were most likely to subscribe to term deposit, thereby maximizing its marketing campaign by targeting customers most likely to subscribe to term deposit ‘y’.</w:t>
-      </w:r>
-      <w:r>
-        <w:rPr>
-          <w:rFonts w:ascii="Arial" w:hAnsi="Arial" w:cs="Arial"/>
-          <w:color w:val="333333"/>
-        </w:rPr>
-        <w:t xml:space="preserve"> This is a classification </w:t>
+        <w:t xml:space="preserve">Banking client sought to predict which customers were most likely to subscribe to term deposit, thereby maximizing its marketing campaign by targeting customers most likely to subscribe to term deposit ‘y’. This is a classification </w:t>
       </w:r>
       <w:proofErr w:type="gramStart"/>
       <w:r>
@@ -52,21 +45,16 @@
           <w:rFonts w:ascii="Arial" w:hAnsi="Arial" w:cs="Arial"/>
           <w:color w:val="333333"/>
         </w:rPr>
-        <w:t xml:space="preserve"> therefore Logistic Regression and Random Forest models were compared to determine which model would best predict </w:t>
-      </w:r>
-      <w:r>
-        <w:rPr>
-          <w:rFonts w:ascii="Arial" w:hAnsi="Arial" w:cs="Arial"/>
-          <w:color w:val="333333"/>
-        </w:rPr>
-        <w:t> customers most likely to subscribe</w:t>
-      </w:r>
-      <w:r>
-        <w:rPr>
-          <w:rFonts w:ascii="Arial" w:hAnsi="Arial" w:cs="Arial"/>
-          <w:color w:val="333333"/>
-        </w:rPr>
-        <w:t>.</w:t>
+        <w:t xml:space="preserve"> therefore Logistic Regression and Random Forest models were compared to determine which model would best predict  custo</w:t>
+      </w:r>
+      <w:bookmarkStart w:id="0" w:name="_GoBack"/>
+      <w:bookmarkEnd w:id="0"/>
+      <w:r>
+        <w:rPr>
+          <w:rFonts w:ascii="Arial" w:hAnsi="Arial" w:cs="Arial"/>
+          <w:color w:val="333333"/>
+        </w:rPr>
+        <w:t>mers most likely to subscribe.</w:t>
       </w:r>
     </w:p>
     <w:p>
@@ -115,14 +103,7 @@
           <w:rFonts w:ascii="Arial" w:hAnsi="Arial" w:cs="Arial"/>
           <w:color w:val="333333"/>
         </w:rPr>
-        <w:t>Create training and test sets</w:t>
-      </w:r>
-      <w:r>
-        <w:rPr>
-          <w:rFonts w:ascii="Arial" w:hAnsi="Arial" w:cs="Arial"/>
-          <w:color w:val="333333"/>
-        </w:rPr>
-        <w:t>: 20% of data was set aside for testing</w:t>
+        <w:t>Create training and test sets: 20% of data was set aside for testing</w:t>
       </w:r>
     </w:p>
     <w:p>
@@ -162,14 +143,14 @@
           <w:rFonts w:ascii="Arial" w:hAnsi="Arial" w:cs="Arial"/>
           <w:color w:val="333333"/>
         </w:rPr>
-        <w:t>Normalize data using StandardScaler in order to bring</w:t>
-      </w:r>
-      <w:r>
-        <w:rPr>
-          <w:rFonts w:ascii="Arial" w:hAnsi="Arial" w:cs="Arial"/>
-          <w:color w:val="333333"/>
-        </w:rPr>
-        <w:t xml:space="preserve"> all the values of numeric columns in the dataset to a common scale.</w:t>
+        <w:t>Standardize</w:t>
+      </w:r>
+      <w:r>
+        <w:rPr>
+          <w:rFonts w:ascii="Arial" w:hAnsi="Arial" w:cs="Arial"/>
+          <w:color w:val="333333"/>
+        </w:rPr>
+        <w:t xml:space="preserve"> data using StandardScaler in order to bring all the values of numeric columns in the dataset to a common scale.</w:t>
       </w:r>
     </w:p>
     <w:p>
@@ -236,14 +217,7 @@
           <w:rFonts w:ascii="Arial" w:hAnsi="Arial" w:cs="Arial"/>
           <w:color w:val="333333"/>
         </w:rPr>
-        <w:t>Predict the labels of the test set</w:t>
-      </w:r>
-      <w:r>
-        <w:rPr>
-          <w:rFonts w:ascii="Arial" w:hAnsi="Arial" w:cs="Arial"/>
-          <w:color w:val="333333"/>
-        </w:rPr>
-        <w:t xml:space="preserve"> using Logistic Regression.predict()</w:t>
+        <w:t>Predict the labels of the test set using Logistic Regression.predict()</w:t>
       </w:r>
     </w:p>
     <w:p>
@@ -263,14 +237,7 @@
           <w:rFonts w:ascii="Arial" w:hAnsi="Arial" w:cs="Arial"/>
           <w:color w:val="333333"/>
         </w:rPr>
-        <w:t>Compute predicted probabilities</w:t>
-      </w:r>
-      <w:r>
-        <w:rPr>
-          <w:rFonts w:ascii="Arial" w:hAnsi="Arial" w:cs="Arial"/>
-          <w:color w:val="333333"/>
-        </w:rPr>
-        <w:t xml:space="preserve"> for independent variables test data</w:t>
+        <w:t>Compute predicted probabilities for independent variables test data</w:t>
       </w:r>
     </w:p>
     <w:p>
@@ -357,34 +324,7 @@
           <w:bCs/>
           <w:color w:val="333333"/>
         </w:rPr>
-        <w:t>Random</w:t>
-      </w:r>
-      <w:r>
-        <w:rPr>
-          <w:rFonts w:ascii="Arial" w:hAnsi="Arial" w:cs="Arial"/>
-          <w:b/>
-          <w:bCs/>
-          <w:color w:val="333333"/>
-        </w:rPr>
-        <w:t xml:space="preserve"> </w:t>
-      </w:r>
-      <w:r>
-        <w:rPr>
-          <w:rFonts w:ascii="Arial" w:hAnsi="Arial" w:cs="Arial"/>
-          <w:b/>
-          <w:bCs/>
-          <w:color w:val="333333"/>
-        </w:rPr>
-        <w:t>Forest</w:t>
-      </w:r>
-      <w:r>
-        <w:rPr>
-          <w:rFonts w:ascii="Arial" w:hAnsi="Arial" w:cs="Arial"/>
-          <w:b/>
-          <w:bCs/>
-          <w:color w:val="333333"/>
-        </w:rPr>
-        <w:t xml:space="preserve"> Steps</w:t>
+        <w:t>Random Forest Steps</w:t>
       </w:r>
     </w:p>
     <w:p>
@@ -444,28 +384,35 @@
           <w:rFonts w:ascii="Arial" w:hAnsi="Arial" w:cs="Arial"/>
           <w:color w:val="333333"/>
         </w:rPr>
-        <w:t xml:space="preserve">Random Forest </w:t>
-      </w:r>
-      <w:r>
-        <w:rPr>
-          <w:rFonts w:ascii="Arial" w:hAnsi="Arial" w:cs="Arial"/>
-          <w:color w:val="333333"/>
-        </w:rPr>
-        <w:t>classifier was applied to training data</w:t>
-      </w:r>
-      <w:r>
-        <w:rPr>
-          <w:rFonts w:ascii="Arial" w:hAnsi="Arial" w:cs="Arial"/>
-          <w:color w:val="333333"/>
-        </w:rPr>
-        <w:t>: (</w:t>
-      </w:r>
-      <w:r>
-        <w:rPr>
-          <w:rFonts w:ascii="Arial" w:hAnsi="Arial" w:cs="Arial"/>
-          <w:color w:val="333333"/>
-        </w:rPr>
-        <w:t>n_estimators=200, max_depth = 3, max_features=17)</w:t>
+        <w:t>Perform Hyper</w:t>
+      </w:r>
+      <w:r>
+        <w:rPr>
+          <w:rFonts w:ascii="Arial" w:hAnsi="Arial" w:cs="Arial"/>
+          <w:color w:val="333333"/>
+        </w:rPr>
+        <w:t>-</w:t>
+      </w:r>
+      <w:r>
+        <w:rPr>
+          <w:rFonts w:ascii="Arial" w:hAnsi="Arial" w:cs="Arial"/>
+          <w:color w:val="333333"/>
+        </w:rPr>
+        <w:t>parame</w:t>
+      </w:r>
+      <w:r>
+        <w:rPr>
+          <w:rFonts w:ascii="Arial" w:hAnsi="Arial" w:cs="Arial"/>
+          <w:color w:val="333333"/>
+        </w:rPr>
+        <w:t>ter</w:t>
+      </w:r>
+      <w:r>
+        <w:rPr>
+          <w:rFonts w:ascii="Arial" w:hAnsi="Arial" w:cs="Arial"/>
+          <w:color w:val="333333"/>
+        </w:rPr>
+        <w:t>ization</w:t>
       </w:r>
     </w:p>
     <w:p>
@@ -485,21 +432,14 @@
           <w:rFonts w:ascii="Arial" w:hAnsi="Arial" w:cs="Arial"/>
           <w:color w:val="333333"/>
         </w:rPr>
-        <w:t xml:space="preserve">Predict the labels of the test set using </w:t>
-      </w:r>
-      <w:r>
-        <w:rPr>
-          <w:rFonts w:ascii="Arial" w:hAnsi="Arial" w:cs="Arial"/>
-          <w:color w:val="333333"/>
-        </w:rPr>
-        <w:t>RandomForestClassifier.</w:t>
-      </w:r>
-      <w:r>
-        <w:rPr>
-          <w:rFonts w:ascii="Arial" w:hAnsi="Arial" w:cs="Arial"/>
-          <w:color w:val="333333"/>
-        </w:rPr>
-        <w:t>predict()</w:t>
+        <w:t xml:space="preserve">Random Forest </w:t>
+      </w:r>
+      <w:r>
+        <w:rPr>
+          <w:rFonts w:ascii="Arial" w:hAnsi="Arial" w:cs="Arial"/>
+          <w:color w:val="333333"/>
+        </w:rPr>
+        <w:t>classifier was applied to training data</w:t>
       </w:r>
     </w:p>
     <w:p>
@@ -519,7 +459,21 @@
           <w:rFonts w:ascii="Arial" w:hAnsi="Arial" w:cs="Arial"/>
           <w:color w:val="333333"/>
         </w:rPr>
-        <w:t>Compute predicted probabilities for independent variables test data</w:t>
+        <w:t xml:space="preserve">Predict the labels of the test set using </w:t>
+      </w:r>
+      <w:r>
+        <w:rPr>
+          <w:rFonts w:ascii="Arial" w:hAnsi="Arial" w:cs="Arial"/>
+          <w:color w:val="333333"/>
+        </w:rPr>
+        <w:t>RandomForestClassifier.</w:t>
+      </w:r>
+      <w:r>
+        <w:rPr>
+          <w:rFonts w:ascii="Arial" w:hAnsi="Arial" w:cs="Arial"/>
+          <w:color w:val="333333"/>
+        </w:rPr>
+        <w:t>predict()</w:t>
       </w:r>
     </w:p>
     <w:p>
@@ -539,7 +493,7 @@
           <w:rFonts w:ascii="Arial" w:hAnsi="Arial" w:cs="Arial"/>
           <w:color w:val="333333"/>
         </w:rPr>
-        <w:t xml:space="preserve">Compute and print the confusion matrix </w:t>
+        <w:t>Compute predicted probabilities for independent variables test data</w:t>
       </w:r>
     </w:p>
     <w:p>
@@ -559,7 +513,7 @@
           <w:rFonts w:ascii="Arial" w:hAnsi="Arial" w:cs="Arial"/>
           <w:color w:val="333333"/>
         </w:rPr>
-        <w:t>Compute and print the classification report</w:t>
+        <w:t xml:space="preserve">Compute and print the confusion matrix </w:t>
       </w:r>
     </w:p>
     <w:p>
@@ -579,6 +533,26 @@
           <w:rFonts w:ascii="Arial" w:hAnsi="Arial" w:cs="Arial"/>
           <w:color w:val="333333"/>
         </w:rPr>
+        <w:t>Compute and print the classification report</w:t>
+      </w:r>
+    </w:p>
+    <w:p>
+      <w:pPr>
+        <w:pStyle w:val="ListParagraph"/>
+        <w:numPr>
+          <w:ilvl w:val="0"/>
+          <w:numId w:val="1"/>
+        </w:numPr>
+        <w:rPr>
+          <w:rFonts w:ascii="Arial" w:hAnsi="Arial" w:cs="Arial"/>
+          <w:color w:val="333333"/>
+        </w:rPr>
+      </w:pPr>
+      <w:r>
+        <w:rPr>
+          <w:rFonts w:ascii="Arial" w:hAnsi="Arial" w:cs="Arial"/>
+          <w:color w:val="333333"/>
+        </w:rPr>
         <w:t>Generate ROC</w:t>
       </w:r>
     </w:p>
@@ -675,7 +649,7 @@
           <w:color w:val="000000"/>
           <w:shd w:val="clear" w:color="auto" w:fill="FFFFFF"/>
         </w:rPr>
-        <w:t xml:space="preserve">7015 250] </w:t>
+        <w:t>5588</w:t>
       </w:r>
       <w:r>
         <w:rPr>
@@ -683,7 +657,7 @@
           <w:color w:val="000000"/>
           <w:shd w:val="clear" w:color="auto" w:fill="FFFFFF"/>
         </w:rPr>
-        <w:t>[</w:t>
+        <w:t xml:space="preserve"> </w:t>
       </w:r>
       <w:r>
         <w:rPr>
@@ -691,7 +665,7 @@
           <w:color w:val="000000"/>
           <w:shd w:val="clear" w:color="auto" w:fill="FFFFFF"/>
         </w:rPr>
-        <w:t xml:space="preserve">700 </w:t>
+        <w:t>1677</w:t>
       </w:r>
       <w:r>
         <w:rPr>
@@ -699,7 +673,7 @@
           <w:color w:val="000000"/>
           <w:shd w:val="clear" w:color="auto" w:fill="FFFFFF"/>
         </w:rPr>
-        <w:t xml:space="preserve"> </w:t>
+        <w:t xml:space="preserve">] </w:t>
       </w:r>
       <w:r>
         <w:rPr>
@@ -707,53 +681,6 @@
           <w:color w:val="000000"/>
           <w:shd w:val="clear" w:color="auto" w:fill="FFFFFF"/>
         </w:rPr>
-        <w:t>271]]</w:t>
-      </w:r>
-    </w:p>
-    <w:p>
-      <w:pPr>
-        <w:rPr>
-          <w:rFonts w:ascii="Arial" w:hAnsi="Arial" w:cs="Arial"/>
-          <w:color w:val="333333"/>
-          <w:sz w:val="20"/>
-          <w:szCs w:val="20"/>
-        </w:rPr>
-      </w:pPr>
-      <w:r>
-        <w:rPr>
-          <w:rFonts w:ascii="Arial" w:hAnsi="Arial" w:cs="Arial"/>
-          <w:color w:val="333333"/>
-          <w:sz w:val="20"/>
-          <w:szCs w:val="20"/>
-        </w:rPr>
-        <w:t>Random Forest</w:t>
-      </w:r>
-      <w:r>
-        <w:rPr>
-          <w:rFonts w:ascii="Arial" w:hAnsi="Arial" w:cs="Arial"/>
-          <w:color w:val="333333"/>
-          <w:sz w:val="20"/>
-          <w:szCs w:val="20"/>
-        </w:rPr>
-        <w:t>:</w:t>
-      </w:r>
-      <w:r>
-        <w:rPr>
-          <w:rFonts w:ascii="Arial" w:hAnsi="Arial" w:cs="Arial"/>
-          <w:color w:val="333333"/>
-          <w:sz w:val="20"/>
-          <w:szCs w:val="20"/>
-        </w:rPr>
-        <w:tab/>
-      </w:r>
-      <w:r>
-        <w:rPr>
-          <w:rFonts w:ascii="Arial" w:hAnsi="Arial" w:cs="Arial"/>
-          <w:color w:val="333333"/>
-          <w:sz w:val="20"/>
-          <w:szCs w:val="20"/>
-        </w:rPr>
-        <w:tab/>
         <w:t>[</w:t>
       </w:r>
       <w:r>
@@ -762,7 +689,7 @@
           <w:color w:val="000000"/>
           <w:shd w:val="clear" w:color="auto" w:fill="FFFFFF"/>
         </w:rPr>
-        <w:t>[7</w:t>
+        <w:t>310</w:t>
       </w:r>
       <w:r>
         <w:rPr>
@@ -770,7 +697,7 @@
           <w:color w:val="000000"/>
           <w:shd w:val="clear" w:color="auto" w:fill="FFFFFF"/>
         </w:rPr>
-        <w:t>143</w:t>
+        <w:t xml:space="preserve"> </w:t>
       </w:r>
       <w:r>
         <w:rPr>
@@ -786,7 +713,7 @@
           <w:color w:val="000000"/>
           <w:shd w:val="clear" w:color="auto" w:fill="FFFFFF"/>
         </w:rPr>
-        <w:t>122</w:t>
+        <w:t>661</w:t>
       </w:r>
       <w:r>
         <w:rPr>
@@ -794,7 +721,54 @@
           <w:color w:val="000000"/>
           <w:shd w:val="clear" w:color="auto" w:fill="FFFFFF"/>
         </w:rPr>
-        <w:t>] [</w:t>
+        <w:t>]]</w:t>
+      </w:r>
+    </w:p>
+    <w:p>
+      <w:pPr>
+        <w:rPr>
+          <w:rFonts w:ascii="Arial" w:hAnsi="Arial" w:cs="Arial"/>
+          <w:color w:val="333333"/>
+          <w:sz w:val="20"/>
+          <w:szCs w:val="20"/>
+        </w:rPr>
+      </w:pPr>
+      <w:r>
+        <w:rPr>
+          <w:rFonts w:ascii="Arial" w:hAnsi="Arial" w:cs="Arial"/>
+          <w:color w:val="333333"/>
+          <w:sz w:val="20"/>
+          <w:szCs w:val="20"/>
+        </w:rPr>
+        <w:t>Random Forest</w:t>
+      </w:r>
+      <w:r>
+        <w:rPr>
+          <w:rFonts w:ascii="Arial" w:hAnsi="Arial" w:cs="Arial"/>
+          <w:color w:val="333333"/>
+          <w:sz w:val="20"/>
+          <w:szCs w:val="20"/>
+        </w:rPr>
+        <w:t>:</w:t>
+      </w:r>
+      <w:r>
+        <w:rPr>
+          <w:rFonts w:ascii="Arial" w:hAnsi="Arial" w:cs="Arial"/>
+          <w:color w:val="333333"/>
+          <w:sz w:val="20"/>
+          <w:szCs w:val="20"/>
+        </w:rPr>
+        <w:tab/>
+      </w:r>
+      <w:r>
+        <w:rPr>
+          <w:rFonts w:ascii="Arial" w:hAnsi="Arial" w:cs="Arial"/>
+          <w:color w:val="333333"/>
+          <w:sz w:val="20"/>
+          <w:szCs w:val="20"/>
+        </w:rPr>
+        <w:tab/>
+        <w:t>[</w:t>
       </w:r>
       <w:r>
         <w:rPr>
@@ -802,7 +776,7 @@
           <w:color w:val="000000"/>
           <w:shd w:val="clear" w:color="auto" w:fill="FFFFFF"/>
         </w:rPr>
-        <w:t>790</w:t>
+        <w:t>[7</w:t>
       </w:r>
       <w:r>
         <w:rPr>
@@ -810,7 +784,7 @@
           <w:color w:val="000000"/>
           <w:shd w:val="clear" w:color="auto" w:fill="FFFFFF"/>
         </w:rPr>
-        <w:t xml:space="preserve"> </w:t>
+        <w:t>143</w:t>
       </w:r>
       <w:r>
         <w:rPr>
@@ -818,7 +792,7 @@
           <w:color w:val="000000"/>
           <w:shd w:val="clear" w:color="auto" w:fill="FFFFFF"/>
         </w:rPr>
-        <w:t xml:space="preserve">  181</w:t>
+        <w:t xml:space="preserve"> </w:t>
       </w:r>
       <w:r>
         <w:rPr>
@@ -826,6 +800,46 @@
           <w:color w:val="000000"/>
           <w:shd w:val="clear" w:color="auto" w:fill="FFFFFF"/>
         </w:rPr>
+        <w:t>122</w:t>
+      </w:r>
+      <w:r>
+        <w:rPr>
+          <w:rFonts w:ascii="Courier New" w:hAnsi="Courier New" w:cs="Courier New"/>
+          <w:color w:val="000000"/>
+          <w:shd w:val="clear" w:color="auto" w:fill="FFFFFF"/>
+        </w:rPr>
+        <w:t>] [</w:t>
+      </w:r>
+      <w:r>
+        <w:rPr>
+          <w:rFonts w:ascii="Courier New" w:hAnsi="Courier New" w:cs="Courier New"/>
+          <w:color w:val="000000"/>
+          <w:shd w:val="clear" w:color="auto" w:fill="FFFFFF"/>
+        </w:rPr>
+        <w:t>790</w:t>
+      </w:r>
+      <w:r>
+        <w:rPr>
+          <w:rFonts w:ascii="Courier New" w:hAnsi="Courier New" w:cs="Courier New"/>
+          <w:color w:val="000000"/>
+          <w:shd w:val="clear" w:color="auto" w:fill="FFFFFF"/>
+        </w:rPr>
+        <w:t xml:space="preserve"> </w:t>
+      </w:r>
+      <w:r>
+        <w:rPr>
+          <w:rFonts w:ascii="Courier New" w:hAnsi="Courier New" w:cs="Courier New"/>
+          <w:color w:val="000000"/>
+          <w:shd w:val="clear" w:color="auto" w:fill="FFFFFF"/>
+        </w:rPr>
+        <w:t xml:space="preserve">  181</w:t>
+      </w:r>
+      <w:r>
+        <w:rPr>
+          <w:rFonts w:ascii="Courier New" w:hAnsi="Courier New" w:cs="Courier New"/>
+          <w:color w:val="000000"/>
+          <w:shd w:val="clear" w:color="auto" w:fill="FFFFFF"/>
+        </w:rPr>
         <w:t>]]</w:t>
       </w:r>
     </w:p>
@@ -901,66 +915,7 @@
           <w:sz w:val="20"/>
           <w:szCs w:val="20"/>
         </w:rPr>
-        <w:t xml:space="preserve">: </w:t>
-      </w:r>
-      <w:r>
-        <w:rPr>
-          <w:rFonts w:ascii="Arial" w:hAnsi="Arial" w:cs="Arial"/>
-          <w:b/>
-          <w:bCs/>
-          <w:color w:val="333333"/>
-          <w:sz w:val="20"/>
-          <w:szCs w:val="20"/>
-        </w:rPr>
-        <w:t>Classification Report</w:t>
-      </w:r>
-    </w:p>
-    <w:p>
-      <w:pPr>
-        <w:rPr>
-          <w:rFonts w:ascii="Arial" w:hAnsi="Arial" w:cs="Arial"/>
-          <w:b/>
-          <w:bCs/>
-          <w:color w:val="333333"/>
-          <w:sz w:val="20"/>
-          <w:szCs w:val="20"/>
-        </w:rPr>
-      </w:pPr>
-      <w:r>
-        <w:rPr>
-          <w:rFonts w:ascii="Arial" w:hAnsi="Arial" w:cs="Arial"/>
-          <w:color w:val="333333"/>
-          <w:sz w:val="20"/>
-          <w:szCs w:val="20"/>
-        </w:rPr>
-        <w:t>Logistic Regression</w:t>
-      </w:r>
-      <w:r>
-        <w:rPr>
-          <w:rFonts w:ascii="Arial" w:hAnsi="Arial" w:cs="Arial"/>
-          <w:color w:val="333333"/>
-          <w:sz w:val="20"/>
-          <w:szCs w:val="20"/>
-        </w:rPr>
-        <w:t xml:space="preserve">          </w:t>
-      </w:r>
-      <w:r>
-        <w:rPr>
-          <w:rFonts w:ascii="Arial" w:hAnsi="Arial" w:cs="Arial"/>
-          <w:color w:val="333333"/>
-          <w:sz w:val="20"/>
-          <w:szCs w:val="20"/>
-        </w:rPr>
-        <w:tab/>
-      </w:r>
-      <w:r>
-        <w:rPr>
-          <w:rFonts w:ascii="Arial" w:hAnsi="Arial" w:cs="Arial"/>
-          <w:color w:val="333333"/>
-          <w:sz w:val="20"/>
-          <w:szCs w:val="20"/>
-        </w:rPr>
-        <w:tab/>
+        <w:t>: Classification Report</w:t>
       </w:r>
     </w:p>
     <w:tbl>
@@ -1000,6 +955,7 @@
                 <w:szCs w:val="18"/>
               </w:rPr>
             </w:pPr>
+            <w:bookmarkStart w:id="1" w:name="_Hlk25000197"/>
           </w:p>
         </w:tc>
         <w:tc>
@@ -1447,7 +1403,16 @@
                 <w:sz w:val="18"/>
                 <w:szCs w:val="18"/>
               </w:rPr>
-              <w:t>0.91</w:t>
+              <w:t>0.9</w:t>
+            </w:r>
+            <w:r>
+              <w:rPr>
+                <w:rFonts w:ascii="Arial" w:hAnsi="Arial" w:cs="Arial"/>
+                <w:color w:val="333333"/>
+                <w:sz w:val="18"/>
+                <w:szCs w:val="18"/>
+              </w:rPr>
+              <w:t>5</w:t>
             </w:r>
           </w:p>
         </w:tc>
@@ -1480,7 +1445,16 @@
                 <w:sz w:val="18"/>
                 <w:szCs w:val="18"/>
               </w:rPr>
-              <w:t>0.97</w:t>
+              <w:t>0.</w:t>
+            </w:r>
+            <w:r>
+              <w:rPr>
+                <w:rFonts w:ascii="Arial" w:hAnsi="Arial" w:cs="Arial"/>
+                <w:color w:val="333333"/>
+                <w:sz w:val="18"/>
+                <w:szCs w:val="18"/>
+              </w:rPr>
+              <w:t>77</w:t>
             </w:r>
           </w:p>
         </w:tc>
@@ -1513,7 +1487,25 @@
                 <w:sz w:val="18"/>
                 <w:szCs w:val="18"/>
               </w:rPr>
-              <w:t xml:space="preserve">0.94      </w:t>
+              <w:t>0.</w:t>
+            </w:r>
+            <w:r>
+              <w:rPr>
+                <w:rFonts w:ascii="Arial" w:hAnsi="Arial" w:cs="Arial"/>
+                <w:color w:val="333333"/>
+                <w:sz w:val="18"/>
+                <w:szCs w:val="18"/>
+              </w:rPr>
+              <w:t>85</w:t>
+            </w:r>
+            <w:r>
+              <w:rPr>
+                <w:rFonts w:ascii="Arial" w:hAnsi="Arial" w:cs="Arial"/>
+                <w:color w:val="333333"/>
+                <w:sz w:val="18"/>
+                <w:szCs w:val="18"/>
+              </w:rPr>
+              <w:t xml:space="preserve">      </w:t>
             </w:r>
           </w:p>
         </w:tc>
@@ -1577,7 +1569,16 @@
                 <w:sz w:val="18"/>
                 <w:szCs w:val="18"/>
               </w:rPr>
-              <w:t>0.90</w:t>
+              <w:t>0.9</w:t>
+            </w:r>
+            <w:r>
+              <w:rPr>
+                <w:rFonts w:ascii="Arial" w:hAnsi="Arial" w:cs="Arial"/>
+                <w:color w:val="333333"/>
+                <w:sz w:val="18"/>
+                <w:szCs w:val="18"/>
+              </w:rPr>
+              <w:t>1</w:t>
             </w:r>
           </w:p>
         </w:tc>
@@ -1739,7 +1740,25 @@
                 <w:sz w:val="18"/>
                 <w:szCs w:val="18"/>
               </w:rPr>
-              <w:t xml:space="preserve">0.52      </w:t>
+              <w:t>0.</w:t>
+            </w:r>
+            <w:r>
+              <w:rPr>
+                <w:rFonts w:ascii="Arial" w:hAnsi="Arial" w:cs="Arial"/>
+                <w:color w:val="333333"/>
+                <w:sz w:val="18"/>
+                <w:szCs w:val="18"/>
+              </w:rPr>
+              <w:t>28</w:t>
+            </w:r>
+            <w:r>
+              <w:rPr>
+                <w:rFonts w:ascii="Arial" w:hAnsi="Arial" w:cs="Arial"/>
+                <w:color w:val="333333"/>
+                <w:sz w:val="18"/>
+                <w:szCs w:val="18"/>
+              </w:rPr>
+              <w:t xml:space="preserve">     </w:t>
             </w:r>
           </w:p>
         </w:tc>
@@ -1772,7 +1791,25 @@
                 <w:sz w:val="18"/>
                 <w:szCs w:val="18"/>
               </w:rPr>
-              <w:t xml:space="preserve">0.28      </w:t>
+              <w:t>0.</w:t>
+            </w:r>
+            <w:r>
+              <w:rPr>
+                <w:rFonts w:ascii="Arial" w:hAnsi="Arial" w:cs="Arial"/>
+                <w:color w:val="333333"/>
+                <w:sz w:val="18"/>
+                <w:szCs w:val="18"/>
+              </w:rPr>
+              <w:t>6</w:t>
+            </w:r>
+            <w:r>
+              <w:rPr>
+                <w:rFonts w:ascii="Arial" w:hAnsi="Arial" w:cs="Arial"/>
+                <w:color w:val="333333"/>
+                <w:sz w:val="18"/>
+                <w:szCs w:val="18"/>
+              </w:rPr>
+              <w:t xml:space="preserve">8      </w:t>
             </w:r>
           </w:p>
         </w:tc>
@@ -1805,7 +1842,25 @@
                 <w:sz w:val="18"/>
                 <w:szCs w:val="18"/>
               </w:rPr>
-              <w:t xml:space="preserve">0.36       </w:t>
+              <w:t>0.</w:t>
+            </w:r>
+            <w:r>
+              <w:rPr>
+                <w:rFonts w:ascii="Arial" w:hAnsi="Arial" w:cs="Arial"/>
+                <w:color w:val="333333"/>
+                <w:sz w:val="18"/>
+                <w:szCs w:val="18"/>
+              </w:rPr>
+              <w:t>40</w:t>
+            </w:r>
+            <w:r>
+              <w:rPr>
+                <w:rFonts w:ascii="Arial" w:hAnsi="Arial" w:cs="Arial"/>
+                <w:color w:val="333333"/>
+                <w:sz w:val="18"/>
+                <w:szCs w:val="18"/>
+              </w:rPr>
+              <w:t xml:space="preserve">       </w:t>
             </w:r>
           </w:p>
         </w:tc>
@@ -1869,7 +1924,16 @@
                 <w:sz w:val="18"/>
                 <w:szCs w:val="18"/>
               </w:rPr>
-              <w:t>0.60</w:t>
+              <w:t>0.6</w:t>
+            </w:r>
+            <w:r>
+              <w:rPr>
+                <w:rFonts w:ascii="Arial" w:hAnsi="Arial" w:cs="Arial"/>
+                <w:color w:val="333333"/>
+                <w:sz w:val="18"/>
+                <w:szCs w:val="18"/>
+              </w:rPr>
+              <w:t>1</w:t>
             </w:r>
           </w:p>
         </w:tc>
@@ -1902,7 +1966,16 @@
                 <w:sz w:val="18"/>
                 <w:szCs w:val="18"/>
               </w:rPr>
-              <w:t>0.19</w:t>
+              <w:t>0.</w:t>
+            </w:r>
+            <w:r>
+              <w:rPr>
+                <w:rFonts w:ascii="Arial" w:hAnsi="Arial" w:cs="Arial"/>
+                <w:color w:val="333333"/>
+                <w:sz w:val="18"/>
+                <w:szCs w:val="18"/>
+              </w:rPr>
+              <w:t>23</w:t>
             </w:r>
           </w:p>
         </w:tc>
@@ -1935,7 +2008,16 @@
                 <w:sz w:val="18"/>
                 <w:szCs w:val="18"/>
               </w:rPr>
-              <w:t>0.28</w:t>
+              <w:t>0.</w:t>
+            </w:r>
+            <w:r>
+              <w:rPr>
+                <w:rFonts w:ascii="Arial" w:hAnsi="Arial" w:cs="Arial"/>
+                <w:color w:val="333333"/>
+                <w:sz w:val="18"/>
+                <w:szCs w:val="18"/>
+              </w:rPr>
+              <w:t>34</w:t>
             </w:r>
           </w:p>
         </w:tc>
@@ -2290,7 +2372,25 @@
                 <w:sz w:val="18"/>
                 <w:szCs w:val="18"/>
               </w:rPr>
-              <w:t xml:space="preserve">0.88      </w:t>
+              <w:t>0.</w:t>
+            </w:r>
+            <w:r>
+              <w:rPr>
+                <w:rFonts w:ascii="Arial" w:hAnsi="Arial" w:cs="Arial"/>
+                <w:color w:val="333333"/>
+                <w:sz w:val="18"/>
+                <w:szCs w:val="18"/>
+              </w:rPr>
+              <w:t>76</w:t>
+            </w:r>
+            <w:r>
+              <w:rPr>
+                <w:rFonts w:ascii="Arial" w:hAnsi="Arial" w:cs="Arial"/>
+                <w:color w:val="333333"/>
+                <w:sz w:val="18"/>
+                <w:szCs w:val="18"/>
+              </w:rPr>
+              <w:t xml:space="preserve">     </w:t>
             </w:r>
           </w:p>
         </w:tc>
@@ -2498,7 +2598,25 @@
                 <w:sz w:val="18"/>
                 <w:szCs w:val="18"/>
               </w:rPr>
-              <w:t xml:space="preserve">0.71      </w:t>
+              <w:t>0.</w:t>
+            </w:r>
+            <w:r>
+              <w:rPr>
+                <w:rFonts w:ascii="Arial" w:hAnsi="Arial" w:cs="Arial"/>
+                <w:color w:val="333333"/>
+                <w:sz w:val="18"/>
+                <w:szCs w:val="18"/>
+              </w:rPr>
+              <w:t>62</w:t>
+            </w:r>
+            <w:r>
+              <w:rPr>
+                <w:rFonts w:ascii="Arial" w:hAnsi="Arial" w:cs="Arial"/>
+                <w:color w:val="333333"/>
+                <w:sz w:val="18"/>
+                <w:szCs w:val="18"/>
+              </w:rPr>
+              <w:t xml:space="preserve">      </w:t>
             </w:r>
           </w:p>
         </w:tc>
@@ -2531,7 +2649,16 @@
                 <w:sz w:val="18"/>
                 <w:szCs w:val="18"/>
               </w:rPr>
-              <w:t>0.62</w:t>
+              <w:t>0.</w:t>
+            </w:r>
+            <w:r>
+              <w:rPr>
+                <w:rFonts w:ascii="Arial" w:hAnsi="Arial" w:cs="Arial"/>
+                <w:color w:val="333333"/>
+                <w:sz w:val="18"/>
+                <w:szCs w:val="18"/>
+              </w:rPr>
+              <w:t>72</w:t>
             </w:r>
           </w:p>
         </w:tc>
@@ -2564,7 +2691,16 @@
                 <w:sz w:val="18"/>
                 <w:szCs w:val="18"/>
               </w:rPr>
-              <w:t>0.65</w:t>
+              <w:t>0.6</w:t>
+            </w:r>
+            <w:r>
+              <w:rPr>
+                <w:rFonts w:ascii="Arial" w:hAnsi="Arial" w:cs="Arial"/>
+                <w:color w:val="333333"/>
+                <w:sz w:val="18"/>
+                <w:szCs w:val="18"/>
+              </w:rPr>
+              <w:t>2</w:t>
             </w:r>
           </w:p>
         </w:tc>
@@ -2628,7 +2764,16 @@
                 <w:sz w:val="18"/>
                 <w:szCs w:val="18"/>
               </w:rPr>
-              <w:t>0.75</w:t>
+              <w:t>0.7</w:t>
+            </w:r>
+            <w:r>
+              <w:rPr>
+                <w:rFonts w:ascii="Arial" w:hAnsi="Arial" w:cs="Arial"/>
+                <w:color w:val="333333"/>
+                <w:sz w:val="18"/>
+                <w:szCs w:val="18"/>
+              </w:rPr>
+              <w:t>6</w:t>
             </w:r>
           </w:p>
         </w:tc>
@@ -2661,7 +2806,16 @@
                 <w:sz w:val="18"/>
                 <w:szCs w:val="18"/>
               </w:rPr>
-              <w:t>0.58</w:t>
+              <w:t>0.</w:t>
+            </w:r>
+            <w:r>
+              <w:rPr>
+                <w:rFonts w:ascii="Arial" w:hAnsi="Arial" w:cs="Arial"/>
+                <w:color w:val="333333"/>
+                <w:sz w:val="18"/>
+                <w:szCs w:val="18"/>
+              </w:rPr>
+              <w:t>61</w:t>
             </w:r>
           </w:p>
         </w:tc>
@@ -2694,7 +2848,16 @@
                 <w:sz w:val="18"/>
                 <w:szCs w:val="18"/>
               </w:rPr>
-              <w:t>0.61</w:t>
+              <w:t>0.6</w:t>
+            </w:r>
+            <w:r>
+              <w:rPr>
+                <w:rFonts w:ascii="Arial" w:hAnsi="Arial" w:cs="Arial"/>
+                <w:color w:val="333333"/>
+                <w:sz w:val="18"/>
+                <w:szCs w:val="18"/>
+              </w:rPr>
+              <w:t>4</w:t>
             </w:r>
           </w:p>
         </w:tc>
@@ -2788,7 +2951,25 @@
                 <w:sz w:val="18"/>
                 <w:szCs w:val="18"/>
               </w:rPr>
-              <w:t xml:space="preserve">0.86      </w:t>
+              <w:t>0.8</w:t>
+            </w:r>
+            <w:r>
+              <w:rPr>
+                <w:rFonts w:ascii="Arial" w:hAnsi="Arial" w:cs="Arial"/>
+                <w:color w:val="333333"/>
+                <w:sz w:val="18"/>
+                <w:szCs w:val="18"/>
+              </w:rPr>
+              <w:t>7</w:t>
+            </w:r>
+            <w:r>
+              <w:rPr>
+                <w:rFonts w:ascii="Arial" w:hAnsi="Arial" w:cs="Arial"/>
+                <w:color w:val="333333"/>
+                <w:sz w:val="18"/>
+                <w:szCs w:val="18"/>
+              </w:rPr>
+              <w:t xml:space="preserve">    </w:t>
             </w:r>
           </w:p>
         </w:tc>
@@ -2820,7 +3001,16 @@
                 <w:sz w:val="18"/>
                 <w:szCs w:val="18"/>
               </w:rPr>
-              <w:t>0.88</w:t>
+              <w:t>0.</w:t>
+            </w:r>
+            <w:r>
+              <w:rPr>
+                <w:rFonts w:ascii="Arial" w:hAnsi="Arial" w:cs="Arial"/>
+                <w:color w:val="333333"/>
+                <w:sz w:val="18"/>
+                <w:szCs w:val="18"/>
+              </w:rPr>
+              <w:t>76</w:t>
             </w:r>
           </w:p>
         </w:tc>
@@ -2852,7 +3042,16 @@
                 <w:sz w:val="18"/>
                 <w:szCs w:val="18"/>
               </w:rPr>
-              <w:t>0.87</w:t>
+              <w:t>0.8</w:t>
+            </w:r>
+            <w:r>
+              <w:rPr>
+                <w:rFonts w:ascii="Arial" w:hAnsi="Arial" w:cs="Arial"/>
+                <w:color w:val="333333"/>
+                <w:sz w:val="18"/>
+                <w:szCs w:val="18"/>
+              </w:rPr>
+              <w:t>0</w:t>
             </w:r>
           </w:p>
         </w:tc>
@@ -2915,7 +3114,16 @@
                 <w:sz w:val="18"/>
                 <w:szCs w:val="18"/>
               </w:rPr>
-              <w:t>0.86</w:t>
+              <w:t>0.8</w:t>
+            </w:r>
+            <w:r>
+              <w:rPr>
+                <w:rFonts w:ascii="Arial" w:hAnsi="Arial" w:cs="Arial"/>
+                <w:color w:val="333333"/>
+                <w:sz w:val="18"/>
+                <w:szCs w:val="18"/>
+              </w:rPr>
+              <w:t>7</w:t>
             </w:r>
           </w:p>
         </w:tc>
@@ -2981,7 +3189,16 @@
                 <w:sz w:val="18"/>
                 <w:szCs w:val="18"/>
               </w:rPr>
-              <w:t>0.86</w:t>
+              <w:t>0.8</w:t>
+            </w:r>
+            <w:r>
+              <w:rPr>
+                <w:rFonts w:ascii="Arial" w:hAnsi="Arial" w:cs="Arial"/>
+                <w:color w:val="333333"/>
+                <w:sz w:val="18"/>
+                <w:szCs w:val="18"/>
+              </w:rPr>
+              <w:t>7</w:t>
             </w:r>
           </w:p>
         </w:tc>
@@ -3014,6 +3231,1226 @@
                 <w:szCs w:val="18"/>
               </w:rPr>
               <w:t>8236</w:t>
+            </w:r>
+          </w:p>
+        </w:tc>
+      </w:tr>
+      <w:bookmarkEnd w:id="1"/>
+    </w:tbl>
+    <w:p>
+      <w:pPr>
+        <w:ind w:left="720"/>
+        <w:rPr>
+          <w:rFonts w:ascii="Arial" w:hAnsi="Arial" w:cs="Arial"/>
+          <w:color w:val="333333"/>
+          <w:sz w:val="20"/>
+          <w:szCs w:val="20"/>
+        </w:rPr>
+      </w:pPr>
+    </w:p>
+    <w:p>
+      <w:pPr>
+        <w:ind w:left="720"/>
+        <w:rPr>
+          <w:rFonts w:ascii="Arial" w:hAnsi="Arial" w:cs="Arial"/>
+          <w:color w:val="333333"/>
+          <w:sz w:val="20"/>
+          <w:szCs w:val="20"/>
+        </w:rPr>
+      </w:pPr>
+      <w:r>
+        <w:rPr>
+          <w:rFonts w:ascii="Arial" w:hAnsi="Arial" w:cs="Arial"/>
+          <w:color w:val="333333"/>
+          <w:sz w:val="20"/>
+          <w:szCs w:val="20"/>
+        </w:rPr>
+        <w:t>Logistic Regression</w:t>
+      </w:r>
+      <w:r>
+        <w:rPr>
+          <w:rFonts w:ascii="Arial" w:hAnsi="Arial" w:cs="Arial"/>
+          <w:color w:val="333333"/>
+          <w:sz w:val="20"/>
+          <w:szCs w:val="20"/>
+        </w:rPr>
+        <w:tab/>
+      </w:r>
+      <w:r>
+        <w:rPr>
+          <w:rFonts w:ascii="Arial" w:hAnsi="Arial" w:cs="Arial"/>
+          <w:color w:val="333333"/>
+          <w:sz w:val="20"/>
+          <w:szCs w:val="20"/>
+        </w:rPr>
+        <w:tab/>
+      </w:r>
+      <w:r>
+        <w:rPr>
+          <w:rFonts w:ascii="Arial" w:hAnsi="Arial" w:cs="Arial"/>
+          <w:color w:val="333333"/>
+          <w:sz w:val="20"/>
+          <w:szCs w:val="20"/>
+        </w:rPr>
+        <w:tab/>
+      </w:r>
+      <w:r>
+        <w:rPr>
+          <w:rFonts w:ascii="Arial" w:hAnsi="Arial" w:cs="Arial"/>
+          <w:color w:val="333333"/>
+          <w:sz w:val="20"/>
+          <w:szCs w:val="20"/>
+        </w:rPr>
+        <w:tab/>
+      </w:r>
+      <w:r>
+        <w:rPr>
+          <w:rFonts w:ascii="Arial" w:hAnsi="Arial" w:cs="Arial"/>
+          <w:color w:val="333333"/>
+          <w:sz w:val="20"/>
+          <w:szCs w:val="20"/>
+        </w:rPr>
+        <w:tab/>
+      </w:r>
+      <w:r>
+        <w:rPr>
+          <w:rFonts w:ascii="Arial" w:hAnsi="Arial" w:cs="Arial"/>
+          <w:color w:val="333333"/>
+          <w:sz w:val="20"/>
+          <w:szCs w:val="20"/>
+        </w:rPr>
+        <w:t>Random Forest</w:t>
+      </w:r>
+    </w:p>
+    <w:p>
+      <w:pPr>
+        <w:rPr>
+          <w:rFonts w:ascii="Arial" w:hAnsi="Arial" w:cs="Arial"/>
+          <w:color w:val="333333"/>
+          <w:sz w:val="20"/>
+          <w:szCs w:val="20"/>
+        </w:rPr>
+      </w:pPr>
+      <w:r>
+        <w:rPr>
+          <w:rFonts w:ascii="Arial" w:hAnsi="Arial" w:cs="Arial"/>
+          <w:noProof/>
+          <w:color w:val="333333"/>
+          <w:sz w:val="20"/>
+          <w:szCs w:val="20"/>
+        </w:rPr>
+        <w:drawing>
+          <wp:inline distT="0" distB="0" distL="0" distR="0" wp14:anchorId="11E99AED" wp14:editId="592AA1BC">
+            <wp:extent cx="5003800" cy="1924698"/>
+            <wp:effectExtent l="0" t="0" r="6350" b="0"/>
+            <wp:docPr id="10" name="Picture 10"/>
+            <wp:cNvGraphicFramePr>
+              <a:graphicFrameLocks xmlns:a="http://schemas.openxmlformats.org/drawingml/2006/main" noChangeAspect="1"/>
+            </wp:cNvGraphicFramePr>
+            <a:graphic xmlns:a="http://schemas.openxmlformats.org/drawingml/2006/main">
+              <a:graphicData uri="http://schemas.openxmlformats.org/drawingml/2006/picture">
+                <pic:pic xmlns:pic="http://schemas.openxmlformats.org/drawingml/2006/picture">
+                  <pic:nvPicPr>
+                    <pic:cNvPr id="0" name="Picture 3"/>
+                    <pic:cNvPicPr>
+                      <a:picLocks noChangeAspect="1" noChangeArrowheads="1"/>
+                    </pic:cNvPicPr>
+                  </pic:nvPicPr>
+                  <pic:blipFill>
+                    <a:blip r:embed="rId5" cstate="print">
+                      <a:extLst>
+                        <a:ext uri="{28A0092B-C50C-407E-A947-70E740481C1C}">
+                          <a14:useLocalDpi xmlns:a14="http://schemas.microsoft.com/office/drawing/2010/main" val="0"/>
+                        </a:ext>
+                      </a:extLst>
+                    </a:blip>
+                    <a:srcRect/>
+                    <a:stretch>
+                      <a:fillRect/>
+                    </a:stretch>
+                  </pic:blipFill>
+                  <pic:spPr bwMode="auto">
+                    <a:xfrm>
+                      <a:off x="0" y="0"/>
+                      <a:ext cx="5082509" cy="1954973"/>
+                    </a:xfrm>
+                    <a:prstGeom prst="rect">
+                      <a:avLst/>
+                    </a:prstGeom>
+                    <a:noFill/>
+                  </pic:spPr>
+                </pic:pic>
+              </a:graphicData>
+            </a:graphic>
+          </wp:inline>
+        </w:drawing>
+      </w:r>
+    </w:p>
+    <w:p>
+      <w:pPr>
+        <w:pStyle w:val="ListParagraph"/>
+        <w:ind w:left="0"/>
+        <w:rPr>
+          <w:rFonts w:ascii="Arial" w:hAnsi="Arial" w:cs="Arial"/>
+          <w:b/>
+          <w:bCs/>
+          <w:color w:val="333333"/>
+        </w:rPr>
+      </w:pPr>
+      <w:r>
+        <w:rPr>
+          <w:rFonts w:ascii="Arial" w:hAnsi="Arial" w:cs="Arial"/>
+          <w:b/>
+          <w:bCs/>
+          <w:color w:val="333333"/>
+        </w:rPr>
+        <w:t>Results</w:t>
+      </w:r>
+    </w:p>
+    <w:p>
+      <w:pPr>
+        <w:rPr>
+          <w:rFonts w:ascii="Arial" w:hAnsi="Arial" w:cs="Arial"/>
+          <w:color w:val="333333"/>
+        </w:rPr>
+      </w:pPr>
+      <w:r>
+        <w:rPr>
+          <w:rFonts w:ascii="Arial" w:hAnsi="Arial" w:cs="Arial"/>
+          <w:color w:val="333333"/>
+        </w:rPr>
+        <w:t xml:space="preserve">Logistic Regression gave us about 73% accuracy on train and 76% accuracy on test data. Confusion matrix shows that the model correctly predicted 5588 no subscription(0), and 661 </w:t>
+      </w:r>
+      <w:r>
+        <w:rPr>
+          <w:rFonts w:ascii="Arial" w:hAnsi="Arial" w:cs="Arial"/>
+          <w:color w:val="333333"/>
+        </w:rPr>
+        <w:t>subscription</w:t>
+      </w:r>
+      <w:r>
+        <w:rPr>
+          <w:rFonts w:ascii="Arial" w:hAnsi="Arial" w:cs="Arial"/>
+          <w:color w:val="333333"/>
+        </w:rPr>
+        <w:t>(1) with 6249 correct prediction in total and we had 1987 incorrect prediction in total (310 false positives and 1677 false negatives). This means that 1677 customers who could have subscribed would have been ignored, while 310 customers who would not have subscribed would have been targeted for marketing campaigns, this any resources allocated would have been a waste.</w:t>
+      </w:r>
+    </w:p>
+    <w:p>
+      <w:pPr>
+        <w:rPr>
+          <w:rFonts w:ascii="Arial" w:hAnsi="Arial" w:cs="Arial"/>
+          <w:color w:val="333333"/>
+        </w:rPr>
+      </w:pPr>
+      <w:r>
+        <w:rPr>
+          <w:rFonts w:ascii="Arial" w:hAnsi="Arial" w:cs="Arial"/>
+          <w:color w:val="333333"/>
+        </w:rPr>
+        <w:t xml:space="preserve">Random Forest gave us about 91% on train and 89% accuracy both on train and test data. Confusion matrix shows that the model correctly predicted 7118 no subscription(0), and 226 </w:t>
+      </w:r>
+      <w:r>
+        <w:rPr>
+          <w:rFonts w:ascii="Arial" w:hAnsi="Arial" w:cs="Arial"/>
+          <w:color w:val="333333"/>
+        </w:rPr>
+        <w:t>subscription</w:t>
+      </w:r>
+      <w:r>
+        <w:rPr>
+          <w:rFonts w:ascii="Arial" w:hAnsi="Arial" w:cs="Arial"/>
+          <w:color w:val="333333"/>
+        </w:rPr>
+        <w:t>(1) with 7344 correct prediction in total and we had 892 incorrect prediction in total (147 false positives and 745 false negatives). This means that 745 customers who could have subscribed would have been ignored, while 147 customers who would not have subscribed would have been targeted for marketing campaigns, thus any resources allocated would have been a waste.</w:t>
+      </w:r>
+    </w:p>
+    <w:p>
+      <w:pPr>
+        <w:rPr>
+          <w:rFonts w:ascii="Arial" w:hAnsi="Arial" w:cs="Arial"/>
+          <w:b/>
+          <w:bCs/>
+          <w:color w:val="333333"/>
+        </w:rPr>
+      </w:pPr>
+      <w:r>
+        <w:rPr>
+          <w:rFonts w:ascii="Arial" w:hAnsi="Arial" w:cs="Arial"/>
+          <w:b/>
+          <w:bCs/>
+          <w:color w:val="333333"/>
+        </w:rPr>
+        <w:t>Conclusion</w:t>
+      </w:r>
+    </w:p>
+    <w:p>
+      <w:pPr>
+        <w:pStyle w:val="ListParagraph"/>
+        <w:ind w:left="0"/>
+        <w:rPr>
+          <w:rFonts w:ascii="Arial" w:hAnsi="Arial" w:cs="Arial"/>
+          <w:color w:val="333333"/>
+        </w:rPr>
+      </w:pPr>
+      <w:r>
+        <w:rPr>
+          <w:rFonts w:ascii="Arial" w:hAnsi="Arial" w:cs="Arial"/>
+          <w:color w:val="333333"/>
+        </w:rPr>
+        <w:t xml:space="preserve">Comparing the F1 scores of Logistic regression and random forest models respectively, </w:t>
+      </w:r>
+      <w:r>
+        <w:rPr>
+          <w:rFonts w:ascii="Arial" w:hAnsi="Arial" w:cs="Arial"/>
+          <w:color w:val="333333"/>
+        </w:rPr>
+        <w:t xml:space="preserve">Logistics </w:t>
+      </w:r>
+      <w:r>
+        <w:rPr>
+          <w:rFonts w:ascii="Arial" w:hAnsi="Arial" w:cs="Arial"/>
+          <w:color w:val="333333"/>
+        </w:rPr>
+        <w:t xml:space="preserve">regression </w:t>
+      </w:r>
+      <w:r>
+        <w:rPr>
+          <w:rFonts w:ascii="Arial" w:hAnsi="Arial" w:cs="Arial"/>
+          <w:color w:val="333333"/>
+        </w:rPr>
+        <w:t xml:space="preserve">predicted </w:t>
+      </w:r>
+      <w:r>
+        <w:rPr>
+          <w:rFonts w:ascii="Arial" w:hAnsi="Arial" w:cs="Arial"/>
+          <w:color w:val="333333"/>
+        </w:rPr>
+        <w:t>Subscribed: Yes at .</w:t>
+      </w:r>
+      <w:r>
+        <w:rPr>
+          <w:rFonts w:ascii="Arial" w:hAnsi="Arial" w:cs="Arial"/>
+          <w:color w:val="333333"/>
+        </w:rPr>
+        <w:t>40, which is quite low</w:t>
+      </w:r>
+      <w:r>
+        <w:rPr>
+          <w:rFonts w:ascii="Arial" w:hAnsi="Arial" w:cs="Arial"/>
+          <w:color w:val="333333"/>
+        </w:rPr>
+        <w:t xml:space="preserve">, but predicted non-subscribers with a respectable 85 score a </w:t>
+      </w:r>
+      <w:r>
+        <w:rPr>
+          <w:rFonts w:ascii="Arial" w:hAnsi="Arial" w:cs="Arial"/>
+          <w:color w:val="333333"/>
+        </w:rPr>
+        <w:t>. The overall accuracy of the model is a respectable .76, with a macro average of .62, and weighted average of .80</w:t>
+      </w:r>
+    </w:p>
+    <w:p>
+      <w:pPr>
+        <w:pStyle w:val="ListParagraph"/>
+        <w:ind w:left="0"/>
+        <w:rPr>
+          <w:rFonts w:ascii="Arial" w:hAnsi="Arial" w:cs="Arial"/>
+          <w:color w:val="333333"/>
+        </w:rPr>
+      </w:pPr>
+    </w:p>
+    <w:p>
+      <w:pPr>
+        <w:pStyle w:val="ListParagraph"/>
+        <w:ind w:left="0"/>
+        <w:rPr>
+          <w:rFonts w:ascii="Arial" w:hAnsi="Arial" w:cs="Arial"/>
+          <w:color w:val="333333"/>
+        </w:rPr>
+      </w:pPr>
+    </w:p>
+    <w:p>
+      <w:pPr>
+        <w:pStyle w:val="ListParagraph"/>
+        <w:ind w:left="0"/>
+        <w:rPr>
+          <w:rFonts w:ascii="Arial" w:hAnsi="Arial" w:cs="Arial"/>
+          <w:color w:val="333333"/>
+        </w:rPr>
+      </w:pPr>
+      <w:r>
+        <w:rPr>
+          <w:rFonts w:ascii="Arial" w:hAnsi="Arial" w:cs="Arial"/>
+          <w:color w:val="333333"/>
+        </w:rPr>
+        <w:t xml:space="preserve">The Logistic Regression </w:t>
+      </w:r>
+      <w:r>
+        <w:rPr>
+          <w:rFonts w:ascii="Arial" w:hAnsi="Arial" w:cs="Arial"/>
+          <w:color w:val="333333"/>
+        </w:rPr>
+        <w:t>had very strong precision score of .95 for non-subscribers, but a very low precision score of</w:t>
+      </w:r>
+      <w:r>
+        <w:rPr>
+          <w:rFonts w:ascii="Arial" w:hAnsi="Arial" w:cs="Arial"/>
+          <w:color w:val="333333"/>
+        </w:rPr>
+        <w:t xml:space="preserve"> 0</w:t>
+      </w:r>
+      <w:r>
+        <w:rPr>
+          <w:rFonts w:ascii="Arial" w:hAnsi="Arial" w:cs="Arial"/>
+          <w:color w:val="333333"/>
+        </w:rPr>
+        <w:t xml:space="preserve">.28 for subscribers. </w:t>
+      </w:r>
+      <w:r>
+        <w:rPr>
+          <w:rFonts w:ascii="Arial" w:hAnsi="Arial" w:cs="Arial"/>
+          <w:color w:val="333333"/>
+        </w:rPr>
+        <w:t xml:space="preserve"> </w:t>
+      </w:r>
+      <w:r>
+        <w:rPr>
+          <w:rFonts w:ascii="Arial" w:hAnsi="Arial" w:cs="Arial"/>
+          <w:color w:val="333333"/>
+        </w:rPr>
+        <w:t>T</w:t>
+      </w:r>
+      <w:r>
+        <w:rPr>
+          <w:rFonts w:ascii="Arial" w:hAnsi="Arial" w:cs="Arial"/>
+          <w:color w:val="333333"/>
+        </w:rPr>
+        <w:t xml:space="preserve">he </w:t>
+      </w:r>
+      <w:r>
+        <w:rPr>
+          <w:rFonts w:ascii="Arial" w:hAnsi="Arial" w:cs="Arial"/>
+          <w:color w:val="333333"/>
+        </w:rPr>
+        <w:t xml:space="preserve">Random Forest </w:t>
+      </w:r>
+      <w:r>
+        <w:rPr>
+          <w:rFonts w:ascii="Arial" w:hAnsi="Arial" w:cs="Arial"/>
+          <w:color w:val="333333"/>
+        </w:rPr>
+        <w:t xml:space="preserve">had very strong precision and </w:t>
+      </w:r>
+      <w:r>
+        <w:rPr>
+          <w:rFonts w:ascii="Arial" w:hAnsi="Arial" w:cs="Arial"/>
+          <w:color w:val="333333"/>
+        </w:rPr>
+        <w:t>recall</w:t>
+      </w:r>
+      <w:r>
+        <w:rPr>
+          <w:rFonts w:ascii="Arial" w:hAnsi="Arial" w:cs="Arial"/>
+          <w:color w:val="333333"/>
+        </w:rPr>
+        <w:t xml:space="preserve"> for subscribers at 0</w:t>
+      </w:r>
+      <w:r>
+        <w:rPr>
+          <w:rFonts w:ascii="Arial" w:hAnsi="Arial" w:cs="Arial"/>
+          <w:color w:val="333333"/>
+        </w:rPr>
+        <w:t>.</w:t>
+      </w:r>
+      <w:r>
+        <w:rPr>
+          <w:rFonts w:ascii="Arial" w:hAnsi="Arial" w:cs="Arial"/>
+          <w:color w:val="333333"/>
+        </w:rPr>
+        <w:t xml:space="preserve">91 and </w:t>
+      </w:r>
+      <w:r>
+        <w:rPr>
+          <w:rFonts w:ascii="Arial" w:hAnsi="Arial" w:cs="Arial"/>
+          <w:color w:val="333333"/>
+        </w:rPr>
+        <w:t>0</w:t>
+      </w:r>
+      <w:r>
+        <w:rPr>
+          <w:rFonts w:ascii="Arial" w:hAnsi="Arial" w:cs="Arial"/>
+          <w:color w:val="333333"/>
+        </w:rPr>
+        <w:t xml:space="preserve">.98 respectively, with a </w:t>
+      </w:r>
+      <w:r>
+        <w:rPr>
+          <w:rFonts w:ascii="Arial" w:hAnsi="Arial" w:cs="Arial"/>
+          <w:color w:val="333333"/>
+        </w:rPr>
+        <w:t>0</w:t>
+      </w:r>
+      <w:r>
+        <w:rPr>
+          <w:rFonts w:ascii="Arial" w:hAnsi="Arial" w:cs="Arial"/>
+          <w:color w:val="333333"/>
+        </w:rPr>
+        <w:t>.94 f1 score.</w:t>
+      </w:r>
+      <w:r>
+        <w:rPr>
+          <w:rFonts w:ascii="Arial" w:hAnsi="Arial" w:cs="Arial"/>
+          <w:color w:val="333333"/>
+        </w:rPr>
+        <w:t xml:space="preserve"> </w:t>
+      </w:r>
+      <w:r>
+        <w:rPr>
+          <w:rFonts w:ascii="Arial" w:hAnsi="Arial" w:cs="Arial"/>
+          <w:color w:val="333333"/>
+        </w:rPr>
+        <w:t xml:space="preserve">The precision score for subscribers </w:t>
+      </w:r>
+      <w:r>
+        <w:rPr>
+          <w:rFonts w:ascii="Arial" w:hAnsi="Arial" w:cs="Arial"/>
+          <w:color w:val="333333"/>
+        </w:rPr>
+        <w:lastRenderedPageBreak/>
+        <w:t xml:space="preserve">was 0.61, much better than the 0.28 for logistic regression. </w:t>
+      </w:r>
+      <w:r>
+        <w:rPr>
+          <w:rFonts w:ascii="Arial" w:hAnsi="Arial" w:cs="Arial"/>
+          <w:color w:val="333333"/>
+        </w:rPr>
+        <w:t>However,</w:t>
+      </w:r>
+      <w:r>
+        <w:rPr>
+          <w:rFonts w:ascii="Arial" w:hAnsi="Arial" w:cs="Arial"/>
+          <w:color w:val="333333"/>
+        </w:rPr>
+        <w:t xml:space="preserve"> the recall score</w:t>
+      </w:r>
+      <w:r>
+        <w:rPr>
+          <w:rFonts w:ascii="Arial" w:hAnsi="Arial" w:cs="Arial"/>
+          <w:color w:val="333333"/>
+        </w:rPr>
+        <w:t xml:space="preserve"> for</w:t>
+      </w:r>
+      <w:r>
+        <w:rPr>
+          <w:rFonts w:ascii="Arial" w:hAnsi="Arial" w:cs="Arial"/>
+          <w:color w:val="333333"/>
+        </w:rPr>
+        <w:t xml:space="preserve"> random forest subscribers  </w:t>
+      </w:r>
+      <w:r>
+        <w:rPr>
+          <w:rFonts w:ascii="Arial" w:hAnsi="Arial" w:cs="Arial"/>
+          <w:color w:val="333333"/>
+        </w:rPr>
+        <w:t xml:space="preserve">was </w:t>
+      </w:r>
+      <w:r>
+        <w:rPr>
+          <w:rFonts w:ascii="Arial" w:hAnsi="Arial" w:cs="Arial"/>
+          <w:color w:val="333333"/>
+        </w:rPr>
+        <w:t xml:space="preserve">0.23, which is much lower than </w:t>
+      </w:r>
+      <w:r>
+        <w:rPr>
+          <w:rFonts w:ascii="Arial" w:hAnsi="Arial" w:cs="Arial"/>
+          <w:color w:val="333333"/>
+        </w:rPr>
+        <w:t>0</w:t>
+      </w:r>
+      <w:r>
+        <w:rPr>
+          <w:rFonts w:ascii="Arial" w:hAnsi="Arial" w:cs="Arial"/>
+          <w:color w:val="333333"/>
+        </w:rPr>
+        <w:t>.68 in logistics regression.</w:t>
+      </w:r>
+    </w:p>
+    <w:p>
+      <w:pPr>
+        <w:pStyle w:val="ListParagraph"/>
+        <w:ind w:left="0"/>
+        <w:rPr>
+          <w:rFonts w:ascii="Arial" w:hAnsi="Arial" w:cs="Arial"/>
+          <w:color w:val="333333"/>
+        </w:rPr>
+      </w:pPr>
+    </w:p>
+    <w:p>
+      <w:pPr>
+        <w:pStyle w:val="ListParagraph"/>
+        <w:ind w:left="0"/>
+        <w:rPr>
+          <w:rFonts w:ascii="Arial" w:hAnsi="Arial" w:cs="Arial"/>
+          <w:color w:val="333333"/>
+        </w:rPr>
+      </w:pPr>
+      <w:r>
+        <w:rPr>
+          <w:rFonts w:ascii="Arial" w:hAnsi="Arial" w:cs="Arial"/>
+          <w:color w:val="333333"/>
+        </w:rPr>
+        <w:t xml:space="preserve">The roc_auc_score of random forest is </w:t>
+      </w:r>
+      <w:r>
+        <w:rPr>
+          <w:rFonts w:ascii="Arial" w:hAnsi="Arial" w:cs="Arial"/>
+          <w:color w:val="333333"/>
+        </w:rPr>
+        <w:t>7</w:t>
+      </w:r>
+      <w:r>
+        <w:rPr>
+          <w:rFonts w:ascii="Arial" w:hAnsi="Arial" w:cs="Arial"/>
+          <w:color w:val="333333"/>
+        </w:rPr>
+        <w:t xml:space="preserve">9% which is higher than the 77% reported for logistic regression. </w:t>
+      </w:r>
+    </w:p>
+    <w:p>
+      <w:pPr>
+        <w:pStyle w:val="ListParagraph"/>
+        <w:ind w:left="0"/>
+        <w:rPr>
+          <w:rFonts w:ascii="Arial" w:hAnsi="Arial" w:cs="Arial"/>
+          <w:color w:val="333333"/>
+        </w:rPr>
+      </w:pPr>
+    </w:p>
+    <w:tbl>
+      <w:tblPr>
+        <w:tblStyle w:val="TableGrid"/>
+        <w:tblW w:w="0" w:type="auto"/>
+        <w:tblInd w:w="-5" w:type="dxa"/>
+        <w:tblLayout w:type="fixed"/>
+        <w:tblLook w:val="04A0" w:firstRow="1" w:lastRow="0" w:firstColumn="1" w:lastColumn="0" w:noHBand="0" w:noVBand="1"/>
+      </w:tblPr>
+      <w:tblGrid>
+        <w:gridCol w:w="1710"/>
+        <w:gridCol w:w="1980"/>
+        <w:gridCol w:w="2070"/>
+      </w:tblGrid>
+      <w:tr>
+        <w:tc>
+          <w:tcPr>
+            <w:tcW w:w="1710" w:type="dxa"/>
+          </w:tcPr>
+          <w:p>
+            <w:pPr>
+              <w:pStyle w:val="ListParagraph"/>
+              <w:ind w:left="0"/>
+              <w:rPr>
+                <w:rFonts w:ascii="Arial" w:hAnsi="Arial" w:cs="Arial"/>
+                <w:color w:val="333333"/>
+                <w:sz w:val="18"/>
+                <w:szCs w:val="18"/>
+              </w:rPr>
+            </w:pPr>
+          </w:p>
+        </w:tc>
+        <w:tc>
+          <w:tcPr>
+            <w:tcW w:w="1980" w:type="dxa"/>
+          </w:tcPr>
+          <w:p>
+            <w:pPr>
+              <w:pStyle w:val="ListParagraph"/>
+              <w:ind w:left="0"/>
+              <w:jc w:val="center"/>
+              <w:rPr>
+                <w:rFonts w:ascii="Arial" w:hAnsi="Arial" w:cs="Arial"/>
+                <w:b/>
+                <w:bCs/>
+                <w:color w:val="333333"/>
+                <w:sz w:val="18"/>
+                <w:szCs w:val="18"/>
+              </w:rPr>
+            </w:pPr>
+            <w:r>
+              <w:rPr>
+                <w:rFonts w:ascii="Arial" w:hAnsi="Arial" w:cs="Arial"/>
+                <w:b/>
+                <w:bCs/>
+                <w:color w:val="333333"/>
+                <w:sz w:val="18"/>
+                <w:szCs w:val="18"/>
+              </w:rPr>
+              <w:t>Random Forest</w:t>
+            </w:r>
+          </w:p>
+        </w:tc>
+        <w:tc>
+          <w:tcPr>
+            <w:tcW w:w="2070" w:type="dxa"/>
+          </w:tcPr>
+          <w:p>
+            <w:pPr>
+              <w:pStyle w:val="ListParagraph"/>
+              <w:ind w:left="0"/>
+              <w:jc w:val="center"/>
+              <w:rPr>
+                <w:rFonts w:ascii="Arial" w:hAnsi="Arial" w:cs="Arial"/>
+                <w:b/>
+                <w:bCs/>
+                <w:color w:val="333333"/>
+                <w:sz w:val="18"/>
+                <w:szCs w:val="18"/>
+              </w:rPr>
+            </w:pPr>
+            <w:r>
+              <w:rPr>
+                <w:rFonts w:ascii="Arial" w:hAnsi="Arial" w:cs="Arial"/>
+                <w:b/>
+                <w:bCs/>
+                <w:color w:val="333333"/>
+                <w:sz w:val="18"/>
+                <w:szCs w:val="18"/>
+              </w:rPr>
+              <w:t>Logistic Regression</w:t>
+            </w:r>
+          </w:p>
+        </w:tc>
+      </w:tr>
+      <w:tr>
+        <w:tc>
+          <w:tcPr>
+            <w:tcW w:w="1710" w:type="dxa"/>
+          </w:tcPr>
+          <w:p>
+            <w:pPr>
+              <w:pStyle w:val="ListParagraph"/>
+              <w:ind w:left="0"/>
+              <w:rPr>
+                <w:rFonts w:ascii="Arial" w:hAnsi="Arial" w:cs="Arial"/>
+                <w:color w:val="333333"/>
+                <w:sz w:val="18"/>
+                <w:szCs w:val="18"/>
+              </w:rPr>
+            </w:pPr>
+            <w:r>
+              <w:rPr>
+                <w:rFonts w:ascii="Arial" w:hAnsi="Arial" w:cs="Arial"/>
+                <w:color w:val="333333"/>
+                <w:sz w:val="18"/>
+                <w:szCs w:val="18"/>
+              </w:rPr>
+              <w:t>Accuracy</w:t>
+            </w:r>
+          </w:p>
+        </w:tc>
+        <w:tc>
+          <w:tcPr>
+            <w:tcW w:w="1980" w:type="dxa"/>
+          </w:tcPr>
+          <w:p>
+            <w:pPr>
+              <w:pStyle w:val="ListParagraph"/>
+              <w:ind w:left="0"/>
+              <w:jc w:val="center"/>
+              <w:rPr>
+                <w:rFonts w:ascii="Arial" w:hAnsi="Arial" w:cs="Arial"/>
+                <w:color w:val="333333"/>
+                <w:sz w:val="18"/>
+                <w:szCs w:val="18"/>
+              </w:rPr>
+            </w:pPr>
+            <w:r>
+              <w:rPr>
+                <w:rFonts w:ascii="Arial" w:hAnsi="Arial" w:cs="Arial"/>
+                <w:color w:val="333333"/>
+                <w:sz w:val="18"/>
+                <w:szCs w:val="18"/>
+              </w:rPr>
+              <w:t>0.89</w:t>
+            </w:r>
+          </w:p>
+        </w:tc>
+        <w:tc>
+          <w:tcPr>
+            <w:tcW w:w="2070" w:type="dxa"/>
+          </w:tcPr>
+          <w:p>
+            <w:pPr>
+              <w:pStyle w:val="ListParagraph"/>
+              <w:ind w:left="0"/>
+              <w:jc w:val="center"/>
+              <w:rPr>
+                <w:rFonts w:ascii="Arial" w:hAnsi="Arial" w:cs="Arial"/>
+                <w:color w:val="333333"/>
+                <w:sz w:val="18"/>
+                <w:szCs w:val="18"/>
+              </w:rPr>
+            </w:pPr>
+            <w:r>
+              <w:rPr>
+                <w:rFonts w:ascii="Arial" w:hAnsi="Arial" w:cs="Arial"/>
+                <w:color w:val="333333"/>
+                <w:sz w:val="18"/>
+                <w:szCs w:val="18"/>
+              </w:rPr>
+              <w:t>0.76</w:t>
+            </w:r>
+          </w:p>
+        </w:tc>
+      </w:tr>
+      <w:tr>
+        <w:tc>
+          <w:tcPr>
+            <w:tcW w:w="1710" w:type="dxa"/>
+          </w:tcPr>
+          <w:p>
+            <w:pPr>
+              <w:pStyle w:val="ListParagraph"/>
+              <w:ind w:left="0"/>
+              <w:rPr>
+                <w:rFonts w:ascii="Arial" w:hAnsi="Arial" w:cs="Arial"/>
+                <w:color w:val="333333"/>
+                <w:sz w:val="18"/>
+                <w:szCs w:val="18"/>
+              </w:rPr>
+            </w:pPr>
+            <w:r>
+              <w:rPr>
+                <w:rFonts w:ascii="Arial" w:hAnsi="Arial" w:cs="Arial"/>
+                <w:color w:val="333333"/>
+                <w:sz w:val="18"/>
+                <w:szCs w:val="18"/>
+              </w:rPr>
+              <w:t>F1 subscribed (N)</w:t>
+            </w:r>
+          </w:p>
+        </w:tc>
+        <w:tc>
+          <w:tcPr>
+            <w:tcW w:w="1980" w:type="dxa"/>
+          </w:tcPr>
+          <w:p>
+            <w:pPr>
+              <w:pStyle w:val="ListParagraph"/>
+              <w:ind w:left="0"/>
+              <w:jc w:val="center"/>
+              <w:rPr>
+                <w:rFonts w:ascii="Arial" w:hAnsi="Arial" w:cs="Arial"/>
+                <w:color w:val="333333"/>
+                <w:sz w:val="18"/>
+                <w:szCs w:val="18"/>
+              </w:rPr>
+            </w:pPr>
+            <w:r>
+              <w:rPr>
+                <w:rFonts w:ascii="Arial" w:hAnsi="Arial" w:cs="Arial"/>
+                <w:color w:val="333333"/>
+                <w:sz w:val="18"/>
+                <w:szCs w:val="18"/>
+              </w:rPr>
+              <w:t>0.94</w:t>
+            </w:r>
+          </w:p>
+        </w:tc>
+        <w:tc>
+          <w:tcPr>
+            <w:tcW w:w="2070" w:type="dxa"/>
+          </w:tcPr>
+          <w:p>
+            <w:pPr>
+              <w:pStyle w:val="ListParagraph"/>
+              <w:ind w:left="0"/>
+              <w:jc w:val="center"/>
+              <w:rPr>
+                <w:rFonts w:ascii="Arial" w:hAnsi="Arial" w:cs="Arial"/>
+                <w:color w:val="333333"/>
+                <w:sz w:val="18"/>
+                <w:szCs w:val="18"/>
+              </w:rPr>
+            </w:pPr>
+            <w:r>
+              <w:rPr>
+                <w:rFonts w:ascii="Arial" w:hAnsi="Arial" w:cs="Arial"/>
+                <w:color w:val="333333"/>
+                <w:sz w:val="18"/>
+                <w:szCs w:val="18"/>
+              </w:rPr>
+              <w:t>0.85</w:t>
+            </w:r>
+          </w:p>
+        </w:tc>
+      </w:tr>
+      <w:tr>
+        <w:tc>
+          <w:tcPr>
+            <w:tcW w:w="1710" w:type="dxa"/>
+          </w:tcPr>
+          <w:p>
+            <w:pPr>
+              <w:pStyle w:val="ListParagraph"/>
+              <w:ind w:left="0"/>
+              <w:rPr>
+                <w:rFonts w:ascii="Arial" w:hAnsi="Arial" w:cs="Arial"/>
+                <w:color w:val="333333"/>
+                <w:sz w:val="18"/>
+                <w:szCs w:val="18"/>
+              </w:rPr>
+            </w:pPr>
+            <w:r>
+              <w:rPr>
+                <w:rFonts w:ascii="Arial" w:hAnsi="Arial" w:cs="Arial"/>
+                <w:color w:val="333333"/>
+                <w:sz w:val="18"/>
+                <w:szCs w:val="18"/>
+              </w:rPr>
+              <w:t>F1 subscribed (</w:t>
+            </w:r>
+            <w:r>
+              <w:rPr>
+                <w:rFonts w:ascii="Arial" w:hAnsi="Arial" w:cs="Arial"/>
+                <w:color w:val="333333"/>
+                <w:sz w:val="18"/>
+                <w:szCs w:val="18"/>
+              </w:rPr>
+              <w:t>Y</w:t>
+            </w:r>
+            <w:r>
+              <w:rPr>
+                <w:rFonts w:ascii="Arial" w:hAnsi="Arial" w:cs="Arial"/>
+                <w:color w:val="333333"/>
+                <w:sz w:val="18"/>
+                <w:szCs w:val="18"/>
+              </w:rPr>
+              <w:t>)</w:t>
+            </w:r>
+          </w:p>
+        </w:tc>
+        <w:tc>
+          <w:tcPr>
+            <w:tcW w:w="1980" w:type="dxa"/>
+          </w:tcPr>
+          <w:p>
+            <w:pPr>
+              <w:pStyle w:val="ListParagraph"/>
+              <w:ind w:left="0"/>
+              <w:jc w:val="center"/>
+              <w:rPr>
+                <w:rFonts w:ascii="Arial" w:hAnsi="Arial" w:cs="Arial"/>
+                <w:color w:val="333333"/>
+                <w:sz w:val="18"/>
+                <w:szCs w:val="18"/>
+              </w:rPr>
+            </w:pPr>
+            <w:r>
+              <w:rPr>
+                <w:rFonts w:ascii="Arial" w:hAnsi="Arial" w:cs="Arial"/>
+                <w:color w:val="333333"/>
+                <w:sz w:val="18"/>
+                <w:szCs w:val="18"/>
+              </w:rPr>
+              <w:t>0.34</w:t>
+            </w:r>
+          </w:p>
+        </w:tc>
+        <w:tc>
+          <w:tcPr>
+            <w:tcW w:w="2070" w:type="dxa"/>
+          </w:tcPr>
+          <w:p>
+            <w:pPr>
+              <w:pStyle w:val="ListParagraph"/>
+              <w:ind w:left="0"/>
+              <w:jc w:val="center"/>
+              <w:rPr>
+                <w:rFonts w:ascii="Arial" w:hAnsi="Arial" w:cs="Arial"/>
+                <w:color w:val="333333"/>
+                <w:sz w:val="18"/>
+                <w:szCs w:val="18"/>
+              </w:rPr>
+            </w:pPr>
+            <w:r>
+              <w:rPr>
+                <w:rFonts w:ascii="Arial" w:hAnsi="Arial" w:cs="Arial"/>
+                <w:color w:val="333333"/>
+                <w:sz w:val="18"/>
+                <w:szCs w:val="18"/>
+              </w:rPr>
+              <w:t>0.40</w:t>
+            </w:r>
+          </w:p>
+        </w:tc>
+      </w:tr>
+      <w:tr>
+        <w:tc>
+          <w:tcPr>
+            <w:tcW w:w="1710" w:type="dxa"/>
+          </w:tcPr>
+          <w:p>
+            <w:pPr>
+              <w:pStyle w:val="ListParagraph"/>
+              <w:ind w:left="0"/>
+              <w:rPr>
+                <w:rFonts w:ascii="Arial" w:hAnsi="Arial" w:cs="Arial"/>
+                <w:color w:val="333333"/>
+                <w:sz w:val="18"/>
+                <w:szCs w:val="18"/>
+              </w:rPr>
+            </w:pPr>
+            <w:r>
+              <w:rPr>
+                <w:rFonts w:ascii="Arial" w:hAnsi="Arial" w:cs="Arial"/>
+                <w:color w:val="333333"/>
+                <w:sz w:val="18"/>
+                <w:szCs w:val="18"/>
+              </w:rPr>
+              <w:t>Macro avg</w:t>
+            </w:r>
+          </w:p>
+        </w:tc>
+        <w:tc>
+          <w:tcPr>
+            <w:tcW w:w="1980" w:type="dxa"/>
+          </w:tcPr>
+          <w:p>
+            <w:pPr>
+              <w:pStyle w:val="ListParagraph"/>
+              <w:ind w:left="0"/>
+              <w:jc w:val="center"/>
+              <w:rPr>
+                <w:rFonts w:ascii="Arial" w:hAnsi="Arial" w:cs="Arial"/>
+                <w:color w:val="333333"/>
+                <w:sz w:val="18"/>
+                <w:szCs w:val="18"/>
+              </w:rPr>
+            </w:pPr>
+            <w:r>
+              <w:rPr>
+                <w:rFonts w:ascii="Arial" w:hAnsi="Arial" w:cs="Arial"/>
+                <w:color w:val="333333"/>
+                <w:sz w:val="18"/>
+                <w:szCs w:val="18"/>
+              </w:rPr>
+              <w:t>0.64</w:t>
+            </w:r>
+          </w:p>
+        </w:tc>
+        <w:tc>
+          <w:tcPr>
+            <w:tcW w:w="2070" w:type="dxa"/>
+          </w:tcPr>
+          <w:p>
+            <w:pPr>
+              <w:pStyle w:val="ListParagraph"/>
+              <w:ind w:left="0"/>
+              <w:jc w:val="center"/>
+              <w:rPr>
+                <w:rFonts w:ascii="Arial" w:hAnsi="Arial" w:cs="Arial"/>
+                <w:color w:val="333333"/>
+                <w:sz w:val="18"/>
+                <w:szCs w:val="18"/>
+              </w:rPr>
+            </w:pPr>
+            <w:r>
+              <w:rPr>
+                <w:rFonts w:ascii="Arial" w:hAnsi="Arial" w:cs="Arial"/>
+                <w:color w:val="333333"/>
+                <w:sz w:val="18"/>
+                <w:szCs w:val="18"/>
+              </w:rPr>
+              <w:t>0.62</w:t>
+            </w:r>
+          </w:p>
+        </w:tc>
+      </w:tr>
+      <w:tr>
+        <w:tc>
+          <w:tcPr>
+            <w:tcW w:w="1710" w:type="dxa"/>
+          </w:tcPr>
+          <w:p>
+            <w:pPr>
+              <w:pStyle w:val="ListParagraph"/>
+              <w:ind w:left="0"/>
+              <w:rPr>
+                <w:rFonts w:ascii="Arial" w:hAnsi="Arial" w:cs="Arial"/>
+                <w:color w:val="333333"/>
+                <w:sz w:val="18"/>
+                <w:szCs w:val="18"/>
+              </w:rPr>
+            </w:pPr>
+            <w:r>
+              <w:rPr>
+                <w:rFonts w:ascii="Arial" w:hAnsi="Arial" w:cs="Arial"/>
+                <w:color w:val="333333"/>
+                <w:sz w:val="18"/>
+                <w:szCs w:val="18"/>
+              </w:rPr>
+              <w:t>Weighted Average</w:t>
+            </w:r>
+          </w:p>
+        </w:tc>
+        <w:tc>
+          <w:tcPr>
+            <w:tcW w:w="1980" w:type="dxa"/>
+          </w:tcPr>
+          <w:p>
+            <w:pPr>
+              <w:pStyle w:val="ListParagraph"/>
+              <w:ind w:left="0"/>
+              <w:jc w:val="center"/>
+              <w:rPr>
+                <w:rFonts w:ascii="Arial" w:hAnsi="Arial" w:cs="Arial"/>
+                <w:color w:val="333333"/>
+                <w:sz w:val="18"/>
+                <w:szCs w:val="18"/>
+              </w:rPr>
+            </w:pPr>
+            <w:r>
+              <w:rPr>
+                <w:rFonts w:ascii="Arial" w:hAnsi="Arial" w:cs="Arial"/>
+                <w:color w:val="333333"/>
+                <w:sz w:val="18"/>
+                <w:szCs w:val="18"/>
+              </w:rPr>
+              <w:t>0.87</w:t>
+            </w:r>
+          </w:p>
+        </w:tc>
+        <w:tc>
+          <w:tcPr>
+            <w:tcW w:w="2070" w:type="dxa"/>
+          </w:tcPr>
+          <w:p>
+            <w:pPr>
+              <w:pStyle w:val="ListParagraph"/>
+              <w:ind w:left="0"/>
+              <w:jc w:val="center"/>
+              <w:rPr>
+                <w:rFonts w:ascii="Arial" w:hAnsi="Arial" w:cs="Arial"/>
+                <w:color w:val="333333"/>
+                <w:sz w:val="18"/>
+                <w:szCs w:val="18"/>
+              </w:rPr>
+            </w:pPr>
+            <w:r>
+              <w:rPr>
+                <w:rFonts w:ascii="Arial" w:hAnsi="Arial" w:cs="Arial"/>
+                <w:color w:val="333333"/>
+                <w:sz w:val="18"/>
+                <w:szCs w:val="18"/>
+              </w:rPr>
+              <w:t>0.80</w:t>
+            </w:r>
+          </w:p>
+        </w:tc>
+      </w:tr>
+      <w:tr>
+        <w:trPr>
+          <w:trHeight w:val="108"/>
+        </w:trPr>
+        <w:tc>
+          <w:tcPr>
+            <w:tcW w:w="1710" w:type="dxa"/>
+          </w:tcPr>
+          <w:p>
+            <w:pPr>
+              <w:pStyle w:val="ListParagraph"/>
+              <w:ind w:left="0"/>
+              <w:rPr>
+                <w:rFonts w:ascii="Arial" w:hAnsi="Arial" w:cs="Arial"/>
+                <w:color w:val="333333"/>
+                <w:sz w:val="18"/>
+                <w:szCs w:val="18"/>
+              </w:rPr>
+            </w:pPr>
+            <w:proofErr w:type="spellStart"/>
+            <w:r>
+              <w:rPr>
+                <w:rFonts w:ascii="Arial" w:hAnsi="Arial" w:cs="Arial"/>
+                <w:color w:val="333333"/>
+                <w:sz w:val="18"/>
+                <w:szCs w:val="18"/>
+              </w:rPr>
+              <w:t>Roc_aoc_score</w:t>
+            </w:r>
+            <w:proofErr w:type="spellEnd"/>
+            <w:r>
+              <w:rPr>
+                <w:rFonts w:ascii="Arial" w:hAnsi="Arial" w:cs="Arial"/>
+                <w:color w:val="333333"/>
+                <w:sz w:val="18"/>
+                <w:szCs w:val="18"/>
+              </w:rPr>
+              <w:t xml:space="preserve">                           </w:t>
+            </w:r>
+          </w:p>
+        </w:tc>
+        <w:tc>
+          <w:tcPr>
+            <w:tcW w:w="1980" w:type="dxa"/>
+          </w:tcPr>
+          <w:p>
+            <w:pPr>
+              <w:pStyle w:val="ListParagraph"/>
+              <w:ind w:left="0"/>
+              <w:jc w:val="center"/>
+              <w:rPr>
+                <w:rFonts w:ascii="Arial" w:hAnsi="Arial" w:cs="Arial"/>
+                <w:color w:val="333333"/>
+                <w:sz w:val="18"/>
+                <w:szCs w:val="18"/>
+              </w:rPr>
+            </w:pPr>
+            <w:r>
+              <w:rPr>
+                <w:rFonts w:ascii="Arial" w:hAnsi="Arial" w:cs="Arial"/>
+                <w:color w:val="333333"/>
+                <w:sz w:val="18"/>
+                <w:szCs w:val="18"/>
+              </w:rPr>
+              <w:t>0.</w:t>
+            </w:r>
+            <w:r>
+              <w:rPr>
+                <w:rFonts w:ascii="Arial" w:hAnsi="Arial" w:cs="Arial"/>
+                <w:color w:val="333333"/>
+                <w:sz w:val="18"/>
+                <w:szCs w:val="18"/>
+              </w:rPr>
+              <w:t>795</w:t>
+            </w:r>
+          </w:p>
+        </w:tc>
+        <w:tc>
+          <w:tcPr>
+            <w:tcW w:w="2070" w:type="dxa"/>
+          </w:tcPr>
+          <w:p>
+            <w:pPr>
+              <w:pStyle w:val="ListParagraph"/>
+              <w:ind w:left="0"/>
+              <w:jc w:val="center"/>
+              <w:rPr>
+                <w:rFonts w:ascii="Arial" w:hAnsi="Arial" w:cs="Arial"/>
+                <w:color w:val="333333"/>
+                <w:sz w:val="18"/>
+                <w:szCs w:val="18"/>
+              </w:rPr>
+            </w:pPr>
+            <w:r>
+              <w:rPr>
+                <w:rFonts w:ascii="Arial" w:hAnsi="Arial" w:cs="Arial"/>
+                <w:color w:val="333333"/>
+                <w:sz w:val="18"/>
+                <w:szCs w:val="18"/>
+              </w:rPr>
+              <w:t>0.77</w:t>
             </w:r>
           </w:p>
         </w:tc>
@@ -3021,595 +4458,76 @@
     </w:tbl>
     <w:p>
       <w:pPr>
-        <w:rPr>
-          <w:rFonts w:ascii="Arial" w:hAnsi="Arial" w:cs="Arial"/>
-          <w:color w:val="333333"/>
-          <w:sz w:val="20"/>
-          <w:szCs w:val="20"/>
+        <w:pStyle w:val="ListParagraph"/>
+        <w:ind w:left="0"/>
+        <w:rPr>
+          <w:rFonts w:ascii="Arial" w:hAnsi="Arial" w:cs="Arial"/>
+          <w:color w:val="333333"/>
         </w:rPr>
       </w:pPr>
     </w:p>
     <w:p>
       <w:pPr>
-        <w:rPr>
-          <w:rFonts w:ascii="Arial" w:hAnsi="Arial" w:cs="Arial"/>
-          <w:color w:val="333333"/>
-          <w:sz w:val="20"/>
-          <w:szCs w:val="20"/>
-        </w:rPr>
-      </w:pPr>
-      <w:r>
-        <w:rPr>
-          <w:noProof/>
-        </w:rPr>
-        <mc:AlternateContent>
-          <mc:Choice Requires="wpg">
-            <w:drawing>
-              <wp:anchor distT="0" distB="0" distL="114300" distR="114300" simplePos="0" relativeHeight="251659264" behindDoc="0" locked="0" layoutInCell="1" allowOverlap="1" wp14:anchorId="327871B4" wp14:editId="14AEBF60">
-                <wp:simplePos x="0" y="0"/>
-                <wp:positionH relativeFrom="column">
-                  <wp:posOffset>5118</wp:posOffset>
-                </wp:positionH>
-                <wp:positionV relativeFrom="paragraph">
-                  <wp:posOffset>131461</wp:posOffset>
-                </wp:positionV>
-                <wp:extent cx="4476466" cy="2257437"/>
-                <wp:effectExtent l="0" t="0" r="635" b="9525"/>
-                <wp:wrapNone/>
-                <wp:docPr id="6" name="Group 5">
-                  <a:extLst xmlns:a="http://schemas.openxmlformats.org/drawingml/2006/main">
-                    <a:ext uri="{FF2B5EF4-FFF2-40B4-BE49-F238E27FC236}">
-                      <a16:creationId xmlns:a16="http://schemas.microsoft.com/office/drawing/2014/main" id="{616B684F-EBB5-46F8-8EC0-B7AD265DB78B}"/>
-                    </a:ext>
-                  </a:extLst>
-                </wp:docPr>
-                <wp:cNvGraphicFramePr/>
-                <a:graphic xmlns:a="http://schemas.openxmlformats.org/drawingml/2006/main">
-                  <a:graphicData uri="http://schemas.microsoft.com/office/word/2010/wordprocessingGroup">
-                    <wpg:wgp>
-                      <wpg:cNvGrpSpPr/>
-                      <wpg:grpSpPr>
-                        <a:xfrm>
-                          <a:off x="0" y="0"/>
-                          <a:ext cx="4476466" cy="2257437"/>
-                          <a:chOff x="0" y="33795"/>
-                          <a:chExt cx="6193972" cy="3509337"/>
-                        </a:xfrm>
-                      </wpg:grpSpPr>
-                      <pic:pic xmlns:pic="http://schemas.openxmlformats.org/drawingml/2006/picture">
-                        <pic:nvPicPr>
-                          <pic:cNvPr id="2" name="Picture 2">
-                            <a:extLst>
-                              <a:ext uri="{FF2B5EF4-FFF2-40B4-BE49-F238E27FC236}">
-                                <a16:creationId xmlns:a16="http://schemas.microsoft.com/office/drawing/2014/main" id="{480356D4-C4F3-41DB-82D1-4E817887CBF7}"/>
-                              </a:ext>
-                            </a:extLst>
-                          </pic:cNvPr>
-                          <pic:cNvPicPr>
-                            <a:picLocks noChangeAspect="1" noChangeArrowheads="1"/>
-                          </pic:cNvPicPr>
-                        </pic:nvPicPr>
-                        <pic:blipFill>
-                          <a:blip r:embed="rId5">
-                            <a:extLst>
-                              <a:ext uri="{28A0092B-C50C-407E-A947-70E740481C1C}">
-                                <a14:useLocalDpi xmlns:a14="http://schemas.microsoft.com/office/drawing/2010/main" val="0"/>
-                              </a:ext>
-                            </a:extLst>
-                          </a:blip>
-                          <a:srcRect/>
-                          <a:stretch>
-                            <a:fillRect/>
-                          </a:stretch>
-                        </pic:blipFill>
-                        <pic:spPr bwMode="auto">
-                          <a:xfrm>
-                            <a:off x="0" y="371307"/>
-                            <a:ext cx="3162300" cy="3171825"/>
-                          </a:xfrm>
-                          <a:prstGeom prst="rect">
-                            <a:avLst/>
-                          </a:prstGeom>
-                          <a:noFill/>
-                          <a:extLst>
-                            <a:ext uri="{909E8E84-426E-40DD-AFC4-6F175D3DCCD1}">
-                              <a14:hiddenFill xmlns:a14="http://schemas.microsoft.com/office/drawing/2010/main">
-                                <a:solidFill>
-                                  <a:srgbClr val="FFFFFF"/>
-                                </a:solidFill>
-                              </a14:hiddenFill>
-                            </a:ext>
-                          </a:extLst>
-                        </pic:spPr>
-                      </pic:pic>
-                      <pic:pic xmlns:pic="http://schemas.openxmlformats.org/drawingml/2006/picture">
-                        <pic:nvPicPr>
-                          <pic:cNvPr id="3" name="Picture 3">
-                            <a:extLst>
-                              <a:ext uri="{FF2B5EF4-FFF2-40B4-BE49-F238E27FC236}">
-                                <a16:creationId xmlns:a16="http://schemas.microsoft.com/office/drawing/2014/main" id="{CDC2A9F3-EC2B-4742-A6C8-E69BDA8321DA}"/>
-                              </a:ext>
-                            </a:extLst>
-                          </pic:cNvPr>
-                          <pic:cNvPicPr>
-                            <a:picLocks noChangeAspect="1" noChangeArrowheads="1"/>
-                          </pic:cNvPicPr>
-                        </pic:nvPicPr>
-                        <pic:blipFill>
-                          <a:blip r:embed="rId6">
-                            <a:extLst>
-                              <a:ext uri="{28A0092B-C50C-407E-A947-70E740481C1C}">
-                                <a14:useLocalDpi xmlns:a14="http://schemas.microsoft.com/office/drawing/2010/main" val="0"/>
-                              </a:ext>
-                            </a:extLst>
-                          </a:blip>
-                          <a:srcRect/>
-                          <a:stretch>
-                            <a:fillRect/>
-                          </a:stretch>
-                        </pic:blipFill>
-                        <pic:spPr bwMode="auto">
-                          <a:xfrm>
-                            <a:off x="3031671" y="371306"/>
-                            <a:ext cx="3162301" cy="3171824"/>
-                          </a:xfrm>
-                          <a:prstGeom prst="rect">
-                            <a:avLst/>
-                          </a:prstGeom>
-                          <a:noFill/>
-                          <a:extLst>
-                            <a:ext uri="{909E8E84-426E-40DD-AFC4-6F175D3DCCD1}">
-                              <a14:hiddenFill xmlns:a14="http://schemas.microsoft.com/office/drawing/2010/main">
-                                <a:solidFill>
-                                  <a:srgbClr val="FFFFFF"/>
-                                </a:solidFill>
-                              </a14:hiddenFill>
-                            </a:ext>
-                          </a:extLst>
-                        </pic:spPr>
-                      </pic:pic>
-                      <wps:wsp>
-                        <wps:cNvPr id="4" name="TextBox 4">
-                          <a:extLst>
-                            <a:ext uri="{FF2B5EF4-FFF2-40B4-BE49-F238E27FC236}">
-                              <a16:creationId xmlns:a16="http://schemas.microsoft.com/office/drawing/2014/main" id="{7DC20073-594A-40EC-A400-3435F38BF403}"/>
-                            </a:ext>
-                          </a:extLst>
-                        </wps:cNvPr>
-                        <wps:cNvSpPr txBox="1"/>
-                        <wps:spPr>
-                          <a:xfrm>
-                            <a:off x="1114136" y="33798"/>
-                            <a:ext cx="1927860" cy="494031"/>
-                          </a:xfrm>
-                          <a:prstGeom prst="rect">
-                            <a:avLst/>
-                          </a:prstGeom>
-                          <a:noFill/>
-                        </wps:spPr>
-                        <wps:txbx>
-                          <w:txbxContent>
-                            <w:p>
-                              <w:pPr>
-                                <w:rPr>
-                                  <w:sz w:val="16"/>
-                                  <w:szCs w:val="16"/>
-                                </w:rPr>
-                              </w:pPr>
-                              <w:r>
-                                <w:rPr>
-                                  <w:rFonts w:hAnsi="Calibri"/>
-                                  <w:color w:val="000000" w:themeColor="text1"/>
-                                  <w:kern w:val="24"/>
-                                  <w:sz w:val="16"/>
-                                  <w:szCs w:val="16"/>
-                                </w:rPr>
-                                <w:t>Logistic Regression</w:t>
-                              </w:r>
-                            </w:p>
-                          </w:txbxContent>
-                        </wps:txbx>
-                        <wps:bodyPr wrap="square" rtlCol="0">
-                          <a:noAutofit/>
-                        </wps:bodyPr>
-                      </wps:wsp>
-                      <wps:wsp>
-                        <wps:cNvPr id="5" name="TextBox 7">
-                          <a:extLst>
-                            <a:ext uri="{FF2B5EF4-FFF2-40B4-BE49-F238E27FC236}">
-                              <a16:creationId xmlns:a16="http://schemas.microsoft.com/office/drawing/2014/main" id="{EF434E98-AF4B-4B3B-AC7B-71B10F6E5A5C}"/>
-                            </a:ext>
-                          </a:extLst>
-                        </wps:cNvPr>
-                        <wps:cNvSpPr txBox="1"/>
-                        <wps:spPr>
-                          <a:xfrm>
-                            <a:off x="4230697" y="33795"/>
-                            <a:ext cx="1588135" cy="494031"/>
-                          </a:xfrm>
-                          <a:prstGeom prst="rect">
-                            <a:avLst/>
-                          </a:prstGeom>
-                          <a:noFill/>
-                        </wps:spPr>
-                        <wps:txbx>
-                          <w:txbxContent>
-                            <w:p>
-                              <w:pPr>
-                                <w:rPr>
-                                  <w:sz w:val="16"/>
-                                  <w:szCs w:val="16"/>
-                                </w:rPr>
-                              </w:pPr>
-                              <w:r>
-                                <w:rPr>
-                                  <w:rFonts w:hAnsi="Calibri"/>
-                                  <w:color w:val="000000" w:themeColor="text1"/>
-                                  <w:kern w:val="24"/>
-                                  <w:sz w:val="16"/>
-                                  <w:szCs w:val="16"/>
-                                </w:rPr>
-                                <w:t>Random Forest</w:t>
-                              </w:r>
-                            </w:p>
-                          </w:txbxContent>
-                        </wps:txbx>
-                        <wps:bodyPr wrap="square" rtlCol="0">
-                          <a:noAutofit/>
-                        </wps:bodyPr>
-                      </wps:wsp>
-                    </wpg:wgp>
-                  </a:graphicData>
-                </a:graphic>
-                <wp14:sizeRelH relativeFrom="margin">
-                  <wp14:pctWidth>0</wp14:pctWidth>
-                </wp14:sizeRelH>
-                <wp14:sizeRelV relativeFrom="margin">
-                  <wp14:pctHeight>0</wp14:pctHeight>
-                </wp14:sizeRelV>
-              </wp:anchor>
-            </w:drawing>
-          </mc:Choice>
-          <mc:Fallback>
-            <w:pict>
-              <v:group w14:anchorId="327871B4" id="Group 5" o:spid="_x0000_s1026" style="position:absolute;margin-left:.4pt;margin-top:10.35pt;width:352.5pt;height:177.75pt;z-index:251659264;mso-width-relative:margin;mso-height-relative:margin" coordorigin=",337" coordsize="61939,35093" o:gfxdata="UEsDBBQABgAIAAAAIQCxgme2CgEAABMCAAATAAAAW0NvbnRlbnRfVHlwZXNdLnhtbJSRwU7DMAyG&#10;70i8Q5QralN2QAit3YGOIyA0HiBK3DaicaI4lO3tSbpNgokh7Rjb3+8vyXK1tSObIJBxWPPbsuIM&#10;UDltsK/5++apuOeMokQtR4dQ8x0QXzXXV8vNzgOxRCPVfIjRPwhBagArqXQeMHU6F6yM6Rh64aX6&#10;kD2IRVXdCeUwAsYi5gzeLFvo5OcY2XqbynsTjz1nj/u5vKrmxmY+18WfRICRThDp/WiUjOluYkJ9&#10;4lUcnMpEzjM0GE83SfzMhtz57fRzwYF7SY8ZjAb2KkN8ljaZCx1IwMK1TpX/Z2RJS4XrOqOgbAOt&#10;Z+rodC5buy8MMF0a3ibsDaZjupi/tPkGAAD//wMAUEsDBBQABgAIAAAAIQA4/SH/1gAAAJQBAAAL&#10;AAAAX3JlbHMvLnJlbHOkkMFqwzAMhu+DvYPRfXGawxijTi+j0GvpHsDYimMaW0Yy2fr2M4PBMnrb&#10;Ub/Q94l/f/hMi1qRJVI2sOt6UJgd+ZiDgffL8ekFlFSbvV0oo4EbChzGx4f9GRdb25HMsYhqlCwG&#10;5lrLq9biZkxWOiqY22YiTra2kYMu1l1tQD30/bPm3wwYN0x18gb45AdQl1tp5j/sFB2T0FQ7R0nT&#10;NEV3j6o9feQzro1iOWA14Fm+Q8a1a8+Bvu/d/dMb2JY5uiPbhG/ktn4cqGU/er3pcvwCAAD//wMA&#10;UEsDBBQABgAIAAAAIQAevFhEZwMAAPsKAAAOAAAAZHJzL2Uyb0RvYy54bWzcVm1P2zAQ/j5p/8HK&#10;d0jz0qSNKIjBQJP2Ug32A1zHaSyS2LNdUv797pykGQVpg8Gk7UNTv56fe+65s49OtnVFbrk2QjYL&#10;LziceIQ3TOaiWS+8b9cXBzOPGEubnFay4Qvvjhvv5Pjtm6NWZTyUpaxyrgkYaUzWqoVXWqsy3zes&#10;5DU1h1LxBiYLqWtqoavXfq5pC9bryg8nk8Rvpc6VlowbA6Pn3aR37OwXBWf2S1EYbkm18ACbdV/t&#10;viv8+sdHNFtrqkrBehj0GShqKho4dGfqnFpKNlo8MFULpqWRhT1ksvZlUQjGnQ/gTTDZ8+ZSy41y&#10;vqyzdq12NAG1ezw92yz7fLvUROQLL/FIQ2sIkTuVTJGaVq0zWHGp1ZVa6n5g3fXQ222ha/wHP8jW&#10;kXq3I5VvLWEwGMdpEidgncFcGE7TOEo72lkJsRn3RVE6d6fSjJXv+91JMI/madjtjqaTOazC3f5w&#10;uI8Yd5CUYBn8eqag9YCpXysKdtmN5l5vpP4tGzXVNxt1AEFV1IqVqIS9cwKF8CGo5nYp2FJ3nZF0&#10;cKwjHWbxUBKic7gB13Q7KHr0UbIbQxp5VtJmzU+NAmVDvsH2YUhr2Zac5gaHkaH7Vlz3HopVJdSF&#10;qCoMILZ7fyE59sT1CGWdcM8l29S8sV0mal6B67IxpVDGIzrj9YqDsPSH3AGimdHsK+AGcNC2mltW&#10;YrMAEP04hHU34RCPINEdAyokq/aTzEGndGOly7lHVRilQTTphTZIMQqSMJpAGUApRkEazEInuJ2Y&#10;gGpt7CWXNcEGYAe47gx6+9EgcFg6LEHojUQGB7YRXk88oO3iCI1/Ro3Rvhqj/1KNLsf+lhqjCagu&#10;hURFyaEmE+SUZvc1CfOjJmOXvkOBGwX3IppsFVy0Zkh26D1I9yfdJVclVRwyBM2OZS0ehHQNbr6T&#10;W+Jc6tdcYRLbLQz3lQrHu9QZfe5vlCAI4iCCywPZg/thdp+8YB6ms6RP6HgeA9cvxd0IClt2u9pC&#10;2LC5kvkdONDCm2Hhme8bileFttWZdE+MriqcQm0qhCsY4x4oDdgB9jtLrx6G6X4YXD1EDBCqp4Qh&#10;hrKZzNNdGPpretBwMJ3NgghOQw2/dhjcY8WFeWT2T6PhHhHwwnL1vX8N4hPu576L3vhmPf4BAAD/&#10;/wMAUEsDBAoAAAAAAAAAIQDvZJ96DEAAAAxAAAAUAAAAZHJzL21lZGlhL2ltYWdlMS5wbmeJUE5H&#10;DQoaCgAAAA1JSERSAAABTAAAAU0IBgAAAGsyVvoAAAAEc0JJVAgICAh8CGSIAAAACXBIWXMAAAsS&#10;AAALEgHS3X78AAAAOHRFWHRTb2Z0d2FyZQBtYXRwbG90bGliIHZlcnNpb24zLjEuMSwgaHR0cDov&#10;L21hdHBsb3RsaWIub3JnLxBmFxkAACAASURBVHic7d15nI11/8fx18yYGTPGMmPfl/C1hRCVJaS7&#10;hErc+NmiIolChTuVipRyZ0ubomTJFgmlW9mXkGypr2QfhtEwltnnXL8/rjPTmMbMGc4511k+z8ej&#10;R3Ou65rrfI4xb9fyvT7fAMMwEEIIkbdAqwsQQghvIYEphBAOksAUQggHSWAKIYSDJDCFEMJBEphC&#10;COGgAlYXIPyLUsoADgDpgAGEA5eAp7TWu+zbFAJeAx4Eku3bfQOM11onZtnXo8AgIAwIATYDI7XW&#10;F6/z3vnaXojs5AhTWKGN1rqh1vo2rbUCFgLTAZRSBYC1mH83G2qtbwXuACKANfb1KKVeBJ4AHtZa&#10;NwQaAKmYwfoP+d1eiJwEyMB14U72I8ySWuvz9tcFgHeBW7TWHZRS/wcM01o3y/Z9AcAvwBvAaiAG&#10;aKS1/iPLNuFAZ2Cx1joly/JCeW0PvAiU0FoPsa97NeO1Umo9EAfUAj4CXgbKaa1TlFJBwAmgHXAa&#10;mArcCgQDPwAvaK3TbvoPTngEOcIUVlinlNqnlDoNHLIv62///13AxuzfoLU2MAOoBWZwJWYNP/s2&#10;CVrreVnD0i6/2+fkgta6jtZ6KvAr5uUCgH8BR7XWvwGTgZ+11o2B24ASwAgH9i28hASmsEIbrXV9&#10;oCPmNcx1WutzWdYHX+f7QjGvZ9rI39/d/G6fk01Zvv4E6Gf/uj8w0/51R+BJpdQe4GegKebRpvAR&#10;EpjCMlrr3cBw4DOlVBX74i1AK6XUNX837a9bAVuBg0CwUqpGtm0KKqVWK6XKZXsrR7Y3gIAsq0Oy&#10;7eNKlq8XA82UUrWBu+2vAYKAf9uvzzYEmgFDcv1DEF5FAlNYSmu9ANiBeToLsAS4CkxRSoUB2P8/&#10;HTO0lmmtk4GJwKdKqdL2bULt+yiktT6d7T0c2T4WaKyUClBKFcY8WrxezUnAl8BnwFKtdYJ91Rpg&#10;uH0focAKJDB9igSm8ARDgAeUUvfZb5D8CzMcf1ZKHQB221/fq7VOBdBaTwCWYt453wPsxTxCfCin&#10;N3Bg+3mYofkHsBLYkEfNMzFPuT/JsuwZoBCwH9hn///bDv4ZCC8gd8mFEMJBcoQphBAOksAUQggH&#10;SWAKIYSDJDCFEMJBXtl8wz5k43bgDGYTByGEcIYgoCyw0z4c7RpeGZiYYbkpz62EEOLGtMTsZnUN&#10;bw3MMwDz5s2jTJkyVtcihPARMTEx9OrVC+wZk523BmY6QJkyZahQoYLVtQghfE+Ol/rkpo8QQjhI&#10;AlMIIRwkgSmEEA6SwBRCCAdJYAohhIMkMIUQwkEuH1aklCqC2SW7o9b6WLZ1DTH7CRbBnMdlkEwY&#10;JYTwVC49wlRKNcMcLV/zOpvMBYZorWtiNnMd4Mp6hBDiZrj6CHMA8DTwRfYVSqnKQJjWert90WfA&#10;a8AH2bYrBhTL9u0yWl0IkaOYv66y+Ic/2LD7BIXDgvjv8HuIKlLQKft2aWBqrZ8AUErltLoc1z5+&#10;dIacg3AYMNbpxQkhvFJ6uo1Ne09js9kAWLn5KOcuJBAcFIjNMIi79HfPjOTY/RQM+ZfT3tvKRyMD&#10;MWfqyxCAOR1qdlMwjz6zqoA03xDCLySlpJGQlIZhGMz+5iCb9kZjs/1zap27b6tAgQIBnIo+w4bv&#10;llA04Cxfzp9DeMHrzdqcf1YG5inMNkoZygCns2+ktb4IXMy67DpHrEIIH5KQlMqeQ7G8+fnOf6wr&#10;HB7CpGdbEhhgzoxcolgYBYICsdlsdOgwhqhAGwsWLCAqKsqpNVkWmFrr40qpJKVUc631FqAP8K1V&#10;9QghrJOWbuOv+CT+PHWRv+KT+Hj5/mvWN6xZkrvqm9PNt7u9EsEF/nm/2jAMAgMDmTNnDsHBwRQr&#10;lv3Wx81ze2AqpVYDr2itdwG9gJn2oUe7gWnurkcI4T6GYZCcks6Zv64SezGRb7ceIzr2CmfOX81x&#10;+0c71KFJ7dJULlOYAPvRZE6WL1/Od999x/Tp0ylZsqSryndPYGqtq2T5+oEsX+/FnNtZCOHDUtPS&#10;mfvt73y1/nCO6+tUjaJUZDj1bilOzUqRFCkUQvGiYQ7te9GiRTz33HM0a9aM1NRUgoOdd80yO2/t&#10;hymE8AIpqelMXfgLG3+JzlxWomhBOrSoRumocMqWKETVskUICrqxIeHz589n5MiRtGjRgtmzZxMW&#10;5ljI3igJTCGEU6Wn2/j9+AWmLfyF01lOtWtVjmTcoLsoGOKc2Jk3bx4jR46kTZs2zJw50+VhCRKY&#10;QggnMQyDt7/Yxea91w52aV6/HMN7NiI0OMip71e7dm0eeeQRJk2aRGhoqFP3fT0SmEKIm3Ly7GUG&#10;v/3jNcvqVy9B3wdqU7NSZK43a27E7t27adSoUeZ/7iSBKYS4YYnJaYyeYU6uWKVsEW6tXoKe99Ui&#10;Isw1N14mT57MpEmT+Pzzz2nXrp1L3iM3EphCiHyLjr3Cio1/snrrMQCKRYQy/fk2Lns/wzB4++23&#10;mTZtGl27dqVNG9e9V24kMIUQeTIMg7NxCXyz+Qhn/0rgp19jMtfVu6U4w3q47tTYMAzGjx/Phx9+&#10;SM+ePZk4cSKBgda08pXAFELk6ck3f+DMX3/f8S4VFc4ddcvwaIc6hDj5Zk52P//8Mx9++CGPPvoo&#10;48ePtywsQQJTCJFNcmo6+ngc5+ISSUlLZ/6a34m/kgLAC70b06BGSYpGuOeuNECTJk1YtmwZt99+&#10;u9NvIOWXBKYQAjCfxpmz+jeWb/gzx/XTnmtN1XJF3VJLeno6L7/8Mh06dKB58+Y0beoZDwRKYArh&#10;5/YdjmXZ+j/Z9dvZzGWqciQ976tFuRKFCA0JIrKwcxrwOiItLY3hw4fz1VdfUbp0aZo3b+62986L&#10;BKYQfuT8xUQOnbjAX/FJLN/4J/FXkklOSc9cX7VcEd56uoVTe0jmR2pqKs888wwrVqxg5MiRPPvs&#10;s5bUcT0SmEL4gaOn41m15Shrth//x7oGNUrQpU0NblOlLKjsbykpKTz99NOsXr2al19+mUGDBlla&#10;T04kMIXwMenpNs7HJ3Hy7GUAdhyM4Vv7eEmA22qWpH+nuvnqCOQOQUFBhIWF8frrr/P4449bXU6O&#10;JDCF8CGbfonm7bm7clzXpU11+nWs6+aK8paYmEh8fDxlypRh6tSplt8Jz40EphA+4p25uzLbqN3b&#10;tBKqciRVyhYBoFRkOJFOmjnRmRISEnj00UeJiYlh7dq1bmuicaMkMIXwcjabQbcxqzJv3vS+vxbd&#10;7/X8ea+uXLlC37592blzJ1OmTPH4sAQJTCG8VvyVZFZvOco3m49khuWCce2JCA+xuLK8Xbp0id69&#10;e7Nnzx7ee+89HnroIatLcogEphBexDAMvv/pOOt3n+LAn39lLg8MDGDJmx0ILuDaxxSd5dVXX2Xf&#10;vn189NFHtG/f3upyHCaBKYQXuHQ1he+2HeOLb3/LXFameDjlSkbwYr+mBAcFEhjouTdLsnvppZd4&#10;+OGHadWqldWl5IsEphAeLP5KMv/bcYLPVx3MXFanahQvP9bMK069s4qNjWX69OmMGTOGqKgorwtL&#10;kMAUwiP9FZ/If97fcs30s+VKFGLKiNaEhXrfr21MTAzdu3cnOjqabt26Ua9ePatLuiHe9ycvhA87&#10;Eh3P1n2nWbj2UOayHvcqHr77Fgq5qIu5q2WEZGxsLPPmzfPasAQJTCE8RtZxlADt76rCk53rE+RF&#10;1yazO3nyJN26dePChQvMnz+fJk2aWF3STZHAFMJi2ScRG/RIfe6+rbzXXaPMSXx8PAEBAXz55Zc0&#10;bNjQ6nJumgSmEBZJSknjjdk72HMoNnPZp2PupVRUuIVVOUdcXBxRUVHUq1ePDRs2EBzsnZcTspPA&#10;FMLNDvx5nv/O+5nz8UmZyzq2qMqTnetbWJXzHDp0iG7duvH0008zYMAAnwlLkMAUwq0mL9jNj7tO&#10;AlAwJIimdcswrEcjggtYN0+NMx08eJAePXpQoEABy2Z2dCUJTCHc4GpiKnNWH8wMywlPNefW6iUs&#10;rsq59u/fT48ePQgLC2PRokVUq1bN6pKcTgJTCBc68Od5lm/485ppaScOaUGdqsUtrMr54uPj6dGj&#10;BxERESxevJhKlSpZXZJLSGAK4WRp6TZWbznK1cRU5n+vM5e3uq08/TrUpWSk5zTtdZaiRYsyYcIE&#10;mjRpQvny5a0ux2UkMIVwgtPnr7Dh51NcTUrj643XzrrY7vZKPNvjNosqc62tW7eSkpJC69atvabj&#10;0M2QwBTiJhiGwbsLdrP+51PXLK9StghvD21JSHCQVw88z83GjRvp378/NWvWpFWrVgQG+saNq9xI&#10;YApxAwzDYMu+00yc8/d0EE93bUDbJhUJDAygQJBvh8cPP/zAgAEDqFatGnPnzvWLsAQJTCHyLSU1&#10;nS6jV2a+LlEsjLeHtPTJa5M5WbNmDU8++SS1atVi/vz5REVFWV2S20hgCuGAC5eT+HjZfgIDAti4&#10;5+/nvScPu5vqFYtZWJn7bdiwgXr16jFv3jyKFi1qdTluJYEpRA4SklL5at1hTp67zPb9Z7AZ5vKC&#10;IUGULVEIDPhgVFuCfPzUO6ukpCQKFizI+PHjSUpKIjzc+x/hzC8JTCHsklPTuXw1BX38Am/N2Zm5&#10;vFhEKOEFC3B7nTI88ZD3tia7GQsXLmTKlCksXbqUcuXK+WVYggSmEKSkpnM5IYV+r39/zfKKpQvz&#10;ztCWXtuH0lnmzp3LqFGjaNWqFZGRkVaXYykJTOF3EpJS2XMoFsOAFZv+5ODRuMx1NSsV41/NqlCm&#10;eDgNapS0sErPMHv2bF566SXatm3LzJkzKVjQ8+Y2dyeXBqZSqifwEhAMTNFaz8i2vhHwERACnAR6&#10;a60vurIm4d/S0m10H7P6H8vvv7MKtatEcnejij47bjK/li1bxksvvcR9993HBx984BXzhruaywJT&#10;KVUeeANoDCQDW5VS67TWB7NsNhV4RWv9rVLqv8DzmAErhNMdOnGB56ZuzHz93vNmN51yJSN8pluQ&#10;M7Vt25ZnnnmGESNG+FSLtpvhyiPMdsCPWus4AKXUEqAr8HqWbYKAIvavw4E4slFKFQOyj9uo4PRq&#10;hU+y2Qz+OHmB2SsP8usRcx7vCqUieHfY3V45mZirGYbBkiVL6NixI0WLFmXUqFFWl+RRXPk3phxw&#10;JsvrM0DTbNuMAL5XSk0BrgLNctjPMGCsSyoUPu2DpXtZvfXYNcvGPnEHTWqXtqYgD2cYBhMnTmT6&#10;9OnEx8fzxBNPWF2Sx3FlYAYCRpbXAYAt44VSKgz4FGintd6hlBoBzAE6ZNvPFOCzbMsqAJucXbDw&#10;DWt3HGfqwj2Zr1s1LE+7ppWoXSWKgnJUmSPDMBg3bhwfffQRvXr14rHHHrO6JI/kyr89p4CWWV6X&#10;AU5neV0PSNRa77C//ggYl30n9ptA19wIUko5t1LhE34/HscL0/7+d7RkZBgTnmpOmeKFLKzK8xmG&#10;wSuvvMKsWbPo378/48aNIyBAbnzlxJWBuRZ4VSlVEvN0uwswMMv6w0BFpZTSWmvgIWDnP3cjxD+d&#10;u5DA+p9PUSDI/MX+ZtORzDlyqlcoyqMd6tCwZikrS/Qap0+fZtmyZQwcOJBXXnlFwjIXLgtMrXW0&#10;UmoMsA5z2NAn9lPv1Zh3xncppfoBi5RSAcA5oL+r6hHeK91mcPR0PHsOxRJcIJAj0fGZUz1kN7J3&#10;E1re5rsNbJ3JZrMREBBA+fLlWbt2LaVLl5awzINLL+horecD87MteyDL198C37qyBuE94i4lcTkh&#10;JfP16dirTPhsx3W3v61mSV7s9/d9xNCQIPmFd1BaWhrDhg2jUqVKjBw5kjJlylhdkleQK+DCUkkp&#10;aazbdZINv0RnDvvJLjAwgHubVqJZ3TLUrhIFAQEUDAny+Z6TrpKamsqQIUNYuXIlo0ePtrocryKB&#10;KSzzv5+OM23RnmuW9byvFhVLR2S+LhUZTs1K/v38sjOlpKTw1FNP8d133/Hyyy8zaNAgq0vyKhKY&#10;wq1SUtM5fOoia7Yfz7wOWaZ4OG8PaUmxwqFySu1ChmEwaNAg1qxZw7hx42To0A2QwBQut+9wLBPn&#10;7CIstABn4xKuWfdcz0a0blzRosr8S0BAAJ06daJNmzb06dPH6nK8kgSmcKnXP93OzoNnAXNiMFU5&#10;krDQAjSrW4ZGqpRfNeC1SkJCAnv37uXOO++kc+fOVpfj1SQwhcv0efU7Ll5OBqBji6o82bm+xRX5&#10;n8uXL9O3b1/27dvHtm3bKFVKxqbeDAlM4XRffPsbi9Yeynw9f1x7CoeHWFiRf4qPj6dXr17s27eP&#10;GTNmSFg6gQSmuClXE1NZuu4PbDaDP0/Fs+eP2GvWLxjXnggJS7e7cOECPXv25LfffuPjjz/m/vvv&#10;t7oknyCBKW7I8ZhLbNh9isU//PGPdVXKFmH8oLsoGiENZ62ycOFCtNZ88skntGvXzupyfIYEpsi3&#10;NduP897iv8dPVq9QlIlDWhISHGRhVSKrJ598kjZt2kijGieTW5QiX7bsPZ0ZlgMeqseC8Q8weXhr&#10;CUsPEBMTQ/fu3Tl69CgBAQESli4gR5giV2fOX2XPoXOs2HSEU+euZC7v16EOD7a6xcLKRFbR0dF0&#10;69aN2NhYzp8/T9WqVa0uySdJYIocxV5IZNDEH0hJTb9meZPapenYoiqNa0nXck9x4sQJunXrRnx8&#10;PAsWLKBx48ZWl+SzJDDFNZKS05i98tdrpnYY/n+NqF+9BCWKhVlXmMjRiRMn6NKlCwkJCSxcuJD6&#10;9WWsqytJYIpMP+w8wZQvf8l8PeDhenRsXo1AmXbWY0VFRVGvXj2ef/556tata3U5Pk8CUwAw65tf&#10;Wbb+MGDOgdPjX4qKpQtbXJW4nsOHD1O2bFkiIiKYPXu21eX4DQlMP2cYBnGXkjLDctpzralarqjF&#10;VYncHDhwgB49etC6dWvee+89q8vxKxKYfsowDGavPMiG3aeIu2TOhdOmcQUJSw+3d+9eevbsSXh4&#10;OM8995zV5fgdCUw/ZBgGo2ds5uDROACKFQ7lsU51ufPWshZXJnKza9cuevfuTbFixVi8eDEVK0pb&#10;PHeTwPQzyanpDHt3feaYyrmv3S+PMHqBjDl4ihcvzqJFiyhfXiZ6s4IEph9ITk0nITGVA0f+4u0v&#10;dmUunzP2PglLL1GgQAFmz55N4cKFZcIyCzkUmEqpCkB9YA1QXmt9wqVVCac4G5fAyOmbMq9RZqhf&#10;vQQvP96MgiHy76WnW79+Pdu2bWP06NHUqFHD6nL8Xp6/MUqpDsAHQDpwF3BQKdVLa/21q4sTN271&#10;1qN8sHRf5ut+HeoQHBxIgxolqVS6sMyd4wX+97//MXDgQKpXr84zzzxDoUKFrC7J7zlyiPEK0AxY&#10;rbU+o5RqAXwOSGB6oISkVN6YvYN9h88DcN8dlenXoY70pPQy3377LU899RR16tRh3rx5EpYewpHA&#10;DLIHJQBa6z1KKcO1ZYkbMX3RHr7/6Xjm6w9GtaVCKRl87m2+/vprhg4dSoMGDZg3bx5FihSxuiRh&#10;50hgJiilKgEGgFKqJZCU+7cId1u+4c/MsLy3aSV6t69NVJGCFlclbkSBAgW44447mDVrFhEREXl/&#10;g3AbRwJzNPA9UFYptQ2oAXRxaVUiXw6fusinKw4AMGFwc269pYTFFYkbcerUKSpUqECHDh144IEH&#10;5DqzB8qzgbDWeitwB9ADeAOopbXe4OrChGPWbD/O8Mnmj6PHvUrC0kt98cUXtGjRgu3btwNIWHoo&#10;R+6Sf6u1bg98m2XZdq31HS6tTORp6Y9/8NmqgwC0blSBXvfXsrgicSNmzZrFyy+/zD333EPDhg2t&#10;Lkfk4rqBqZRaAtQEblFK7cuyKhhIdnVhIncL12rmfvs7AGOfuIMmtaWhrzf68MMPGTduHO3bt+f9&#10;998nJERGM3iy3I4wnweqADOBoVmWpwEHXViTyEP8leTMsOx5Xy0JSy+1ZcsWxo0bR6dOnZg+fTrB&#10;wcFWlyTycN3A1FofA44ppZTW2pZ1nVJKBoVZJCk5jd5jvwPMSchkXh3vdddddzF9+nQefPBBChSQ&#10;p668gSM/pU5KqdeBCCAACAKiABng52aGYfDvF1dlvu7QXCa68jaGYTB9+nTat29PjRo1eOSRR6wu&#10;SeSDI9PsTgImACeAwcB3wIeuLErkbMPuU5lfL3/nQYKCZJZkb2IYBq+99hoTJ05kyZIlVpcjboAj&#10;v3FXtdYLge2YA9afAjq6tCrxDzsPxvDf+bsBmDL8boJknh2vYrPZeOmll5g5cyaPPfYYo0ePtrok&#10;cQMcOSVPUkqFAoeBhlrr9fJopPukp9sYO3Mbe/8wnw1/vldjbqlQzOKqRH7YbDZGjx7NvHnzGDRo&#10;EC+99JKMs/RSjgTmCmAV8Ciwzf5o5HmXViUyjZqxGX38AgA9/6W4u1EFiysS+ZWcnMyRI0cYOnQo&#10;o0aNkrD0YnkGptZ6glJqrtY6Win1MNASmO/60sS2/Wcyw3LRhA6EhcqdVG+SlpZGUlISERERzJ8/&#10;n+DgYAlLL5frNUylVE2lVNmMhsFa693AYmCKO4rzZ0ei45nw2Q4ARve9XcLSy6SmpjJ48GB69epF&#10;amoqISEhEpY+4LqBqZR6AdgN/KGUamVfNgz4DZDZslzo0xUHePbd9QB0almN5g3KWVuQyJfk5GQG&#10;DhzIqlWr6NChgwxI9yG5HbY8CdQGKgLPK6WeAloDT2mtHTolV0r1BF7CfJxyitZ6Rrb1CvgIiARi&#10;gB5a6wv5/RC+JDUtneUb/gTgzcHNqSfNNLxKUlISAwYM4Mcff+SNN96gX79+VpcknCi3U/KrWuuT&#10;9m5FLYFCQO18hGV5zO5GLYCGwEClVJ0s6wMwbyi9pbVuAPyC2UrObxmGwSOjVgLQvEE5CUsvNHr0&#10;aNatW8fbb78tYemDcjvCTM/y9SWgu9Y6MR/7bgf8qLWOg8xmHl2B1+3rG2GG8nf21xMAvx4vs3rL&#10;0cyvR/ZuYmEl4kY988wztG7dmocfftjqUoQLOHonIT6fYQlQDjiT5fUZoGmW19WBGKXUp8BtmNdG&#10;szb5AEApVYx/BqlPja1JS7fx4vtb+O1YHADvPd+GQBmY7jUuX77Ml19+yRNPPEG1atWoVq2a1SUJ&#10;F8ktMEsppUbk8DUAWut389h3IPZpLewCgKxNPApgXhNtpbXepZQaB7wL9Mu2n2HA2Dzey6sNnbSO&#10;U+euANC/Y10ql5U5XLxFfHw8vXr1Yv/+/dx5553Uq1fP6pKEC+UWmP8Dbs3ha7g2CK/nFOa1zwxl&#10;gNNZXscAf2itd9lfLwByesB2CvBZtmUVgE0O1ODR0m0GE2bvyAzLJW91JDQ4yOKqhKPi4uLo2bMn&#10;v//+Ox9//LGEpR/Irb1b/5vc91rgVaVUSeAq5jxAA7Os3wqUVEo10FrvBToBP+dQx0XgYtZlGTNY&#10;ertNe6LZcTAGgPGD7pKw9CLnz5+nR48eHDlyhFmzZtG2bVurSxJu4LLR0PYng8YA64AQ4BOt9Q6l&#10;1GrgFftpeGdgpr2/5imgj6vq8STpNoNZKw6wYtMRAL549X6KFQ61uCqRHwcPHiQ6OprPPvuMVq1a&#10;WV2OcBOXPj5iH4I0P9uyB7J8/RPX3gjyC0MnrePk2csA1KxUTMLSiyQnJxMaGkqrVq3Yvn07RYsW&#10;tbok4UbSUNHNNu+NzgzLryZ25L/P3m1xRcJRp06d4p577uHrr78GkLD0Qw4dYSqlmmIO/ZkNNNZa&#10;b3NpVT5s6brDAEx4qjnBBeSapbc4fvw43bp149KlS1SsWNHqcoRF8jzCVEr1wwzKkZjjIb9WSg1w&#10;cV0+acevMRw+eZGyxQtxa3V5isdbHDlyhC5dunDlyhUWLVpEo0aNrC5JWMSRU/JngDuBS1rrc0Bj&#10;zLGRwkGGYfDO3F2Mm/UTAF3a1rC4IuGouLg4unbtSkpKCosXL+bWW2/N+5uEz3IkMNO11pcyXmit&#10;T2JOtSsctHrrMTb+Eg3A6Edv5747KltckXBUZGQkjz32GEuWLKFOnTp5f4PwaY5cw4xTSjXEPlhd&#10;KdULiHNpVT5k+qI9fP/TcQDeH9mWiqVlsk1vcODAAQIDA6lTpw5DhgyxuhzhIRwJzGGYTYNvUUqd&#10;ARKBh1xalY/IGpaDOt8qYekl9uzZQ8+ePalSpQqrVq2Sxr8ikyOB+TvQAKiJOSe51lqnurQqL5ea&#10;ZuPJt9YSe8HsVzJxSAvqVC1ucVXCETt37qRPnz5ERkby8ccfS1iKazgSmCeBT4FZWuvjLq7HJ3y0&#10;bF9mWM54oQ2VykgzDW+wfft2+vTpQ+nSpVm0aBHlykmne3EtRwLzHqA/sFkpdRCYCSzXWsuNn+v4&#10;YecJABZP6EBBmYvHa3z66aeUK1eORYsWUbp0aavLER7IkVkjNTBaKfUicD/wCjADkL9ROfho2T7S&#10;0g0a1SolYeklDMMgICCAadOmkZCQQPHicvlE5MyhRyOVUqUwb/68CYQD411ZlLc6ejqelZvNrulP&#10;d2lgcTXCEd9//z2dO3cmPj6esLAwCUuRqzwPgZRSK4DmwFfAQHvDDJGDZ/67HoDnejWmVFS4tcWI&#10;PK1evZqnnnqKunXrYrPZ8v4G4fccOWf8Buiptb7i6mK82U57X0uA1o18agYNn/T1118zdOhQGjZs&#10;yNy5cylSRG7MibxdNzCVUr211nOBIpgzPl6z3oEpKvzK65+aB94zX2xncSUiLytXrmTIkCE0bdqU&#10;zz//nIiICKtLEl4ityPMjAeec+q778gUFX4jMfnvAQNliheysBLhiAYNGvDII4/w5ptvEh4ul06E&#10;43KboiJj4rHlWuuvs65TSvlFZ3RHrd99CjCf5hGea/Pmzdx1111UrFiRqVOnWl2O8EK5nZJ3AoKB&#10;d5RSgZizPmJf9hrwhevL83w2m8H7S/YC0KaJ9En0VJ988gljx45lwoQJPProo1aXI7xUbqfkDYG2&#10;QCnMFm8Z0oDJrizKOnw45AAAH15JREFUm8z97jcAKpSKILxgsMXViJx88MEHjB8/ngceeID/+7//&#10;s7oc4cVyOyUfB4xTSg3WWr/vxpq8yuIf/gDMWR+F55kyZQrvvPMODz30EFOnTiU4WP5REzfOkbvk&#10;YUqpEdnXy11y2HsoFoCIsGCKFw2zuBqR3fHjx5k2bRpdunRh8uTJBAXJlCDi5tzoXXIBLP7xEAAj&#10;+zSxuBKRk8qVK/PNN99Qq1YtCUvhFHneJdda989YppQKAcporU+4oTaPt/eP8wDcpkpZXInIYBgG&#10;r732GrVr16Z79+7UrVvX6pKED3FkErTOSqnpSqnCwCFgr1LqWdeX5tlmLt8PQIsG0gLMU9hsNl58&#10;8UVmzpzJb7/9ZnU5wgc50nzjP8DHQBdgG1AZ8PtxmNsPnAHgiYfkioUnsNlsjBw5kjlz5jB48GDG&#10;jh2b9zcJkU+OBGaA1no/0A741j4hmkNdjnzVybOXOXchkWZ1y8jNHg9gGAbDhw9nwYIFDBs2jBdf&#10;fFE6pQuXcCT4bEqpbpi9ML9XSj0A+HVrl71/mHfHm9YtY3ElAiAgIIAqVarw/PPP88ILL0hYCpdx&#10;pFvRc8CrwH+01jFKqTFcO5Dd76z/2XwUsk1j6UpkpZSUFE6cOEH16tUZPny41eUIP+BIx/XNQDul&#10;VGWlVHWtdXM31OXRklPTCQoMILiADFWxSnJyMk8++SQ7d+5k06ZNREVFWV2S8AOONBCuASwHygGB&#10;SqnzQAet9e+uLs4TGYbBsTOXaFpHTsetkpiYyIABA1i3bh1vvPGGhKVwG0euYU4H3tZaR2qti2JO&#10;T+G3j0pOmvszAMWLFrS4Ev+UmJhIv379WL9+Pe+88w79+vWzuiThRxwJzNJa688zXmitZwMlXVeS&#10;5zp59jIb90QD8NiDMiDaCu+//z5bt25l8uTJ9OzZ0+pyhJ9x5KZPAaVUlNY6DkApVQI/bSCcMfby&#10;kdbVKRgiM0JaYciQITRr1owWLVpYXYrwQ46ekm9XSo1TSr0ObAU+cG1ZnmnOavPpkW7talpciX+5&#10;ePEiw4cPJy4ujtDQUAlLYZk8A1Nr/THwJBCCOcXuYK213wVmSmo6AAWCAigUJi3C3CUuLo7u3buz&#10;fPlyDh48aHU5ws/lel5pH6ReC9igtR7lnpI80yb7tcvOratbXIn/OH/+PD169ODo0aPMmjVLjiyF&#10;5a57hKmUGo15Ot4MWKmU8usr7D/9ak6j26F5VYsr8Q9nz56la9euHD16lM8++4w2bdpYXZIQuZ6S&#10;9wQaaq27A62BIW6pyAOdiLnEtv3mDZ/IwjKcyB1sNhvBwcHMnTuXli1bWl2OEEDugZmmtb4MoLXW&#10;gN9O3jz/ew3A4w/WJTBQnlN2pXPnzpGenk7ZsmVZs2YNd955p9UlCZEpP12H0vLexDf9euQvAB5s&#10;eYvFlfi2Y8eO0bFjx8zWbIGBft0US3ig3G76BCmlIvl7et1rXmeMy/R15y8mcvFyMnWqRsnRpQsd&#10;PnyY7t27k5SURPfu3a0uR4gc5RaYtwLn+TswAf6y/98A8uw8Yb9R9BLmXOZTtNYzrrNdB+A9rbXH&#10;3VH54+RFAHl23IUOHTpEt27dsNlsLFmyhNq1a1tdkhA5ym1On5s6H1JKlQfeABoDycBWpdQ6rfXB&#10;bNuVBiZxbTB7jF2/nQXgrvoyFYUrpKSk0LdvXwICAliyZAk1a8pDAcJzufL5vnbAj1keqVwCdAVe&#10;z7bdJ8BrwFs57UQpVQwolm2x2xpR7jscS4GgQMqWKOSut/QrISEhTJ48mVKlSnHLLXKNWHg2VwZm&#10;OeBMltdngKZZN1BKPQPsBrbnsp9hgCUTtBiGQcxfCVQpW8SKt/dpv/zyC7/99hs9e/aUO+HCa7gy&#10;MAO5tklHAFmmtlBK1cOcWO0ecj9inAJ8lm1ZBWCTU6rMhc1efemocFe/lV/ZuXMnvXv3pkSJEnTu&#10;3JmwMJkXSXgHhwJTKRUGVAcOAGFa6wQHvu0UkHXEcRngdJbX/wbKArswn1Mvp5TapLW+ZpSy1voi&#10;cDFbPY6UfdNiL5gfs2Lpwm55P3+wbds2+vbtS5kyZVi4cKGEpfAqjsxLfgfwJ7AKKA+cVErd5cC+&#10;1wL3KKVKKqXCMY8mv8tYqbUeq7WuqbVuCDwAnM4ellY7+5cZmKpypMWV+IaNGzfSu3dvKlSowJIl&#10;SyhXTm6kCe/iyJ3wdzBv4PyltT6FOSf51Ly+SWsdDYwB1gF7gPla6x1KqdVKqSY3UbPbHDxmDjUt&#10;VjjU4kp8g9aaqlWrsnjxYkqXLm11OULkmyOn5OFa64MZp8Fa69VKqTcc2bnWej4wP9uyB3LY7hhQ&#10;xZF9uktauo35a8xpi24pn/0mvciPy5cvU7hwYQYMGECfPn0oWFCexxfeyZEjzFT7Ez4GgHLXBUSL&#10;/bDzBAC1q0QRXEAe0btRK1eu5M477+TAgQMAEpbCqzmSBOOBDUAFpdQCzI7r411alQfYedAcsP7q&#10;gDssrsR7LV++nMGDB3PLLbdQuXJlq8sR4qY50nF9JfAI5ljILUALrfVSVxdmtcRks9dIeEHprn4j&#10;Fi1axNChQ2natCnz58+ncGEZaSC8nyN3yaOAOGAh5vXIs/ZlPu2PkxepW6241WV4pY0bNzJixAia&#10;N2/OF198QaFC8pSU8A2O3PQ5zz9niTyDGx9PtEJichpFCoVYXYZXuvPOOxk1ahQDBgyQa5bCp+QZ&#10;mFmbcCilQjA7sfv0jZ+M0/GoIvLLnh8LFy7knnvuoUSJEgwdOtTqcoRwunzd/tVap2itPwPudU05&#10;nuHwKfPBooql/LbJfL7NmDGDESNG8NFHH1ldihAuk+cRZrbrlQFAE8CnH32JvZAIQJVyRS2uxDtM&#10;njyZSZMm8fDDDzNqlF9PLip8XH6uYWb0qzwHPOOyijzAj7vMMZhlikvTjdwYhsE777zD1KlT6dq1&#10;K++++y5BQXn2lRbCazkSmLdrrX92eSUeJP5KCiAzRObl6tWrrFq1ip49ezJx4kSZg0f4PEcCcy7g&#10;N3MGpKbZOHbmEnWrFZc5fK7DMAzS09OJiIhg+fLlFC1aVMJS+AVHAnOffW6ezcCVjIW+Ogna0dPx&#10;gPTAvB6bzcaYMWO4cOECM2bMIDLSpy9nC3ENRw4LHsI8yjyGeT3zPBDrwpos9fXGPwG4t2kliyvx&#10;POnp6YwcOZI5c+ZQqVIlOaoUfue6R5hKqVCtdbLW2q8u5F1JSAXMphvib2lpaYwYMYKlS5cyfPhw&#10;nnvuOQIC5JKF8C+5HSJsc1sVHuTkucvUrhJFUJAcPWX1n//8h6VLlzJy5Eief/55CUvhl3K7humX&#10;vxGxFxLlkcgcdOvWjRo1ajBw4ECrSxHCMrkFZkGl1G1cJzi11rtdU5J1Ll5OBqBxLekGDpCUlMS6&#10;deto3749t99+O7fffrvVJQlhqdwCsxqwlJwD07Cv9yl/RpuPRJaKlIm5EhMTefzxx9m4cSM//PCD&#10;2yaeE8KT5RaYB7XWt7mtEg+QkmrOAly9gn9PSZGQkMCjjz7Ktm3bmDRpkoSlEHaunJfc60THmsNM&#10;Q0P89/G+K1eu0LdvX3bu3MnUqVPp0qWL1SUJ4TFyC8yNbqvCQxw7fQmA4kX995R8/fr1/Pzzz7z3&#10;3ns89NBDVpcjhEe5bmBqrZ91ZyGe4OTZy4QUCCQs1P8OvA3DICAggI4dO3LrrbfKHDxC5EAGG2aR&#10;kpZOQT8My7i4ODp37sxPP/0EIGEpxHX4Xzrk4sLlZBqrUlaX4VaxsbF0796d48ePk5iYaHU5Qng0&#10;CUw7m83gamIqCfbpKfxBTEwM3bt3Jzo6ms8//5wWLVpYXZIQHk0C0y7mr6sAVCztH9PBnj9/ni5d&#10;uhAbG8u8efNo1qyZ1SUJ4fEkMO12/XYW8J+mG8WKFaN58+Z069aNJk2aWF2OEF5BAtMu7lISAHWq&#10;+nZgHjt2jNDQUMqWLcvbb79tdTlCeBW5S253JdFs61Y43Hcbbxw+fJguXbrw1FNPYRjZp5oXQuRF&#10;AtPup19jKFIoxGenpdBa07VrV9LS0njrrbekPZsQN0ACE0hPt3HxcjLp6TarS3GJX3/9la5duxIY&#10;GMjSpUupVauW1SUJ4ZUkMIFLCeYskW2aVLS4EuczDIOxY8cSGhrKkiVLqF69utUlCeG15KYPsHaH&#10;OQ/5LeWLWlyJ8wUEBPDhhx+SkJBApUoyT5EQN0OOMIFDJy4A0LRuWYsrcZ4dO3YwdOhQUlNTKVGi&#10;hISlEE4ggQkkpaQTGIDPTE2xdetWevbsyd69e4mPj7e6HCF8hgQmsOdQLOEFg60uwyk2btxInz59&#10;qFixIkuWLKFEiRJWlySEz/D7wExNSwd845HIdevW0a9fP6pWrcqSJUsoVcq/GokI4Wp+H5iHT5qn&#10;rHfUK2NxJTcvMjKSJk2asGjRIooXL251OUL4HL8PzFPnLgNQo1KkxZXcuMOHDwPQsGFDFi5cSFSU&#10;bz/eKYRV/D4wMx4QLB0ZbmkdN2rZsmW0bduWr776CkCe4BHChVw6DlMp1RN4CQgGpmitZ2Rb/xDw&#10;GuZUvkeB/lrrC66sKbuTZ80jTG+c+GzRokWMGDGCO+64g/vuu8/qcoTweS47wlRKlQfeAFoADYGB&#10;Sqk6WdYXAT4AOmitGwD7gFddVc/1JKeYN328renGvHnzGDFiBC1btuSLL76gUKFCVpckhM9z5Sl5&#10;O+BHrXWc1voqsATommV9MPC01jra/nof4PbR1Zv3RlMgKNCrmm4cPnyYUaNG0aZNG2bPnk1YmP/O&#10;cimEO7nylLwccCbL6zNA04wXWuu/gGUASqkwYDQwPftOlFLFgGLZFldwRoE2m8HlhFTKlfCuo7Pq&#10;1aszZ84cmjdvTmhoqNXlCOE3XHmEGcjf91TAvE75j3ZASqmiwCpgr9b68xz2Mwzz+mbW/zY5o8AU&#10;+xjMxrVLO2N3Lvfhhx+yaZP50du2bSthKYSbuTIwTwFZH84uA5zOuoFSqixm+O0DnrjOfqYAVbP9&#10;19IZBR6NvgRAVJGCztidyxiGweTJkxk3bhxff/211eUI4bdceUq+FnhVKVUSuAp0AQZmrFRKBQHf&#10;AIu01uOvtxOt9UXgYtZlSimnFLh5n3n5VFX23DGYhmEwceJEpk+fTrdu3Zg4caLVJQnht1wWmFrr&#10;aKXUGGAdEAJ8orXeoZRaDbwCVAQaAQWUUhk3g3Zpra93pOl0KzYeAaCmhw5aNwyDcePG8dFHH9Gr&#10;Vy/eeustAgP9fuisEJZx6ThMrfV8YH62ZQ/Yv9yFhQPnM+a0qVAqgtBgzxyDaRgGFy5coH///owb&#10;N04GpQthMb9tIJwxS2TTOp73DLnNZiMuLo4SJUowadIkAgMDJSyF8AB+e3538XIyAJXKeFaXovT0&#10;dJ577jk6derEpUuXCAoKkrAUwkP4bWCeu5AIQGEPahqclpbGs88+y6JFi/j3v/9N4cKeFeZC+Du/&#10;PSU/etps61Y6yjOabqSmpjJkyBBWrlzJ6NGjGTp0qNUlCSGy8dvA/OOkOVKpQskIiysxTZo0iZUr&#10;V/LKK6/w5JNPWl2OECIHfhuYu347C0BQkGdclRg0aBC1atWic+fOVpcihLgOz0gLCxSNCKFuNWu7&#10;kicmJjJp0iSSkpKIjIyUsBTCw/ltYF66mkLVskUse/+rV6/Sp08fpkyZwk8//WRZHUIIx/nlKfnB&#10;o39hGJBmM/Le2AUuX75M37592bVrF9OmTePuu++2pA4hRP74ZWBu2mM+Q96iQTm3v3d8fDy9evVi&#10;3759vP/++3Tq1MntNQghboxfBmYh+xzk9au7f87umJgYoqOj+fjjj7n//vvd/v5CiBvnl4GZmmYj&#10;JNi9T9AkJCQQHh6OUootW7YQHu4Z4z+FEI7zy5s+J85eJsiNU1KcO3eODh06MH262VBewlII7+SX&#10;gXkkOp7UtH80f3eJM2fO0LVrV06ePEmjRo3c8p5CCNfwy1PyuEtJ1KyUfZog54uOjqZbt27ExsYy&#10;f/58mjZtmvc3CSE8lt8FZqp9Hh9VOcql75OUlES3bt2Ii4tjwYIFNG7c2KXvJ4RwPb8LzF90LADF&#10;Ilw7gVjBggUZMWIE1atXp0GDBi59LyGEe/hdYMZeNNu6uWpI0eHDhzl16hStW7emS5cuLnkPIYQ1&#10;/C4wLyekAFChtPN7Tf7+++90796dggULsnHjRpkGVwgf43d3yfXxCwQGBhARFuzU/R44cICuXbsS&#10;FBTEvHnzJCyF8EF+F5hnzl8h0MkD1vfu3Uv37t0JCwtj6dKlVK9e3an7F0J4Br8LzOjYq1Qo5dym&#10;wStWrKBw4cJ89dVXVK1a1an7FkJ4Dr8KzIwhRVXLOaetW3q6ub8xY8awatUqKlas6JT9CiE8k18F&#10;5unzVwGoXObmA3PLli20bduWkydPEhgYSPHi1jYjFkK4nl8F5p+nzInPyhQvdFP72bBhA3379iUo&#10;KIiCBQs6ozQhhBfwq8CMv2LORX5LhaI3vI+1a9fSr18/qlWrxuLFiylZsqSzyhNCeDi/Csy4S0kA&#10;FCt8Y0N+Nm/ezBNPPEHt2rVZtGiRnIYL4Wf8KjBtNoMCQYEUDLmx8fr169enR48efPnll0RGRjq5&#10;OiGEp/OrwDx25hJhofkPy/Xr15OYmEiRIkV46623KFLEusnThBDW8avADA0JIigof4PWFy5cSO/e&#10;vZk6daqLqhJCeAu/CsydB89SsliYw9t/8cUXjBgxglatWvHss8+6sDIhhDfwq8AMCgwgISnNoW1n&#10;zZrF6NGjueeee5g1axZhYY4HrRDCN/lNYBqGgQHcVb9snttevHiRqVOn0r59ez755BMZaymEAPyo&#10;vVtyajo2m0FwUO7/RhiGQbFixVixYgXlypUjONi5XY2EEN7LbwIzMeNU/DqdigzD4L///S+pqamM&#10;Hj2aypUru7E6IYQ38JtT8uRUs1FGTjd9DMPgrbfeYvLkycTGxmIYhrvLE0J4Ab85wvz1yF8AhAYH&#10;XbPcMAxee+01Zs6cSZ8+fZgwYQKBgX7z74gQIh/8Jhn0iQsA1Mg2ve6rr77KzJkzefzxx3nzzTcl&#10;LIUQ1+U3R5gXL5uNN7J3KmrcuDEhISG8+OKLBDi5E7sQwrf4TWDabAYV7ROfpaens3//fho2bMiD&#10;Dz7Igw8+aHF1Qghv4Dfnn+fjEwkNCSItLY1nn32Whx9+mCNHjlhdlhDCi7j0CFMp1RN4CQgGpmit&#10;Z2Rb3xD4BCgCbAQGaa0dexQnn5KS00hLNxg8eDCrVq3iP//5D9WqVXPFWwkhfJTLjjCVUuWBN4AW&#10;QENgoFKqTrbN5gJDtNY1gQBggKvqCQgI4ELMEVatWsXYsWMZMmSIq95KCOGjXHmE2Q74UWsdB6CU&#10;WgJ0BV63v64MhGmtt9u3/wx4Dfgg606UUsWAa29tQ4X8FnMx/hIxp0/wxhtv0K9fv/x+uxBCuDQw&#10;ywFnsrw+AzTNY31OQTgMGHuzxfTt1JBLd5age6eWN7srIYSfcmVgBgJZH5kJAGz5WJ9hCubRZ1YV&#10;gE35Kab9nVUBmTNcCHHjXBmYp4Csh3NlgNPZ1pfNZT0AWuuLwMWsy5RSzqtSCCEc5MphRWuBe5RS&#10;JZVS4UAX4LuMlVrr40CSUqq5fVEf4FsX1iOEEDfFZYGptY4GxgDrgD3AfK31DqXUaqVUE/tmvYDJ&#10;SqnfgQhgmqvqEUKIm+XScZha6/nA/GzLHsjy9V6uvREkhBAey2+e9BFCiJslgSmEEA6SwBRCCAdJ&#10;YAohhIMkMIUQwkHe2g8zCCAmJsbqOoQQPiRLpgTltN5bA7MsQK9evayuQwjhm8oCf2Zf6K2BuRPz&#10;scszQLqD35Px/HlLzMcyvZmvfBZf+Rwgn8VT5fezBGGG5c6cVnplYGqtk4HN+fmeLM+fn9JaH3N2&#10;Te7kK5/FVz4HyGfxVDf4Wf5xZJlBbvoIIYSDJDCFEMJBEphCCOEgfwrMi5hTYFzMa0Mv4CufxVc+&#10;B8hn8VRO/SwBhmHkvZUQQgi/OsIUQoibIoEphBAO8spxmHlRSvUEXgKCgSla6xnZ1jcEPgGKABuB&#10;QVrrNLcXmgcHPsdDmNdnAoCjQH+t9QW3F+qAvD5Llu06AO9prT12xjoHfi4K+AiIBGKAHt76c1FK&#10;NcL8LCHASaC3fZ4tj6OUKgJsBTpmH3PprN95nzvCVEqVB94AWgANgYFKqTrZNpsLDNFa18QMmwHu&#10;rTJveX0O+1+OD4AOWusGwD7gVQtKzZODPxOUUqWBSZg/E4/kwM8lAFgBvGX/ufwCjLai1rw4+HOZ&#10;Crxi/ywaeN69VTpGKdUM82GWmtfZxCm/8z4XmEA74EetdZzW+iqwBOiasVIpVRkI01pvty/6DPi3&#10;26vMW66fA/OI4Gn73ElgBmYlN9foqLw+S4ZPMI+YPVlen6URcFVrnTHh3wQgx6NpD+DIzyUI86gM&#10;IBxIdGN9+TEAeJocZp515u+8L56Sl8N8xjzDGa6dNyin9RXcUFd+5fo5tNZ/AcsAlFJhmEcx091Z&#10;YD7k9TNBKfUMsBvYjmfL67NUB2KUUp8CtwG/AUPdV16+5PlzAUYA3yulpgBXgWZuqi1ftNZPwHWn&#10;4Hba77wvHmEGAlnHSgUAtnys9xQO1amUKgqsAvZqrT93U235letnUUrVw5yGeZyb67oRef1cCgCt&#10;gQ+01o2AI8C7bqsuf/L6uYQBnwLttNZlgfeBOW6t0Dmc9jvvi4F5Cnv7N7syXHuYntd6T5FnnUqp&#10;spidWPYBT7ivtHzL67P8275+F7AaKKeU2uS+8vIlr88SA/yhtd5lf70Az50ZNa/PUg9I1FrvsL/+&#10;CPMfA2/jtN95XwzMtcA9SqmSSqlwzCOXjOtJaK2PA0lKqeb2RX2Ab91fZp5y/RxKqSDgG2CR1nqY&#10;1tqTn0DI62cyVmtdU2vdEHgAOK21bmlRrXnJ9bNg3qUtqZRqYH/dCfjZzTU6Kq/PchioqP4+z32I&#10;67Q982TO/J33ucC03wQZA6wD9gDztdY7lFKrlVJN7Jv1AiYrpX4HIoBp1lR7fQ58jgcxbzB0VUrt&#10;sf/3iYUlX5eDPxOvkNdn0VonAp2BmUqpX4G2wHPWVXx9DnyWC0A/YJFSah/wGNDfsoLzyRW/8/Jo&#10;pBBCOMjnjjCFEMJVJDCFEMJBEphCCOEgCUwhhHCQBKYQQjjIFx+NFE6ilDKAA1w7lfGujMfQrvM9&#10;/YCuWuuOTnj/VzGfD47GfFIjCDgHDNZaH7qB/ZUDlmit71JKVQUmaa27ZF3uhJqrYM46uD/L4gjM&#10;wdOPaa2P5PH9r2A+tfX1zdYinE8CU+Sljdb6vIXvv1BrPSTjhVJqKDAfyPf4Ta31aSAjFCsDKofl&#10;zpBoH4QPZHYwmobZGej/8vjetsBBJ9YinEgCU9wQpdRjwJOYfRKjMNuZfZBtm0cwey3aMI9SX9Ba&#10;b7Q//z4VuBWz69IP9nWO9Cf8AXjTvv8KmC3uqmA+H/y51vodpVQBzEYkzYFUzOe5+wMlMI+Yi2J2&#10;RiqvlFpj/xwZy48BD2utf7a/x0Jgvdb6A6XUGMynYQLt2w22h21eCmI2gIix77MmZgejwpiP7O0B&#10;ugOPY/5D8I5SKh2zR8BE4G7Mo+tfgGe01pcceE/hAnINU+RlXZYnifYopUoppSIw22k9oLW+DfOX&#10;/e0cvvcdzFBpArzM388hTwZ+1lo3xuzoUwKzK06u7EH4OOaTKQDzgHVa61sxw7G3UqoHcKf9vRrY&#10;3+MIUD9jP1rrdMxn7//UWt+Xbfks7E+zKKUiMVugzVdK9cUM+Kb2o8fVmKGbkzD7n9V+pdRZzC5M&#10;vwOj7OsHYIb7HZjdjapi9jWdgfk8/Qta62WYHajSgMb2fpSngbfy+nMSriNHmCIvOZ6SK6U6Ah2U&#10;UjUwm89G5PC9XwLLlFKrgP/xd6h2BJoqpR63vw7L5f27K6Va2L8OwXwue4BSqhBmSP4LQGsdr5T6&#10;DGgPPIt5RPuT/Qhyqf2RvyoOfN5ZwE6l1AjM0+cV9n13xGyiscv+aHUQZn/InGSekiul7sNsXvuN&#10;1vqKff0o4F6l1EjMhrflyPnPryNQzL5txuc/58BnEC4iR5gi3+ynwnswrwNuxjzt/get9RjMbt67&#10;MJ9J3mhfFQT8W2vd0B4szYAhOe0D8xpmQ/t/dbTWfbTWMZh/d7N3Zg8Egu1TKDTA7A6eDixUSg12&#10;5LPZGzXsxgyr/vx9FBkETMxScxPMwM5rf2sw27sttnfJB7OD0UDgOObR9u4cPkvGez6b5T2bknPj&#10;ZeEmEpjiRjQBYoHxwPeY4ZLRQQn71wWUUseAcK31h8BgoL5SKhRYAwxXSgXYX6/g+oGZI631Zcxm&#10;w0/b368o0Bf4n/1o8Adgq9b6Vcwejrdn20Ua5vXTnMzEPAospLXeYl+2BngiS+i9DnzhYLmTgMv8&#10;3U3+PuB1rfVC++tmmOGYva41wBClVIhSKtBe15sOvqdwAQlMcSO+xxwmozE7ilfCDNDqGRvYb+AM&#10;w7z+txtYjDmsJhl4BiiEOfRmn/3/OV0DzUsvzPZk+4EdwFeY0w98C/wKHFBK7cK8A5596ouDmC2/&#10;dvDPo7sVmDeSsl6j/ARYCWy3dyGqj3nUnCetdSrmPwhD7M2SX8S8VLEfs8fkBv7+s1sBvKmUehSz&#10;ofIxzJs9B+11emTnI38h3YqEEMJBcoQphBAOksAUQggHSWAKIYSDJDCFEMJBEphCCOEgCUwhhHCQ&#10;BKYQQjhIAlMIIRz0/x8Dnux0O+wrAAAAAElFTkSuQmCCUEsDBAoAAAAAAAAAIQDZ2g74GEEAABhB&#10;AAAUAAAAZHJzL21lZGlhL2ltYWdlMi5wbmeJUE5HDQoaCgAAAA1JSERSAAABTAAAAU0IBgAAAGsy&#10;VvoAAAAEc0JJVAgICAh8CGSIAAAACXBIWXMAAAsSAAALEgHS3X78AAAAOHRFWHRTb2Z0d2FyZQBt&#10;YXRwbG90bGliIHZlcnNpb24zLjEuMSwgaHR0cDovL21hdHBsb3RsaWIub3JnLxBmFxkAACAASURB&#10;VHic7d15nM7l/sfx1+xmrDNmLGNfxoUsk12WbOd0hCTCsUWllZQ6cqJVC+V3kBaltCEGLYpSRITK&#10;EhIu+26YMfu+3Pfvj+89zpgzZu5h7vney+f5ePQw9/75Gve767tcn8vLarUihBCieN5mFyCEEK5C&#10;AlMIIewkgSmEEHaSwBRCCDtJYAohhJ0kMIUQwk6+ZhcgPItSygrsB3IBKxAEJAEPa6132p5THngR&#10;uAPItD3vG+BlrXV6vve6B3gICAT8gV+AKVrrhGt8domeL0RBMsIUZuiptY7UWt+stVbAcmA+gFLK&#10;F1iP8W8zUmvdEugEVADW2R5HKfUMcD9wp9Y6EmgNZGME6/8o6fOFKIyXXLguypJthBmmtY613fYF&#10;/gM00lr3U0r9E3hca92xwOu8gD+AV4C1QDTQRmt9JN9zgoBBwAqtdVa++8sX93zgGSBUaz3B9tgL&#10;ebeVUpuAOKAp8B7wLBCutc5SSvkAp4E+wHlgHtAS8AM2AP/SWufc8F+ccAoywhRm2KiU2qeUOg8c&#10;tt03zvbnLcDmgi/QWlsxAqgrRnCl5w8/23PStNZL8oelTUmfX5h4rXVzrfU84C+MwwUAfwdOaK0P&#10;AnOAXVrrtsDNQCgw2Y73Fi5CAlOYoafWuhXQH+MY5kat9aV8j/td43UBGMczLZTs325Jn1+YLfl+&#10;/gAYa/t5HLDQ9nN/4EGl1B5gF9ABY7Qp3IQEpjCN1no38ATwsVKqvu3urUB3pdRV/zZtt7sD24AD&#10;gJ9SKqLAc8oppdYqpcILfJQ9z7cCXvke9i/wHin5fl4BdFRKNQNutd0G8AHuth2fjQQ6AhOK/EsQ&#10;LkUCU5hKa/058DvG7izASiAVmKuUCgSw/TkfI7S+1FpnArOAD5VS1W3PCbC9R3mt9fkCn2HP82OA&#10;tkopL6VURYzR4rVqzgCWAR8Dq7TWabaH1gFP2N4jAFiNBKZbkcAUzmACcLtS6jbbCZK/Y4TjLqXU&#10;fmC37fbftNbZAFrrV4FVGGfO9wB7MUaIAwv7ADuevwQjNI8A3wI/F1PzQoxd7g/y3fcYUB74E9hn&#10;+/N1O/8OhAuQs+RCCGEnGWEKIYSdJDCFEMJOEphCCGEnCUwhhLCTSzbfsF2y0R64gNHEQQghSoMP&#10;UBPYYbsc7SouGZgYYbml2GcJIcT16YbRzeoqrhqYFwCWLFlCjRo1zK5FCOEmoqOjGTlyJNgypiBX&#10;DcxcgBo1alC7dm2zaxFCuJ9CD/XJSR8hhLCTBKYQQthJAlMIIewkgSmEEHaSwBRCCDtJYAohhJ0c&#10;flmRUqoSRpfs/lrrkwUei8ToJ1gJYx2Xh2TBKCGEs3LoCFMp1RHjavkm13jKYmCC1roJRjPX8Y6s&#10;RwghboSjR5jjgUeBzwo+oJSqBwRqrX+13fUx8CLwboHnVQGqFHi5XK0uhCjUxbg09hyOYcP2gySk&#10;Wpj5WC9CKpUrlfd2aGBqre8HUEoV9nA4V08/ukDhQfg48HypFyeEcAtJqVn8eTSWPUdi2Hs4hguX&#10;UwHITk/EL+sCgf5/K7XPMnNqpDfGSn15vDCWQy1oLsboM7/aSPMNITxSZnYuB09cZs/hGPYeieHY&#10;uUSsVggM8KVlo1BUjRw+mPcitcLKs3jZMgLLXWvV5pIzMzDPYrRRylMDOF/wSVrrBCAh/33XGLEK&#10;IdxQrsXK8XMJVwLywIk4snMs+Pp4oeqF8M+/NyUyIoyIulXw9oJ+/fpRt0YlPv/8c0JCQkq1FtMC&#10;U2t9SimVoZTqorXeCowGvjOrHiGEc7BarVy4nMrewzHsORLDviOxpKRnA1C/ZiX6dWlA64gwbmpY&#10;lcAA36te5+Xlxaeffoqfnx9VqhQ89XHjyjwwlVJrgee01juBkcBC26VHu4E3y7oeIYT5EpIz2Xc0&#10;5soo8lJ8OgChVQLp3LImrSPCaBURSnDFwk/efPXVV3z//ffMnz+fsLAwh9VZJoGpta6f7+fb8/28&#10;F2NtZyGEB8nIzOGvfMchT5xPAqB8oB+tGocyuFcEkRFh1Awtj5eXV5HvFRUVxZNPPknHjh3Jzs7G&#10;z6/0jlkW5Kr9MIUQLiQ318KRswlXdrMPnYwjJ9eKr483zRuEMOb2ZrSOCKNR7Sr4eBcdkPktXbqU&#10;KVOm0LVrVz766CMCAwMduBUSmEIIB7BarZy9lMLeI8Zu9p/HYknLyMHLCxrWqszA7o1oHRFGswYh&#10;lPO/vhhasmQJU6ZMoWfPnixcuNDhYQkSmEKIUhKXlHElIPceieFyYgYANaoG0S2yFpFNwmjZKJTK&#10;FQJK5fOaNWvGXXfdxezZswkIKJ33LI4EphDiuqRlZLP/+OUru9mno5MBqBjkT+uIUCKbhNE6Iowa&#10;VcuX6ufu3r2bNm3aXPmvLElgCiHskp1j4fDp+CsjSH06HovFir+fDzc1CKF3uzq0jgijQXhlvEtw&#10;HLIk5syZw+zZs/nkk0/o06ePQz6jKBKYQohCWa1WTkUnXwnI/cdiycjKxdsLIuoEM6RXBK0jQmla&#10;LwR/Px+H1/L666/z5ptvMmTIEHr27OnQz7sWCUwhxBUx8ensPXKJPYdj2Xs0hoTkTABqhVWgd/u6&#10;tI4Io2XjUCoEOu7SnYKsVisvv/wyCxYsYMSIEcyaNQtvb3Na+UpgCuHBUtKy+PNY7JVR5LkYo3FF&#10;lYoBREYYxyBbR4QRFuz4M9DXsmvXLhYsWMA999zDyy+/bFpYggSmEB4lOyeXgyfjrgTk0TMJWKxQ&#10;zt+HFo1C6XtLAyIjwqhbo2KxF4yXlXbt2vHll1/Svn1702uSwBTCjVksVk6cT7xyuc9fJ+LIys7F&#10;29sLVTeYYX9TtI4Io0ndYPx8nWfFmtzcXJ599ln69etHly5d6NDBOSYESmAK4WaiL6fmux4yluS0&#10;LADq1qjIPzrVo3WTMFo0rEpQKbY9K005OTk88cQTfPHFF1SvXp0uXbqYXdIVEphCuLjElMyrjkNG&#10;X04DoGrlcrRvXv3K9ZCl1XXckbKzs3nsscdYvXo1U6ZMYdKkSWaXdBUJTCFcTGZ2LgeOXzZGkUdi&#10;OG5roBtUzmigmzftsHa1CqYf8yuJrKwsHn30UdauXcuzzz7LQw89ZHZJ/0MCUwgnl2uxcuxswpXd&#10;7IMn/9tAt2n9EEbe1pTWTcKIqF0FHx/nOQ5ZUj4+PgQGBvLSSy9x3333mV1OoSQwhXAyVquVC7Gp&#10;7LEF5L6jsaTaGug2DK9M/64NiYwIo3mDEMoFuP5XOD09ncTERGrUqMG8efOcelTs+n/bQrgJq9XK&#10;zoMXWbLuEMfOJgJQLTiQLq3CibQ10C2txhXOIi0tjXvuuYfo6GjWr19fZk00rpcEphAms1qt7DsS&#10;y2ffH0Sfiqd6SBAPDmpJ26bVqVE1yKlHXDciJSWFMWPGsGPHDubOnev0YQkSmEKY6q/jl1ny/SH+&#10;PBZLaOVyPDqkNX061MXXhY9F2iMpKYlRo0axZ88e3nrrLQYOHGh2SXaRwBTCBIdPx7Pk+0Ps1peo&#10;UjGAB+5syW2d6jm8iYWzeOGFF9i3bx/vvfceffv2Nbscu0lgClGGTpxPZMn3h/jtr2gqBvkzrn9z&#10;bu/S4Lq7jruq6dOnc+edd9K9e3ezSykRz/otCWGSMxeT+fwHzZY95yhfzpeR/2jKHd0aOu1sG0eI&#10;iYlh/vz5TJs2jZCQEJcLS5DAFMKhLsSmsuxHzaZdZ/D382FonyYMurURFYL8zS6tTEVHRzNs2DDO&#10;nTvH0KFDadGihdklXRcJTCEc4FJ8GlHrD7P+99P4eHtxR/dGDOkV4XaXBdkjLyRjYmJYsmSJy4Yl&#10;SGAKUarikjJYseEw328/BVjp27k+Q3pHULWyef0kzXTmzBmGDh1KfHw8S5cupV27dmaXdEMkMIUo&#10;BYkpmXyx8Sjfbj1BTq6FPu3rMqxPE6qFBJldmqkSExPx8vJi2bJlREZGml3ODZPAFOIGpKRn89Wm&#10;o6zecoyMrFx6tKnN8L8rwkMrmF2aqeLi4ggJCaFFixb8/PPP+Pm5x8ktCUwhrkNaRjbf/HKcLzcd&#10;IzU9my6twxnxd0XdGpXMLs10hw8fZujQoTz66KOMHz/ebcISJDCFKJGMrBzWbj3Jqo1HSErNouNN&#10;NRhxW1Ma1qpsdmlO4cCBAwwfPhxfX1/TVnZ0JAlMIeyQnZPLul9PEbX+MPHJmdzcJIxRfZvRpG6w&#10;2aU5jT///JPhw4cTGBhIVFQUDRs2NLukUieBKUQRcnItbNhxhmU/amIT0rmpYVWeHtOemxpWNbs0&#10;p5KYmMjw4cOpUKECK1asoG7dumaX5BASmEIUItdi5efdZ/n8h0NEX05D1Q1m0rBIWkeEuW33oBtR&#10;uXJlXn31Vdq1a0etWrXMLsdhJDCFyMdisbJ133mWrjvE2UspNAyvzLP3daR9s+oSlIXYtm0bWVlZ&#10;9OjRw2U6Dt0ICUwhbFLSs5n27laOn0ukTvWKTL2nPZ1b1MTbW4KyMJs3b2bcuHE0adKE7t274+3t&#10;3i3pQAJTiCv+PBrL8XOJjB/Ygn5dG+IjQXlNGzZsYPz48TRs2JDFixd7RFgCeMZWCmGHpNRMADrc&#10;VEPCsgjr1q3jvvvuo0mTJkRFRVG1quecAJMRpvB40ZdTWbHhCBt2nKZSeX+qVPS8Bhkl8fPPP9Oi&#10;RQuWLFlC5cqedf2pBKbwWOdjU1ix/gg/7TqDt5cX/+hcn8E9Izyuma+9MjIyKFeuHC+//DIZGRkE&#10;BXnePHn5lyE8zrmYFKLWH2bT7rP4envRr0sDBvds7LEdheyxfPly5s6dy6pVqwgPD/fIsAQJTOFB&#10;zlxMZvmPh9my5yy+vj7c0a0hg3o0JqRSObNLc2qLFy/m6aefpnv37gQHe/bMJglM4fZOXUhi+frD&#10;/LL3HP5+Ptx5a2MG9Wgsxyrt8NFHHzF9+nR69erFwoULKVfOs//n4tDAVEqNAKYDfsBcrfXbBR5v&#10;A7wH+ANngFFa6wRH1iQ8x4nziSz7UbNt3wUCA3wY0iuCgd0beWTX8+vx5ZdfMn36dG677Tbeffdd&#10;l1g33NEcFphKqVrAK0BbIBPYppTaqLU+kO9p84DntNbfKaX+D3gKI2CFuG5Hzyaw/EfNr/ujCSrn&#10;y7C/NeGObo2oVN6z1tG5Ub169eKxxx5j8uTJbtWi7UY4coTZB/hJax0HoJRaCQwBXsr3HB8gr4Fg&#10;EBBX8E2UUlWAKgXurl3q1QqXd/h0PMt+1Ow4cJHygX6M+LtiQLeGHrfg2I2wWq2sXLmS/v37U7ly&#10;ZZ5++mmzS3IqjgzMcOBCvtsXgA4FnjMZ+EEpNRdIBToW8j6PA887pELhFg6dimPZD5pdhy5RMciP&#10;UX2b0r9LQ8oHyqioJKxWK7NmzWL+/PkkJiZy//33m12S03FkYHoD1ny3vQBL3g2lVCDwIdBHa/27&#10;Umoy8CnQr8D7zAU+LnBfbWBLaRcsXIfVamXf0Vii1h9m39FYKgb5M+b2ZvTr0sCj1vouLVarlRkz&#10;ZvDee+8xcuRI7r33XrNLckqODMyzQLd8t2sA5/PdbgGka61/t91+D5hR8E1sJ4GuOhGklCrdSoXL&#10;sFqt7Dh4kaj1h9Gn4gmuGMC9A27iH53rExggF31cD6vVynPPPceiRYsYN24cM2bMkM5M1+DIf2Hr&#10;gReUUmEYu9uDgQfyPX4UqKOUUlprDQwEdjiwHuHCci1Wtu07z4oNhzlxPolqwYE8PLgVfdrXxd/P&#10;x+zyXNr58+f58ssveeCBB3juueckLIvgsMDUWp9TSk0DNmJcNvSBbdd7LcaZ8Z1KqbFAlFLKC7gE&#10;jHNUPcI15eRa2LTrLCt/OsK5mBRqhVXg8eE3c2ub2vj6SO+YG2GxWPDy8qJWrVqsX7+e6tWl52dx&#10;HLoPo7VeCiwtcN/t+X7+DvjOkTUI15SVncuPv5/mi41HuBSfToPwSjw9ph2dW4ZLJ6FSkJOTw+OP&#10;P07dunWZMmUKNWrUMLsklyAHfYRTSc/M4bttJ/nq56PEJ2fStF4wD93VinbS8bzUZGdnM2HCBL79&#10;9lumTp1qdjkuRQJTOIWUtCy++eUE32w5RnJaNq0jQnlqVFtaNgqVoCxFWVlZPPzww3z//fc8++yz&#10;PPTQQ2aX5FIkMIWp4pMz+PrnY6zddpL0zBw6NK/B0D4RqHohZpfmdqxWKw899BDr1q1jxowZcunQ&#10;dZDAFKaIiU/ni01H+OHXU2TnWujauhZ3946gQbhnNaQtS15eXgwYMICePXsyevRos8txSRKYokyd&#10;j01h5YYjbNx1BqsVeratw5DeEdQKq2B2aW4rLS2NvXv30rlzZwYNGmR2OS5NAlOUiVMXkojacJhf&#10;9pzDx8eb2zrV564ejakW4pmNaMtKcnIyY8aMYd++fWzfvp1q1aqZXZJLk8AUDnX4dDxR6w/z21/R&#10;BAYYvSjvvLURwdK01+ESExMZOXIk+/bt4+2335awLAUSmKLUWa1W9h+/TNT6w+w5HEOFQD/+aesc&#10;VFE6B5WJ+Ph4RowYwcGDB3n//ff5xz/+YXZJbkECU5Qaq9XKrkOXiFp/mIMn46hSMYCx/ZrT95b6&#10;0hCjjC1fvhytNR988AF9+vQxuxy3IYEpbpjFYmX7/gus2HCYY2cTCa0SyIODWvK3jvUIkHnepnjw&#10;wQfp2bOnNKopZRKY4rrl5lr4+Y9zrPzpMGcuphAeWp5JwyK5tU0d/HxlnndZi46OZtKkScycOZMG&#10;DRpIWDqABKYoseycXNbvOMOqn45wMS6N+jUrMWVUO25pLfO8zXLu3DmGDh1KTEwMsbGxNGjQwOyS&#10;3JIEprBbRmYO3/96ii83HSUuKYMmdavwwJ0tad9c5nmb6fTp0wwdOpTExEQ+//xz2rZta3ZJbksC&#10;UxQrJT2bNVuPs3rzcZJSs2jZKJQn/nkzrSPCJChNdvr0aQYPHkxaWhrLly+nVatWZpfk1iQwxTUl&#10;pmTy9eZjrNl6grSMHNo1q87Q3k1o1kDmeTuLkJAQWrRowVNPPcVNN91kdjluTwJTXMVqtXL6YjI/&#10;/HaK77efIjsnl1tahXN3rwga1S64eKcwy9GjR6lZsyYVKlTgo48+MrscjyGBKbBYrOhT8fy6/wLb&#10;91/gQmwq3t5e9GhTmyG9IqhTvaLZJYp89u/fz/Dhw+nRowdvvfWW2eV4FAlMD/f7X9G8vXIvcUkZ&#10;+Pp40apxGINubUTHFjUJkemLTmfv3r2MGDGCoKAgnnzySbPL8TgSmB7KarWyYsMRFn9/kAbhlbl3&#10;wE20bVadCrKWt9PauXMno0aNokqVKqxYsYI6deqYXZLHkcD0QBmZOcxd/gdb957n1ptrM3FYpMzI&#10;cXJ5a/BUrVqVqKgoatWqZXZJHkkC08NcikvjlY9+58SFRMb1b86gHo3l0iAX4Ovry0cffUTFihVl&#10;wTIT2RWYSqnaQCtgHVBLa33aoVUJh9h/LJbXPtlBbq6F5+7rRLtm1c0uSRRj06ZNbN++nalTpxIR&#10;EWF2OR6v2Am/Sql+wDbgbaAacEApNdDRhYnS9d22E0xfsI2KQf7MntRdwtIF/Pjjj4wbN46ffvqJ&#10;tLQ0s8sR2BGYwHNARyBBa30B6Aq85NCqRKnJzrHw9sq9vLNqHzeravzfpO7UriaXCTm77777jvHj&#10;x9OsWTOioqIoX7682SUJ7AtMH1tQAqC13gNYHVeSKC0JyZk8+942vt9+kiG9Iph+b0fKy1lwp/f1&#10;11/z4IMP0rJlS5YtW0ZwcLDZJQkbe45hpiml6mILSaVUNyDDoVWJG3bsbAIvf/Q7SSmZPDWyLbe2&#10;qW12ScJOvr6+dOrUiUWLFlGhgiwO50zsCcypwA9ATaXUdiACGOzQqsQN2fLHOeYu/4NKQX7MmtCN&#10;xnVkSqMrOHv2LLVr16Zfv37cfvvtcvWCEyp2l1xrvQ3oBAwHXgGaaq1/dnRhouRyLVY+XXuA1xfv&#10;pFGtyvzniVslLF3EZ599RteuXfn1118BJCydVLEjTKXUd1rrvsB3+e77VWvdyaGVCbtk51g4dDKO&#10;3foSOw5Ecyo6mds61ePBQa2k67mLWLRoEc8++yy9e/cmMjLS7HJEEa4ZmEqplUAToJFSal++h/yA&#10;TEcXJopmtVpZs/UEn649SHpmDj7eXjStH8Ljw2+mV7s6MkJxEQsWLGDGjBn07duXd955B39/WVXT&#10;mRU1wnwKqA8sBCbmuz8HOODAmkQxsrJzeWfVXjbsOEObptXo27k+rRqHysqMLmbr1q3MmDGDAQMG&#10;MH/+fPz85Pfn7K4ZmFrrk8BJpZTSWlvyP6aUkovCTBKXlMHLi37jyJkE/vl3xfC/KbxlHR2XdMst&#10;tzB//nzuuOMOfH1llrIrsOe3NEAp9RJQAfACfIAQQK5+LmNpGdm8/tlOjp1NYNq4DnRqUdPskkQJ&#10;Wa1W5s+fT9++fYmIiOCuu+4yuyRRAvacFZgNvAqcBh4BvgcWOLIo8b/2H4tl4v9t4uCJy4wbcJOE&#10;pQuyWq28+OKLzJo1i5UrV5pdjrgO9gRmqtZ6OfArxgXrDwP9HVqVuCI7J5cPV+/nmXe34uPlxcxH&#10;u3HnrY3NLkuUkMViYfr06SxcuJB7772XqVOnml2SuA727JJnKKUCgKNApNZ6k1JKpkaWgbSMbF75&#10;6Hf2HY2l7y31Gdf/JgID5FiXq7FYLEydOpUlS5bw0EMPMX36dLmKwUXZ8+1bDawB7gG226ZGxjq0&#10;KkF8UgYvLPyVU9FJTB7Rhp5tpbu2q8rMzOT48eNMnDiRp59+WsLShRUbmFrrV5VSi7XW55RSdwLd&#10;gKWOL81zXYhN5bn3txGfnMn0eztKKzYXlZOTQ0ZGBhUqVGDp0qX4+flJWLq4Io9hKqWaKKVq5jUM&#10;1lrvBlYAc8uiOE907GwCU+ZvITU9h1ceukXC0kVlZ2fzyCOPMHLkSLKzs/H395ewdAPXDEyl1L+A&#10;3cARpVR3232PAwcBOUXrAHuPxPDvd7bi6+vNrAldUfVCzC5JXIfMzEweeOAB1qxZQ79+/eSCdDdS&#10;1C75g0AzoA7wlFLqYaAH8LDW2q5dcqXUCGA6xnTKuVrrtws8roD3gGAgGhiutY4v6Ua4g617zzN7&#10;yS7Cw8rz4vjOhFYJNLskcR0yMjIYP348P/30E6+88gpjx441uyRRioraJU/VWp+xdSvqBpQHmpUg&#10;LGthdDfqCkQCDyilmud73AvjhNJMrXVr4A+MVnIeZ+22E8z6bAcRdaow89GuEpYubOrUqWzcuJHX&#10;X39dwtINFTXCzM33cxIwTGudXoL37gP8pLWOgyvNPIbw3+Ut2mCE8ve2268CHtWLzGq1snSdZtmP&#10;mvbNqzNldDvK+ctlQ67sscceo0ePHtx5551mlyIcwN5vZ2IJwxIgHLiQ7/YFoEO+242BaKXUh8DN&#10;GMdG8zf5AEApVYX/DVKXbx+ea7Gy4It9fL/9JH3a12XC3a3x8ZF2bK4oOTmZZcuWcf/999OwYUMa&#10;NmxodknCQYoKzGpKqcmF/AyA1vo/xby3N1ev/eMF5G/i4YtxTLS71nqnUmoG8B9gbIH3eRx4vpjP&#10;cilZ2bnMXrKL7X9eYEivCMbc3kzOoLqoxMRERo4cyZ9//knnzp1p0aKF2SUJByoqMH8EWhbyM9i3&#10;CNpZjGOfeWoA5/PdjgaOaK132m5/DhQ2wXYu8HGB+2oDW+yowenEJWXwxuKd7D92mfsHtmBg90Zm&#10;lySuU1xcHCNGjODQoUO8//77EpYeoKj2buNu8L3XAy8opcKAVIx1gB7I9/g2IEwp1VprvRcYAOwq&#10;pI4EICH/fcbJdddz5mIyz7y7lbT0bJ4c2ZYesjCZy4qNjWX48OEcP36cRYsW0atXL7NLEmXAYQfN&#10;tNbngGnARmAPsFRr/btSaq1Sqp3tmOggYKFS6i+gF/Cko+ox2/mYFKYv2ArAf564VcLSxR04cIBz&#10;587x8ccfS1h6EC+r1fX6aCil6gMnNmzYQO3azh88F2JT+fc7v5CTa+HVh7tQt0Yls0sS1ykzM5OA&#10;gADAOH5ZuXJlkysSpens2bP07t0boIGtifpV5LSsg12MS2Pagq1kZecy48FbJCxdWN6X6euvvwaQ&#10;sPRAdl1WpJTqgHHpz0dAW631dodW5SYuxacZxywzjHnhDcLlC+aqTp06xdChQ0lKSqJOHekc5amK&#10;HWEqpcZiBOUUjOshv1ZKjXdwXS7vcmI609/dRmpaFjMe7Eyj2h51Tb5bOX78OIMHDyYlJYWoqCja&#10;tGljdknCJPbskj8GdAaStNaXgLYY10aKa4hLyuCZd7aSkJLJiw90JqJOsNkliesUFxfHkCFDyMrK&#10;YsWKFbRs2bL4Fwm3ZU9g5mqtk/JuaK3PYCy1KwoRn5zBtHe3EpeUwQvjO0nHIRcXHBzMvffey8qV&#10;K2nevHnxLxBuzZ5jmHFKqUhsF6srpUYCcQ6tykUlpmQyfcE2YhLSeeH+TjRvUNXsksR12r9/P97e&#10;3jRv3pwJEyaYXY5wEvYE5uMYTYMbKaUuAOnAQIdW5YKSUrOYvmAb0bGpPHd/J1o0CjW7JHGd9uzZ&#10;w4gRI6hfvz5r1qyRaaviCnsC8xDQGmiCsSa51lpnO7QqF5Odk8tz72/jXEwKz97bkdYRYWaXJK7T&#10;jh07GD16NMHBwbz//vsSluIq9gTmGeBDYJHW+pSD63FJf+gYjp1N5MmRbblZVTO7HHGdfv31V0aP&#10;Hk316tWJiooiPDzc7JKEk7HnpE9vIAD4RSm1Tik1RCklTRvz2f7nBcqX86VLK/mCubIPP/yQ8PBw&#10;Vq1aJWEpCmXPqpEamKqUegb4B/Ac8DYgq3MBubkWfvsrmnbNauDnKxOnXJHVasXLy4s333yTtLQ0&#10;qlaVk3WicHZ9w5VS1TBO/rwGBAEvO7IoV3LgZBzJaVl0binrwrmiH374gUGDBpGYmEhgYKCEpShS&#10;sSNMpdRqoAvwBfCA1vo3h1flQr7++Rh+vt60aSrHLl3N2rVrefjhh7npoctkiAAAIABJREFUppuw&#10;WCzFv0B4PHuORX4DjNBapzi6GFdzKT6N3/6Kpo2qRmCAHNZ1JV9//TUTJ04kMjKSxYsXU6mSNEUR&#10;xbvmt1wpNUprvRiohLHi41WP27FEhdu77+UfARjap4nJlYiS+Pbbb5kwYQIdOnTgk08+oUKFCmaX&#10;JFxEUcOiCNufhfXdd70mmqXszMVkAGqFVaB5A5n+6Epat27NXXfdxWuvvUZQUJDZ5QgXUtQSFXkL&#10;j32ltf46/2NKqdEOrcoFfLh6P15eMGtCV7m42UX88ssv3HLLLdSpU4d58+aZXY5wQUXtkg8A/IA3&#10;lFLeGKs+YrvvReAzx5fnnFZvPsauQ5eoV6MilSsEmF2OsMMHH3zA888/z6uvvso999xjdjnCRRW1&#10;Sx6Jsc5ONYwWb3lygDmOLMrZ/bLXWPzylYe7mFyJsMe7777Lyy+/zO23384///lPs8sRLqyoXfIZ&#10;wAyl1CNa63fKsCanZrVaOR2dRN9b6svo0gXMnTuXN954g4EDBzJv3jz8/PzMLkm4MHvOkgcqpSYX&#10;fNxTz5LHJmSQmpFDPVmbx+mdOnWKN998k8GDBzNnzhx8fHzMLkm4uOs9S+6xTkUbvZTr15TAdHb1&#10;6tXjm2++oWnTphKWolQUe5Zcaz0u7z6llD9QQ2t9ugxqc0qnbYFZr0ZFkysRhbFarbz44os0a9aM&#10;YcOGcdNNN5ldknAj9iyCNkgpNV8pVRE4DOxVSk1yfGnO6VR0MlUrl6NCkL/ZpYgCLBYLzzzzDAsX&#10;LuTgwYNmlyPckD3NN/4NvA8MBrYD9QCPvQ7zVHQSdavL6NLZWCwWpkyZwqeffsojjzzC888/X/yL&#10;hCghewLTS2v9J9AH+M62IJpH9jGzWq2cj0mhtgSmU7FarTzxxBN8/vnnPP744zzzzDMymUA4hD3B&#10;Z1FKDcXohfmDUup2wCNbuySmZJGemUuNqjKdzpl4eXlRv359nnrqKf71r39JWAqHsafFzpPAC8C/&#10;tdbRSqlpXH0hu8eIS8oAILRyoMmVCICsrCxOnz5N48aNeeKJJ8wuR3gAezqu/wL0UUrVU0o11lp7&#10;7PSWtAxj7begctLKzWyZmZk8+OCD7Nixgy1bthASIg1QhOPZ00A4AvgKCAe8lVKxQD+t9SFHF+ds&#10;8kaYMsPHXOnp6YwfP56NGzfyyiuvSFiKMmPPMcz5wOta62CtdWWM5Sk8cqrkhcupANQMLW9yJZ4r&#10;PT2dsWPHsmnTJt544w3Gjh1rdknCg9gTmNW11p/k3dBafwR45MLbp6OTCakUQDl/2SU3yzvvvMO2&#10;bduYM2cOI0aMMLsc4WHs+eb7KqVCtNZxAEqpUDywgXBOroXNf5yj+821zC7Fo02YMIGOHTvStWtX&#10;s0sRHsjeXfJflVIzlFIvAduAdx1blvO5GJcGQHioLGdQ1hISEnjiiSeIi4sjICBAwlKYptjA1Fq/&#10;DzwI+GMssfuI1trjAjPadvyymSxHUabi4uIYNmwYX331FQcOHDC7HOHhitwlt12k3hT4WWv9dNmU&#10;5Jz+On4ZAFU32ORKPEdsbCzDhw/nxIkTLFq0SEaWwnTXHGEqpaZi7I53BL5VSnn0EfbVW44Dcg1m&#10;Wbl48SJDhgzhxIkTfPzxx/Ts2dPskoQocpd8BBCptR4G9AAmlElFTsrbC1pHhMq0uzJisVjw8/Nj&#10;8eLFdOvWzexyhACKDswcrXUygNZaAx57tsNisZKRlUvzBlXNLsXtXbp0idzcXGrWrMm6devo3Lmz&#10;2SUJcUVJug7lOKwKJ5eQkonVCpXKSw9MRzp58iT9+/e/0prN29sjm2IJJ1bUATkfpVQw/11e96rb&#10;eddleoLj5xIBWZbCkY4ePcqwYcPIyMhg2LBhZpcjRKGKCsyWQCz/DUyAy7Y/rUCxi6TYThRNx1jL&#10;fK7W+u1rPK8f8JbWuoE9RZe13foSAA1rVTa5Evd0+PBhhg4disViYeXKlTRr1szskoQoVFFr+tzQ&#10;/pBSqhbwCtAWyAS2KaU2aq0PFHhedWA2Vwez08jNtfDNluOUD/QjqJws0VrasrKyGDNmDF5eXqxc&#10;uZImTZqYXZIQ1+TIa2T6AD/lm1K5EhgCvFTgeR8ALwIzC3sTpVQVoEqBu2uXbqnXtuKnIwBE1ClY&#10;gigN/v7+zJkzh2rVqtGoUSOzyxGiSI4MzHDgQr7bF4AO+Z+glHoM2A38WsT7PA6YtkDL99tPAvDc&#10;fZ3MKsEt/fHHHxw8eJARI0bImXDhMhwZmN5c3aTDi3xLWyilWmAsrNabokeMc4GPC9xXG9hSKlUW&#10;ISMrh8uJGTSqXRk/XzljW1p27NjBqFGjCA0NZdCgQQQGSgd74RrsCkylVCDQGNgPBGqt0+x42Vkg&#10;/xXHNYDz+W7fDdQEdmLMUw9XSm3RWl91lbLWOgFIKFCPPWXfsNPRyQAM7C67iqVl+/btjBkzhho1&#10;arB8+XIJS+FS7FmXvBNwDFgD1ALOKKVuseO91wO9lVJhSqkgjNHk93kPaq2f11o30VpHArcD5wuG&#10;pdnmR+0BoE41WSWyNGzevJlRo0ZRu3ZtVq5cSXh4uNklCVEi9uxnvoFxAuey1vosxprk84p7kdb6&#10;HDAN2AjsAZZqrX9XSq1VSrW7gZrLREp6NicvJAFQq5rHTnIqVVprGjRowIoVK6hevbrZ5QhRYvbs&#10;kgdprQ/k7QZrrdcqpV6x58211kuBpQXuu72Q550E6tvznmXlyOl4ACbc3ZrAAGm4cSOSk5OpWLEi&#10;48ePZ/To0ZQrV87skoS4LvaMMLNtM3ysAKqsDiCaLK//ZRslI6Eb8e2339K5c2f2798PIGEpXJo9&#10;gfky8DNQWyn1OUbH9ZcdWpUTOHMphXL+PlStLF/w6/XVV1/xyCOP0KhRI+rVq2d2OULcMHs6rn8L&#10;3IVxLeRWoKvWepWjCzPb8XOJNAivjLe3U05AcnpRUVFMnDiRDh06sHTpUipWlBNnwvXZc5Y8BIgD&#10;lmMcj7xou8+tnTyfSP1wabZxPTZv3szkyZPp0qULn332GeXLy7LEwj3YczYjlv9dJfICZTg9sazl&#10;WqykZuQQUkl2x69H586defrppxk/frwcsxRupdjAzN+EQynlj9GJ3a1P/KSkZQHgLd3VS2T58uX0&#10;7t2b0NBQJk6caHY5QpS6Es3301pnaa0/Bv7mmHKcw74jsQD4+khg2uvtt99m8uTJvPfee2aXIoTD&#10;FDvCLHC80gtoB7j10okX442Zn7d1qm9uIS5izpw5zJ49mzvvvJOnn/boxUWFmyvJMcy84dYl4DGH&#10;VeQEzlxMpmrlcpQPlP6XRbFarbzxxhvMmzePIUOG8J///Acfn2L7SgvhsuwJzPZa610Or8SJ7DgQ&#10;TaPa0v+yOKmpqaxZs4YRI0Ywa9YsWYNHuD17AnMx4DFrBmTnWEhOy6acv4yUrsVqtZKbm0uFChX4&#10;6quvqFy5soSl8Aj2BOY+29o8vwApeXe66yJomdm5ANzUUJbULYzFYmHatGnEx8fz9ttvExzs1oez&#10;hbiKPcOCgRijzJMYxzNjgRgH1mSq8zEpxT/JQ+Xm5jJlyhQ+/fRT6tatK6NK4XGuOcJUSgVorTO1&#10;1h515fGfR41LihrLMcyr5OTkMHnyZFatWsUTTzzBk08+iZdcpyo8TFFDhO1lVoUTiUvOAKBuDZkW&#10;md+///1vVq1axZQpU3jqqackLIVHKuoYpkd+I5JSjVk+cknR1YYOHUpERAQPPPCA2aUIYZqiArOc&#10;UupmrhGcWuvdjinJXInJmQD4SJciMjIy2LhxI3379qV9+/a0b9/e7JKEMFVRgdkQWEXhgWm1Pe52&#10;Dp6Mo0UjOUOenp7Offfdx+bNm9mwYUOZLTwnhDMrKjAPaK1vLrNKnEBaRjYZWbkE+Hn2NZhpaWnc&#10;c889bN++ndmzZ0tYCmEji9XkM2/5HwB0i6xlciXmSUlJYcyYMezYsYN58+YxePBgs0sSwmkUFZib&#10;y6wKJ5GYYpzw6dG2jsmVmGfTpk3s2rWLt956i4EDB5pdjhBO5ZqBqbWeVJaFmC0rO5djZxPo37WB&#10;R57wsVqteHl50b9/f1q2bClr8AhRCJmqYfPNluNkZOXSuWVNs0spc3FxcQwaNIjffvsNQMJSiGuQ&#10;Y5jAhdhUPvvuIO2bV6dV4zCzyylTMTExDBs2jFOnTpGenm52OUI4NQlMYP2O0+RarIzt19zsUspU&#10;dHQ0w4YN49y5c3zyySd07drV7JKEcGoSmMBufYlm9UM8ajpkbGwsgwcPJiYmhiVLltCxY0ezSxLC&#10;6Xn8McyE5EyOnkmgbbNqZpdSpqpUqUKXLl1YunSphKUQdvL4EeZvf0UDEFHHM/o6njx5koCAAGrW&#10;rMnrr79udjlCuBSPH2Hm5FoAqF2tgsmVON7Ro0cZPHgwDz/8MFZrwaXmhRDF8fjAPB+bgpcXVAzy&#10;N7sUh9JaM2TIEHJycpg5c6a0ZxPiOnh8YO4+dImqlcoRGOC+Ryf++usvhgwZgre3N6tWraJp06Zm&#10;lySES/L4wMzMziU8zH13x61WK88//zwBAQGsXLmSxo0bm12SEC7LfYdVdsjNtXA5MYOebjx33MvL&#10;iwULFpCWlkbdunXNLkcIl+bRI8zLSRlYLFaqBQeaXUqp+/3335k4cSLZ2dmEhoZKWApRCjw6MGPi&#10;jamAYcFBJldSurZt28aIESPYu3cviYmJZpcjhNvw6MC8FJ8GQFgV9xlhbt68mdGjR1OnTh1WrlxJ&#10;aGio2SUJ4TYkMIEwN9kl37hxI2PHjqVBgwasXLmSatU8a/aSEI7m0YEZE59O5Qr+lPN3j3NfwcHB&#10;tGvXjqioKKpWlXWJhChtHh2Yew7HuMXxy6NHjwIQGRnJ8uXLCQkJMbkiIdyTRwdmZrbrL3j25Zdf&#10;0qtXL7744gsAmcEjhAM5dF9UKTUCmA74AXO11m8XeHwg8CLGUr4ngHFa63hH1pQnJ9dCYkom/+hU&#10;vyw+ziGioqKYPHkynTp14rbbbjO7HCHcnsNGmEqpWsArQFcgEnhAKdU83+OVgHeBflrr1sA+4AVH&#10;1VNQXFIGViuEVilXVh9ZqpYsWcLkyZPp1q0bn332GeXLlze7JCHcniN3yfsAP2mt47TWqcBKYEi+&#10;x/2AR7XW52y39wFldnV1XGIGAFUru94Z8qNHj/L000/Ts2dPPvroIwIDXW8bhHBFjtwlDwcu5Lt9&#10;AeiQd0NrfRn4EkApFQhMBeYXfBOlVBWgSoG7a99ocZevBKbrjTAbN27Mp59+SpcuXQgICDC7HCE8&#10;hiNHmN5A/qaLXoCl4JOUUpWBNcBerfUnhbzP4xjHN/P/t+VGi4tNNGb5uNIIc8GCBWzZYmx6r169&#10;JCyFKGOODMyzQP41a2sA5/M/QSlVEyP89gH3X+N95gINCvzX7UaLu5yYgZ+vNxWD/G70rRzOarUy&#10;Z84cZsyYwddff212OUJ4LEfukq8HXlBKhQGpwGDggbwHlVI+wDdAlNb65Wu9idY6AUjIf59S6oaL&#10;u5yQTmjlQKe/DMdqtTJr1izmz5/P0KFDmTVrltklCeGxHBaYWutzSqlpwEbAH/hAa/27Umot8BxQ&#10;B2gD+Cql8k4G7dRaX2ukWaouJ2UQ4uTHL61WKzNmzOC9995j5MiRzJw5E29vj750VghTOfQ6TK31&#10;UmBpgftut/24ExMvnI9NSEfVc+6Fz6xWK/Hx8YwbN44ZM2Y4/WhYCHfnHpOor0NCSibBFZ1zhGmx&#10;WIiLiyM0NJTZs2fj7e0tYSmEE/DI/TuLxUpmVi7+fs63+bm5uTz55JMMGDCApKQkfHx8JCyFcBLO&#10;lxhlIC7JuAbTz8e5Nj8nJ4dJkyYRFRXF3XffTcWKFc0uSQiRj0fukl+2XYPZqE7B6+HNk52dzYQJ&#10;E/j222+ZOnUqEydONLskIUQBHhmY8cmZAIQ40THM2bNn8+233/Lcc8/x4IMPml2OEKIQnhmYtl3y&#10;4ErOM1PmoYceomnTpgwaNMjsUoQQ1+BcB/HKSHxyJl5eUKWCuYGZnp7O7NmzycjIIDg4WMJSCCfn&#10;kYEZl5RBpfL++Jh40ic1NZXRo0czd+5cfvvtN9PqEELYzyN3yRNNvgYzOTmZMWPGsHPnTt58801u&#10;vfVW02oRQtjPQwMzi0rl/c357MRERo4cyb59+3jnnXcYMGCAKXUIIUrOY3fJK5t0/DI6Oppz587x&#10;/vvvS1gK4WI8coR5MS6NFo3KdhnatLQ0goKCUEqxdetWgoJcf7VKITyNx40wrVajp7F/Ga4WeenS&#10;Jfr168f8+UZDeQlLIVyTxwWmxWIEZkilsjnpc+HCBYYMGcKZM2do06ZNmXymEMIxPG6XPCk1CwAf&#10;b8c3tDh37hxDhw4lJiaGpUuX0qFDh+JfJIRwWh4XmKcvJgMQHlbBoZ+TkZHB0KFDiYuL4/PPP6dt&#10;27YO/TwhhON5XGAeO2usdtGoVmWHfk65cuWYPHkyjRs3pnXr1g79LCFE2fC4wExIMXbJw4Idc+Ll&#10;6NGjnD17lh49ejB48GCHfIYQwhweF5gpaVkEVwxwyDHMQ4cOMWzYMMqVK8fmzZtlGVwh3IzHnSU/&#10;fDqesODSX4t8//79DBkyBB8fH5YsWSJhKYQb8rjAjE1Ip0nd0l38bO/evQwbNozAwEBWrVpF48aN&#10;S/X9hRDOwaN2ybNzcknNyKFKxdId/a1evZqKFSuyYsUK6tSpU6rvLYRwHh41wkxINk74lFYfzNzc&#10;XACmTZvGmjVrJCyFcHMeFZiJKcbSFKXReGPr1q306tWLM2fO4O3tTdWqZTs3XQhR9jwqMPNWi6wY&#10;dGOt3X7++WfGjBmDj48P5co5z7pAQgjH8qjAvHA5FYA61a9/+dr169czduxYGjZsyIoVKwgLCyut&#10;8oQQTs6jAjM+KQNfHy8qBvld1+t/+eUX7r//fpo1a0ZUVJTshgvhYTwrMJMzqVKxHF5e13fReqtW&#10;rRg+fDjLli0jOLh0L00SQjg/jwrMuKQMQq5jad1NmzaRnp5OpUqVmDlzJpUqVXJAdUIIZ+dRgRmf&#10;lFHixc+WL1/OqFGjmDdvnoOqEkK4Cs8KzOTMEjUO/uyzz5g8eTLdu3dn0qRJDqxMCOEKPCYws3Ms&#10;JKUajTfssWjRIqZOnUrv3r1ZtGgRgYGlP/9cCOFaPCYwE5KNi9aD7RhhJiQkMG/ePPr27csHH3wg&#10;11oKIQAPmksen2xctF7cLrnVaqVKlSqsXr2a8PBw/Pyu7xIkIYT78ZjAzJvlE3yNs+RWq5X/+7//&#10;Izs7m6lTp1KvXr2yLE8I4QI8Zpc83rZLXtgI02q1MnPmTObMmUNMTMyVpXiFECI/jxlhxidl4OX1&#10;v403rFYrL774IgsXLmT06NG8+uqreHt7zP9HhBAl4DHJEJeUQaXy/vj6XL3JL7zwAgsXLuS+++7j&#10;tddek7AUQlyTx4wwD5yIo0Lg/3Ypatu2Lf7+/jzzzDPXPWVSCOEZPGY4FRTgS3aO0fA3NzeXPXv2&#10;AHDHHXcwbdo0CUshRLE8JjBzLBbq1qhETk4OkyZN4s477+T48eNmlyWEcCEO3SVXSo0ApgN+wFyt&#10;9dsFHo8EPgAqAZuBh7TWOY6oJTfXircXPPLII6xZs4Z///vfNGzY0BEfJYRwUw4bYSqlagGvAF2B&#10;SOABpVTzAk9bDEzQWjcBvIDxjqonOyeXvXt2s2bNGp5//nkmTJjgqI8SQrgpR44w+wA/aa3jAJRS&#10;K4EhwEu22/WAQK31r7bnfwy8CLyb/02UUlWAKgXeu3ZJi0lMSubC+XO88sorjB07tqQvF0IIhwZm&#10;OHAh3+0LQIdiHi8sCB8Hnr/RYu4ZcDOJnUMZNqDbjb6VEMJDOTIwvYH8U2a8AEsJHs8zF2P0mV9t&#10;YEtJivlH5/pA/ZK8RAghruLIwDwL5B/O1QDOF3i8ZhGPA6C1TgAS8t+nlCq9KoUQwk6OvKxoPdBb&#10;KRWmlAoCBgPf5z2otT4FZCilutjuGg1858B6hBDihjgsMLXW54BpwEZgD7BUa/27UmqtUqqd7Wkj&#10;gTlKqUNABeBNR9UjhBA3yqHXYWqtlwJLC9x3e76f93L1iSAhhHBaHjPTRwghbpQEphBC2EkCUwgh&#10;7CSBKYQQdpLAFEIIO7lqA2EfgOjoaLPrEEK4kXyZ4lPY464amDUBRo4caXYdQgj3VBM4VvBOVw3M&#10;HRjTLi8AuXa+Jm/+eTeMaZmuzF22xV22A2RbnFVJt8UHIyx3FPagSwam1joT+KUkr8k3//ys1vpk&#10;addUltxlW9xlO0C2xVld57b8z8gyj5z0EUIIO0lgCiGEnSQwhRDCTp4UmAkYS2AkFPdEF+Au2+Iu&#10;2wGyLc6qVLfFy2q1Fv8sIYQQHjXCFEKIGyKBKYQQdnLJ6zCLo5QaAUwH/IC5Wuu3CzweCXwAVAI2&#10;Aw9prXPKvNBi2LEdAzGOz3gBJ4BxWuv4Mi/UDsVtS77n9QPe0lo3KMv6SsKO34sC3gOCgWhguKv+&#10;XpRSbTC2xR84A4yyrbPldJRSlYBtQP+C11yW1nfe7UaYSqlawCtAVyASeEAp1bzA0xYDE7TWTTDC&#10;ZnzZVlm84rbD9o/jXaCf1ro1sA94wYRSi2Xn7wSlVHVgNsbvxCnZ8XvxAlYDM22/lz+AqWbUWhw7&#10;fy/zgOds26KBp8q2SvsopTpiTGZpco2nlMp33u0CE+gD/KS1jtNapwIrgSF5Dyql6gGBWutfbXd9&#10;DNxd5lUWr8jtwBgRPGpbOwmMwKxbxjXaq7htyfMBxojZmRW3LW2AVK113oJ/rwKFjqadgD2/Fx+M&#10;URlAEJBehvWVxHjgUQpZebY0v/PuuEsejjHHPM8Frl43qLDHa5dBXSVV5HZorS8DXwIopQIxRjHz&#10;y7LAEijud4JS6jFgN/Arzq24bWkMRCulPgRuBg4CE8uuvBIp9vcCTAZ+UErNBVKBjmVUW4lore+H&#10;ay7BXWrfeXccYXoD+a+V8gIsJXjcWdhVp1KqMrAG2Ku1/qSMaiupIrdFKdUCYxnmGWVc1/Uo7vfi&#10;C/QA3tVatwGOA/8ps+pKprjfSyDwIdBHa10TeAf4tEwrLB2l9p13x8A8i639m00Nrh6mF/e4syi2&#10;TqVUTYxOLPuA+8uutBIrblvutj2+E1gLhCultpRdeSVS3LZEA0e01jtttz/HeVdGLW5bWgDpWuvf&#10;bbffw/ifgaspte+8OwbmeqC3UipMKRWEMXLJO56E1voUkKGU6mK7azTwXdmXWawit0Mp5QN8A0Rp&#10;rR/XWjvzDITififPa62baK0jgduB81rrbibVWpwitwXjLG2YUqq17fYAYFcZ12iv4rblKFBH/Xc/&#10;dyDXaHvmzErzO+92gWk7CTIN2AjsAZZqrX9XSq1VSrWzPW0kMEcpdQioALxpTrXXZsd23IFxgmGI&#10;UmqP7b8PTCz5muz8nbiE4rZFa50ODAIWKqX+AnoBT5pX8bXZsS3xwFggSim1D7gXGGdawSXkiO+8&#10;TI0UQgg7ud0IUwghHEUCUwgh7CSBKYQQdpLAFEIIO0lgCiGEndxxaqQoJUopK7Cfq5cy3pk3De0a&#10;rxkLDNFa9y+Fz38BY37wOYyZGj7AJeARrfXh63i/cGCl1voWpVQDYLbWenD++0uh5voYqw7+me/u&#10;ChgXT9+rtT5ezOufw5i19fWN1iJKnwSmKE5PrXWsiZ+/XGs9Ie+GUmoisBQo8fWbWuvzQF4o1gNU&#10;IfeXhnTbRfjAlQ5Gb2J0BvpnMa/tBRwoxVpEKZLAFNdFKXUv8CBGn8QQjHZm7xZ4zl0YvRYtGKPU&#10;f2mtN9vmv88DWmJ0Xdpge8ye/oQbgNds718bo8VdfYz5wZ9ord9QSvliNCLpAmRjzOceB4RijJgr&#10;Y3RGqqWUWmfbjrz7TwJ3aq132T5jObBJa/2uUmoaxmwYb9vzHrGFbXHKYTSAiLa9ZxOMDkYVMabs&#10;7QGGAfdh/I/gDaVULkaPgFnArRij6z+Ax7TWSXZ8pnAAOYYpirMx30yiPUqpakqpChjttG7XWt+M&#10;8WV/vZDXvoERKu2AZ/nvPOQ5wC6tdVuMjj6hGF1ximQLwvswZqYALAE2aq1bYoTjKKXUcKCz7bNa&#10;2z7jONAq73201rkYc++Paa1vK3D/ImyzWZRSwRgt0JYqpcZgBHwH2+hxLUboFibQ9nf1p1LqIkYX&#10;pkPA07bHx2OEeyeM7kYNMPqavo0xn/5fWusvMTpQ5QBtbf0ozwMzi/t7Eo4jI0xRnEJ3yZVS/YF+&#10;SqkIjOazFQp57TLgS6XUGuBH/huq/YEOSqn7bLcDi/j8YUqprraf/THmZY9XSpXHCMm/A2itE5VS&#10;HwN9gUkYI9rfbCPIVbYpf/Xt2N5FwA6l1GSM3efVtvfuj9FEY6dtarUPRn/IwlzZJVdK3YbRvPYb&#10;rXWK7fGngb8ppaZgNLwNp/C/v/5AFdtz87b/kh3bIBxERpiixGy7wnswjgP+grHb/T+01tMwunnv&#10;xJiTvNn2kA9wt9Y60hYsHYEJhb0HxjHMSNt/zbXWo7XW0Rj/dgt2ZvcG/GxLKLTG6A6eCyxXSj1i&#10;z7bZGjXsxgircfx3FOkDzMpXczuMwC7u/dZhtHdbYeuSD0YHoweAUxij7d2FbEveZ07K95kdKLzx&#10;sigjEpjierQDYoCXgR8wwiWvgxK2n32VUieBIK31AuARoJVSKgBYBzyhlPKy3V7NtQOzUFrrZIxm&#10;w4/aPq8yMAb40TYa3ABs01q/gNHDsX2Bt8jBOH5amIUYo8DyWuuttvvWAffnC72XgM/sLHc2kMx/&#10;u8nfBryktV5uu90RIxwL1rUOmKCU8ldKedvqes3OzxQOIIEprscPGJfJaIyO4nUxArRx3hNsJ3Ae&#10;xzj+txtYgXFZTSbwGFAe49KbfbY/CzsGWpyRGO3J/gR+B77AWH7gO+AvYL9SaifGGfCCS18cwGj5&#10;9Tv/O7pbjXEiKf8xyg+Ab4FfbV2IWmGMmoultc7G+B/CBFuz5GexcjQwAAAAXklEQVQwDlX8idFj&#10;8mf++3e3GnhNKXUPRkPlkxgnew7Y6nTKzkeeQroVCSGEnWSEKYQQdpLAFEIIO0lgCiGEnSQwhRDC&#10;ThKYQghhJwlMIYSwkwSmEELYSQJTCCHs9P8G9csi/9nY5wAAAABJRU5ErkJgglBLAwQUAAYACAAA&#10;ACEAjGD/f94AAAAHAQAADwAAAGRycy9kb3ducmV2LnhtbEzOwWrCQBAG4Huh77CM0FvdJKIpMRsR&#10;aXuSQrVQehuzYxLMzobsmsS37/ZUjzP/8M+XbybTioF611hWEM8jEMSl1Q1XCr6Ob88vIJxH1tha&#10;JgU3crApHh9yzLQd+ZOGg69EKGGXoYLa+y6T0pU1GXRz2xGH7Gx7gz6MfSV1j2MoN61MomglDTYc&#10;PtTY0a6m8nK4GgXvI47bRfw67C/n3e3nuPz43sek1NNs2q5BeJr8/zH88QMdimA62StrJ1oFwe0V&#10;JFEKIqRptAyLk4JFukpAFrm89xe/AAAA//8DAFBLAwQUAAYACAAAACEALmzwAMUAAAClAQAAGQAA&#10;AGRycy9fcmVscy9lMm9Eb2MueG1sLnJlbHO8kMGKwjAQhu8L+w5h7tu0PSyymPYigldxH2BIpmmw&#10;mYQkir69gWVBQfDmcWb4v/9j1uPFL+JMKbvACrqmBUGsg3FsFfwetl8rELkgG1wCk4IrZRiHz4/1&#10;nhYsNZRnF7OoFM4K5lLij5RZz+QxNyES18sUksdSx2RlRH1ES7Jv22+Z7hkwPDDFzihIO9ODOFxj&#10;bX7NDtPkNG2CPnni8qRCOl+7KxCTpaLAk3H4t+ybyBbkc4fuPQ7dv4N8eO5wAwAA//8DAFBLAQIt&#10;ABQABgAIAAAAIQCxgme2CgEAABMCAAATAAAAAAAAAAAAAAAAAAAAAABbQ29udGVudF9UeXBlc10u&#10;eG1sUEsBAi0AFAAGAAgAAAAhADj9If/WAAAAlAEAAAsAAAAAAAAAAAAAAAAAOwEAAF9yZWxzLy5y&#10;ZWxzUEsBAi0AFAAGAAgAAAAhAB68WERnAwAA+woAAA4AAAAAAAAAAAAAAAAAOgIAAGRycy9lMm9E&#10;b2MueG1sUEsBAi0ACgAAAAAAAAAhAO9kn3oMQAAADEAAABQAAAAAAAAAAAAAAAAAzQUAAGRycy9t&#10;ZWRpYS9pbWFnZTEucG5nUEsBAi0ACgAAAAAAAAAhANnaDvgYQQAAGEEAABQAAAAAAAAAAAAAAAAA&#10;C0YAAGRycy9tZWRpYS9pbWFnZTIucG5nUEsBAi0AFAAGAAgAAAAhAIxg/3/eAAAABwEAAA8AAAAA&#10;AAAAAAAAAAAAVYcAAGRycy9kb3ducmV2LnhtbFBLAQItABQABgAIAAAAIQAubPAAxQAAAKUBAAAZ&#10;AAAAAAAAAAAAAAAAAGCIAABkcnMvX3JlbHMvZTJvRG9jLnhtbC5yZWxzUEsFBgAAAAAHAAcAvgEA&#10;AFyJAAAAAA==&#10;">
-                <v:shapetype id="_x0000_t75" coordsize="21600,21600" o:spt="75" o:preferrelative="t" path="m@4@5l@4@11@9@11@9@5xe" filled="f" stroked="f">
-                  <v:stroke joinstyle="miter"/>
-                  <v:formulas>
-                    <v:f eqn="if lineDrawn pixelLineWidth 0"/>
-                    <v:f eqn="sum @0 1 0"/>
-                    <v:f eqn="sum 0 0 @1"/>
-                    <v:f eqn="prod @2 1 2"/>
-                    <v:f eqn="prod @3 21600 pixelWidth"/>
-                    <v:f eqn="prod @3 21600 pixelHeight"/>
-                    <v:f eqn="sum @0 0 1"/>
-                    <v:f eqn="prod @6 1 2"/>
-                    <v:f eqn="prod @7 21600 pixelWidth"/>
-                    <v:f eqn="sum @8 21600 0"/>
-                    <v:f eqn="prod @7 21600 pixelHeight"/>
-                    <v:f eqn="sum @10 21600 0"/>
-                  </v:formulas>
-                  <v:path o:extrusionok="f" gradientshapeok="t" o:connecttype="rect"/>
-                  <o:lock v:ext="edit" aspectratio="t"/>
-                </v:shapetype>
-                <v:shape id="Picture 2" o:spid="_x0000_s1027" type="#_x0000_t75" style="position:absolute;top:3713;width:31623;height:31718;visibility:visible;mso-wrap-style:square" o:gfxdata="UEsDBBQABgAIAAAAIQDb4fbL7gAAAIUBAAATAAAAW0NvbnRlbnRfVHlwZXNdLnhtbHyQz07DMAyH&#10;70i8Q+QralM4IITa7kDhCAiNB7ASt43WOlEcyvb2pNu4IODoPz9/n1xv9vOkForiPDdwXVagiI23&#10;jocG3rdPxR0oScgWJ8/UwIEENu3lRb09BBKV0ywNjCmFe63FjDSjlD4Q50nv44wpl3HQAc0OB9I3&#10;VXWrjedEnIq03oC27qjHjympx31un0wiTQLq4bS4shrAECZnMGVTvbD9QSnOhDInjzsyuiBXWQP0&#10;r4R18jfgnHvJr4nOknrFmJ5xzhraRtHWf3Kkpfz/yGo5S+H73hkquyhdjr3R8m2lj09svwAAAP//&#10;AwBQSwMEFAAGAAgAAAAhAFr0LFu/AAAAFQEAAAsAAABfcmVscy8ucmVsc2zPwWrDMAwG4Ptg72B0&#10;X5TuUMaI01uh19I+gLGVxCy2jGSy9e1nemrHjpL4P0nD4SetZiPRyNnCruvBUPYcYp4tXC/Htw8w&#10;Wl0ObuVMFm6kcBhfX4Yzra62kC6xqGlKVgtLreUTUf1CyWnHhXKbTCzJ1VbKjMX5LzcTvvf9HuXR&#10;gPHJNKdgQU5hB+ZyK23zHztFL6w81c5zQp6m6P9TMfB3PtPWFCczVQtB9N4U2rp2HOA44NMz4y8A&#10;AAD//wMAUEsDBBQABgAIAAAAIQCAeFNxwAAAANoAAAAPAAAAZHJzL2Rvd25yZXYueG1sRI9Bi8Iw&#10;FITvwv6H8Ba8aboiIl2jSGHBwx609gc8mrdNsHmpTaz1328EweMw880wm93oWjFQH6xnBV/zDARx&#10;7bXlRkF1/pmtQYSIrLH1TAoeFGC3/ZhsMNf+zicaytiIVMIhRwUmxi6XMtSGHIa574iT9+d7hzHJ&#10;vpG6x3sqd61cZNlKOrScFgx2VBiqL+XNKVgsq+vAhbHX8phVrvl9FNqWSk0/x/03iEhjfIdf9EEn&#10;Dp5X0g2Q238AAAD//wMAUEsBAi0AFAAGAAgAAAAhANvh9svuAAAAhQEAABMAAAAAAAAAAAAAAAAA&#10;AAAAAFtDb250ZW50X1R5cGVzXS54bWxQSwECLQAUAAYACAAAACEAWvQsW78AAAAVAQAACwAAAAAA&#10;AAAAAAAAAAAfAQAAX3JlbHMvLnJlbHNQSwECLQAUAAYACAAAACEAgHhTccAAAADaAAAADwAAAAAA&#10;AAAAAAAAAAAHAgAAZHJzL2Rvd25yZXYueG1sUEsFBgAAAAADAAMAtwAAAPQCAAAAAA==&#10;">
-                  <v:imagedata r:id="rId7" o:title=""/>
-                </v:shape>
-                <v:shape id="Picture 3" o:spid="_x0000_s1028" type="#_x0000_t75" style="position:absolute;left:30316;top:3713;width:31623;height:31718;visibility:visible;mso-wrap-style:square" o:gfxdata="UEsDBBQABgAIAAAAIQDb4fbL7gAAAIUBAAATAAAAW0NvbnRlbnRfVHlwZXNdLnhtbHyQz07DMAyH&#10;70i8Q+QralM4IITa7kDhCAiNB7ASt43WOlEcyvb2pNu4IODoPz9/n1xv9vOkForiPDdwXVagiI23&#10;jocG3rdPxR0oScgWJ8/UwIEENu3lRb09BBKV0ywNjCmFe63FjDSjlD4Q50nv44wpl3HQAc0OB9I3&#10;VXWrjedEnIq03oC27qjHjympx31un0wiTQLq4bS4shrAECZnMGVTvbD9QSnOhDInjzsyuiBXWQP0&#10;r4R18jfgnHvJr4nOknrFmJ5xzhraRtHWf3Kkpfz/yGo5S+H73hkquyhdjr3R8m2lj09svwAAAP//&#10;AwBQSwMEFAAGAAgAAAAhAFr0LFu/AAAAFQEAAAsAAABfcmVscy8ucmVsc2zPwWrDMAwG4Ptg72B0&#10;X5TuUMaI01uh19I+gLGVxCy2jGSy9e1nemrHjpL4P0nD4SetZiPRyNnCruvBUPYcYp4tXC/Htw8w&#10;Wl0ObuVMFm6kcBhfX4Yzra62kC6xqGlKVgtLreUTUf1CyWnHhXKbTCzJ1VbKjMX5LzcTvvf9HuXR&#10;gPHJNKdgQU5hB+ZyK23zHztFL6w81c5zQp6m6P9TMfB3PtPWFCczVQtB9N4U2rp2HOA44NMz4y8A&#10;AAD//wMAUEsDBBQABgAIAAAAIQBFUxLvwAAAANoAAAAPAAAAZHJzL2Rvd25yZXYueG1sRI/RisIw&#10;FETfF/yHcAXf1lQFWapRVFRkfbL6AZfm2hSbm9rEWv/eLAj7OMzMGWa+7GwlWmp86VjBaJiAIM6d&#10;LrlQcDnvvn9A+ICssXJMCl7kYbnofc0x1e7JJ2qzUIgIYZ+iAhNCnUrpc0MW/dDVxNG7usZiiLIp&#10;pG7wGeG2kuMkmUqLJccFgzVtDOW37GEV3NdbravRtDzh72u8Pe7bbGJapQb9bjUDEagL/+FP+6AV&#10;TODvSrwBcvEGAAD//wMAUEsBAi0AFAAGAAgAAAAhANvh9svuAAAAhQEAABMAAAAAAAAAAAAAAAAA&#10;AAAAAFtDb250ZW50X1R5cGVzXS54bWxQSwECLQAUAAYACAAAACEAWvQsW78AAAAVAQAACwAAAAAA&#10;AAAAAAAAAAAfAQAAX3JlbHMvLnJlbHNQSwECLQAUAAYACAAAACEARVMS78AAAADaAAAADwAAAAAA&#10;AAAAAAAAAAAHAgAAZHJzL2Rvd25yZXYueG1sUEsFBgAAAAADAAMAtwAAAPQCAAAAAA==&#10;">
-                  <v:imagedata r:id="rId8" o:title=""/>
-                </v:shape>
-                <v:shapetype id="_x0000_t202" coordsize="21600,21600" o:spt="202" path="m,l,21600r21600,l21600,xe">
-                  <v:stroke joinstyle="miter"/>
-                  <v:path gradientshapeok="t" o:connecttype="rect"/>
-                </v:shapetype>
-                <v:shape id="TextBox 4" o:spid="_x0000_s1029" type="#_x0000_t202" style="position:absolute;left:11141;top:337;width:19278;height:4941;visibility:visible;mso-wrap-style:square;v-text-anchor:top" o:gfxdata="UEsDBBQABgAIAAAAIQDb4fbL7gAAAIUBAAATAAAAW0NvbnRlbnRfVHlwZXNdLnhtbHyQz07DMAyH&#10;70i8Q+QralM4IITa7kDhCAiNB7ASt43WOlEcyvb2pNu4IODoPz9/n1xv9vOkForiPDdwXVagiI23&#10;jocG3rdPxR0oScgWJ8/UwIEENu3lRb09BBKV0ywNjCmFe63FjDSjlD4Q50nv44wpl3HQAc0OB9I3&#10;VXWrjedEnIq03oC27qjHjympx31un0wiTQLq4bS4shrAECZnMGVTvbD9QSnOhDInjzsyuiBXWQP0&#10;r4R18jfgnHvJr4nOknrFmJ5xzhraRtHWf3Kkpfz/yGo5S+H73hkquyhdjr3R8m2lj09svwAAAP//&#10;AwBQSwMEFAAGAAgAAAAhAFr0LFu/AAAAFQEAAAsAAABfcmVscy8ucmVsc2zPwWrDMAwG4Ptg72B0&#10;X5TuUMaI01uh19I+gLGVxCy2jGSy9e1nemrHjpL4P0nD4SetZiPRyNnCruvBUPYcYp4tXC/Htw8w&#10;Wl0ObuVMFm6kcBhfX4Yzra62kC6xqGlKVgtLreUTUf1CyWnHhXKbTCzJ1VbKjMX5LzcTvvf9HuXR&#10;gPHJNKdgQU5hB+ZyK23zHztFL6w81c5zQp6m6P9TMfB3PtPWFCczVQtB9N4U2rp2HOA44NMz4y8A&#10;AAD//wMAUEsDBBQABgAIAAAAIQDaNpDHwQAAANoAAAAPAAAAZHJzL2Rvd25yZXYueG1sRI9Pi8Iw&#10;FMTvgt8hPMGbJoqKW40iirAnF//swt4ezbMtNi+libb77TeC4HGYmd8wy3VrS/Gg2heONYyGCgRx&#10;6kzBmYbLeT+Yg/AB2WDpmDT8kYf1qttZYmJcw0d6nEImIoR9ghryEKpESp/mZNEPXUUcvaurLYYo&#10;60yaGpsIt6UcKzWTFguOCzlWtM0pvZ3uVsP34fr7M1Ff2c5Oq8a1SrL9kFr3e+1mASJQG97hV/vT&#10;aJjA80q8AXL1DwAA//8DAFBLAQItABQABgAIAAAAIQDb4fbL7gAAAIUBAAATAAAAAAAAAAAAAAAA&#10;AAAAAABbQ29udGVudF9UeXBlc10ueG1sUEsBAi0AFAAGAAgAAAAhAFr0LFu/AAAAFQEAAAsAAAAA&#10;AAAAAAAAAAAAHwEAAF9yZWxzLy5yZWxzUEsBAi0AFAAGAAgAAAAhANo2kMfBAAAA2gAAAA8AAAAA&#10;AAAAAAAAAAAABwIAAGRycy9kb3ducmV2LnhtbFBLBQYAAAAAAwADALcAAAD1AgAAAAA=&#10;" filled="f" stroked="f">
-                  <v:textbox>
-                    <w:txbxContent>
-                      <w:p>
-                        <w:pPr>
-                          <w:rPr>
-                            <w:sz w:val="16"/>
-                            <w:szCs w:val="16"/>
-                          </w:rPr>
-                        </w:pPr>
-                        <w:r>
-                          <w:rPr>
-                            <w:rFonts w:hAnsi="Calibri"/>
-                            <w:color w:val="000000" w:themeColor="text1"/>
-                            <w:kern w:val="24"/>
-                            <w:sz w:val="16"/>
-                            <w:szCs w:val="16"/>
-                          </w:rPr>
-                          <w:t>Logistic Regression</w:t>
-                        </w:r>
-                      </w:p>
-                    </w:txbxContent>
-                  </v:textbox>
-                </v:shape>
-                <v:shape id="TextBox 7" o:spid="_x0000_s1030" type="#_x0000_t202" style="position:absolute;left:42306;top:337;width:15882;height:4941;visibility:visible;mso-wrap-style:square;v-text-anchor:top" o:gfxdata="UEsDBBQABgAIAAAAIQDb4fbL7gAAAIUBAAATAAAAW0NvbnRlbnRfVHlwZXNdLnhtbHyQz07DMAyH&#10;70i8Q+QralM4IITa7kDhCAiNB7ASt43WOlEcyvb2pNu4IODoPz9/n1xv9vOkForiPDdwXVagiI23&#10;jocG3rdPxR0oScgWJ8/UwIEENu3lRb09BBKV0ywNjCmFe63FjDSjlD4Q50nv44wpl3HQAc0OB9I3&#10;VXWrjedEnIq03oC27qjHjympx31un0wiTQLq4bS4shrAECZnMGVTvbD9QSnOhDInjzsyuiBXWQP0&#10;r4R18jfgnHvJr4nOknrFmJ5xzhraRtHWf3Kkpfz/yGo5S+H73hkquyhdjr3R8m2lj09svwAAAP//&#10;AwBQSwMEFAAGAAgAAAAhAFr0LFu/AAAAFQEAAAsAAABfcmVscy8ucmVsc2zPwWrDMAwG4Ptg72B0&#10;X5TuUMaI01uh19I+gLGVxCy2jGSy9e1nemrHjpL4P0nD4SetZiPRyNnCruvBUPYcYp4tXC/Htw8w&#10;Wl0ObuVMFm6kcBhfX4Yzra62kC6xqGlKVgtLreUTUf1CyWnHhXKbTCzJ1VbKjMX5LzcTvvf9HuXR&#10;gPHJNKdgQU5hB+ZyK23zHztFL6w81c5zQp6m6P9TMfB3PtPWFCczVQtB9N4U2rp2HOA44NMz4y8A&#10;AAD//wMAUEsDBBQABgAIAAAAIQC1ejVcwQAAANoAAAAPAAAAZHJzL2Rvd25yZXYueG1sRI9Bi8Iw&#10;FITvC/6H8ARva6Lo4lajiCJ4Ulbdhb09mmdbbF5KE23990YQPA4z8w0zW7S2FDeqfeFYw6CvQBCn&#10;zhScaTgdN58TED4gGywdk4Y7eVjMOx8zTIxr+Iduh5CJCGGfoIY8hCqR0qc5WfR9VxFH7+xqiyHK&#10;OpOmxibCbSmHSn1JiwXHhRwrWuWUXg5Xq+F3d/7/G6l9trbjqnGtkmy/pda9brucggjUhnf41d4a&#10;DWN4Xok3QM4fAAAA//8DAFBLAQItABQABgAIAAAAIQDb4fbL7gAAAIUBAAATAAAAAAAAAAAAAAAA&#10;AAAAAABbQ29udGVudF9UeXBlc10ueG1sUEsBAi0AFAAGAAgAAAAhAFr0LFu/AAAAFQEAAAsAAAAA&#10;AAAAAAAAAAAAHwEAAF9yZWxzLy5yZWxzUEsBAi0AFAAGAAgAAAAhALV6NVzBAAAA2gAAAA8AAAAA&#10;AAAAAAAAAAAABwIAAGRycy9kb3ducmV2LnhtbFBLBQYAAAAAAwADALcAAAD1AgAAAAA=&#10;" filled="f" stroked="f">
-                  <v:textbox>
-                    <w:txbxContent>
-                      <w:p>
-                        <w:pPr>
-                          <w:rPr>
-                            <w:sz w:val="16"/>
-                            <w:szCs w:val="16"/>
-                          </w:rPr>
-                        </w:pPr>
-                        <w:r>
-                          <w:rPr>
-                            <w:rFonts w:hAnsi="Calibri"/>
-                            <w:color w:val="000000" w:themeColor="text1"/>
-                            <w:kern w:val="24"/>
-                            <w:sz w:val="16"/>
-                            <w:szCs w:val="16"/>
-                          </w:rPr>
-                          <w:t>Random Forest</w:t>
-                        </w:r>
-                      </w:p>
-                    </w:txbxContent>
-                  </v:textbox>
-                </v:shape>
-              </v:group>
-            </w:pict>
-          </mc:Fallback>
-        </mc:AlternateContent>
-      </w:r>
+        <w:pStyle w:val="ListParagraph"/>
+        <w:ind w:left="0"/>
+        <w:rPr>
+          <w:rFonts w:ascii="Arial" w:hAnsi="Arial" w:cs="Arial"/>
+          <w:color w:val="333333"/>
+        </w:rPr>
+      </w:pPr>
     </w:p>
     <w:p>
       <w:pPr>
-        <w:rPr>
-          <w:rFonts w:ascii="Arial" w:hAnsi="Arial" w:cs="Arial"/>
-          <w:noProof/>
-          <w:color w:val="333333"/>
-          <w:sz w:val="20"/>
-          <w:szCs w:val="20"/>
-        </w:rPr>
-      </w:pPr>
-    </w:p>
-    <w:p>
-      <w:pPr>
-        <w:rPr>
-          <w:rFonts w:ascii="Arial" w:hAnsi="Arial" w:cs="Arial"/>
-          <w:noProof/>
-          <w:color w:val="333333"/>
-          <w:sz w:val="20"/>
-          <w:szCs w:val="20"/>
-        </w:rPr>
-      </w:pPr>
-    </w:p>
-    <w:p>
-      <w:pPr>
-        <w:rPr>
-          <w:rFonts w:ascii="Arial" w:hAnsi="Arial" w:cs="Arial"/>
-          <w:noProof/>
-          <w:color w:val="333333"/>
-          <w:sz w:val="20"/>
-          <w:szCs w:val="20"/>
-        </w:rPr>
-      </w:pPr>
-    </w:p>
-    <w:p>
-      <w:pPr>
-        <w:rPr>
-          <w:rFonts w:ascii="Arial" w:hAnsi="Arial" w:cs="Arial"/>
-          <w:noProof/>
-          <w:color w:val="333333"/>
-          <w:sz w:val="20"/>
-          <w:szCs w:val="20"/>
-        </w:rPr>
-      </w:pPr>
-    </w:p>
-    <w:p>
-      <w:pPr>
-        <w:rPr>
-          <w:rFonts w:ascii="Arial" w:hAnsi="Arial" w:cs="Arial"/>
-          <w:noProof/>
-          <w:color w:val="333333"/>
-          <w:sz w:val="20"/>
-          <w:szCs w:val="20"/>
-        </w:rPr>
-      </w:pPr>
-    </w:p>
-    <w:p>
-      <w:pPr>
-        <w:rPr>
-          <w:rFonts w:ascii="Arial" w:hAnsi="Arial" w:cs="Arial"/>
-          <w:noProof/>
-          <w:color w:val="333333"/>
-          <w:sz w:val="20"/>
-          <w:szCs w:val="20"/>
-        </w:rPr>
-      </w:pPr>
-    </w:p>
-    <w:p>
-      <w:pPr>
-        <w:rPr>
-          <w:rFonts w:ascii="Arial" w:hAnsi="Arial" w:cs="Arial"/>
-          <w:noProof/>
-          <w:color w:val="333333"/>
-          <w:sz w:val="20"/>
-          <w:szCs w:val="20"/>
-        </w:rPr>
-      </w:pPr>
-    </w:p>
-    <w:p>
-      <w:pPr>
-        <w:rPr>
-          <w:rFonts w:ascii="Arial" w:hAnsi="Arial" w:cs="Arial"/>
-          <w:noProof/>
-          <w:color w:val="333333"/>
-          <w:sz w:val="20"/>
-          <w:szCs w:val="20"/>
-        </w:rPr>
-      </w:pPr>
-    </w:p>
-    <w:p>
-      <w:pPr>
-        <w:rPr>
-          <w:rFonts w:ascii="Arial" w:hAnsi="Arial" w:cs="Arial"/>
-          <w:noProof/>
-          <w:color w:val="333333"/>
-          <w:sz w:val="20"/>
-          <w:szCs w:val="20"/>
-        </w:rPr>
-      </w:pPr>
-    </w:p>
-    <w:p>
-      <w:pPr>
-        <w:rPr>
-          <w:rFonts w:ascii="Arial" w:hAnsi="Arial" w:cs="Arial"/>
-          <w:noProof/>
-          <w:color w:val="333333"/>
-          <w:sz w:val="20"/>
-          <w:szCs w:val="20"/>
-        </w:rPr>
-      </w:pPr>
-      <w:bookmarkStart w:id="0" w:name="_GoBack"/>
-      <w:bookmarkEnd w:id="0"/>
-    </w:p>
-    <w:p>
-      <w:pPr>
         <w:pStyle w:val="ListParagraph"/>
         <w:ind w:left="0"/>
         <w:rPr>
           <w:rFonts w:ascii="Arial" w:hAnsi="Arial" w:cs="Arial"/>
-          <w:b/>
-          <w:bCs/>
-          <w:color w:val="333333"/>
-        </w:rPr>
-      </w:pPr>
-      <w:r>
-        <w:rPr>
-          <w:rFonts w:ascii="Arial" w:hAnsi="Arial" w:cs="Arial"/>
-          <w:b/>
-          <w:bCs/>
-          <w:color w:val="333333"/>
-        </w:rPr>
-        <w:t>Results</w:t>
-      </w:r>
-    </w:p>
-    <w:p>
-      <w:pPr>
-        <w:pStyle w:val="ListParagraph"/>
-        <w:ind w:left="0"/>
-        <w:rPr>
-          <w:rFonts w:ascii="Arial" w:hAnsi="Arial" w:cs="Arial"/>
-          <w:color w:val="333333"/>
-        </w:rPr>
-      </w:pPr>
-      <w:r>
-        <w:rPr>
-          <w:rFonts w:ascii="Arial" w:hAnsi="Arial" w:cs="Arial"/>
-          <w:color w:val="333333"/>
-        </w:rPr>
-        <w:t xml:space="preserve">Logistic Regression gave us about 89% accuracy both on train and test data. Confusion matrix shows that the model correctly predicted 7015 no subscription(0), and 271 </w:t>
-      </w:r>
-      <w:r>
-        <w:rPr>
-          <w:rFonts w:ascii="Arial" w:hAnsi="Arial" w:cs="Arial"/>
-          <w:color w:val="333333"/>
-        </w:rPr>
-        <w:t>subscription</w:t>
-      </w:r>
-      <w:r>
-        <w:rPr>
-          <w:rFonts w:ascii="Arial" w:hAnsi="Arial" w:cs="Arial"/>
-          <w:color w:val="333333"/>
-        </w:rPr>
-        <w:t>(1) with 7296 correct prediction in total and we had 941 incorrect prediction in total (250 false positives and 700 false negatives). This means that 700 customers who could have subscribed would have been ignored, while 250 customers who would not have subscribed would have been targeted for marketing campaigns, this any resources allocated would have been a waste.</w:t>
-      </w:r>
-    </w:p>
-    <w:p>
-      <w:pPr>
-        <w:pStyle w:val="ListParagraph"/>
-        <w:ind w:left="360"/>
-        <w:rPr>
-          <w:rFonts w:ascii="Arial" w:hAnsi="Arial" w:cs="Arial"/>
-          <w:color w:val="333333"/>
-        </w:rPr>
-      </w:pPr>
-    </w:p>
-    <w:p>
-      <w:pPr>
-        <w:pStyle w:val="ListParagraph"/>
-        <w:ind w:left="0"/>
-        <w:rPr>
-          <w:rFonts w:ascii="Arial" w:hAnsi="Arial" w:cs="Arial"/>
-          <w:color w:val="333333"/>
-        </w:rPr>
-      </w:pPr>
-      <w:r>
-        <w:rPr>
-          <w:rFonts w:ascii="Arial" w:hAnsi="Arial" w:cs="Arial"/>
-          <w:color w:val="333333"/>
-        </w:rPr>
-        <w:t xml:space="preserve">Random Forest gave us about 89% accuracy both on train and test data. Confusion matrix shows that the model correctly predicted 7143 no subscription(0), and 181 </w:t>
-      </w:r>
-      <w:r>
-        <w:rPr>
-          <w:rFonts w:ascii="Arial" w:hAnsi="Arial" w:cs="Arial"/>
-          <w:color w:val="333333"/>
-        </w:rPr>
-        <w:t>subscription</w:t>
-      </w:r>
-      <w:r>
-        <w:rPr>
-          <w:rFonts w:ascii="Arial" w:hAnsi="Arial" w:cs="Arial"/>
-          <w:color w:val="333333"/>
-        </w:rPr>
-        <w:t>(1) with 7324 correct prediction in total and we had 912 incorrect prediction in total (122 false positives and 790 false negatives). This means that 790 customers who could have subscribed would have been ignored, while 122 customers who would not have subscribed would have been targeted for marketing campaigns, this any resources allocated would have been a waste.</w:t>
-      </w:r>
-    </w:p>
-    <w:p>
-      <w:pPr>
-        <w:rPr>
-          <w:rFonts w:ascii="Arial" w:hAnsi="Arial" w:cs="Arial"/>
-          <w:color w:val="333333"/>
-        </w:rPr>
-      </w:pPr>
-    </w:p>
-    <w:p>
-      <w:pPr>
-        <w:rPr>
-          <w:rFonts w:ascii="Arial" w:hAnsi="Arial" w:cs="Arial"/>
-          <w:b/>
-          <w:bCs/>
-          <w:color w:val="333333"/>
-        </w:rPr>
-      </w:pPr>
-      <w:r>
-        <w:rPr>
-          <w:rFonts w:ascii="Arial" w:hAnsi="Arial" w:cs="Arial"/>
-          <w:b/>
-          <w:bCs/>
-          <w:color w:val="333333"/>
-        </w:rPr>
-        <w:t>Conclusion</w:t>
-      </w:r>
-    </w:p>
-    <w:p>
-      <w:pPr>
-        <w:pStyle w:val="ListParagraph"/>
-        <w:ind w:left="0"/>
-        <w:rPr>
-          <w:rFonts w:ascii="Arial" w:hAnsi="Arial" w:cs="Arial"/>
-          <w:color w:val="333333"/>
-        </w:rPr>
-      </w:pPr>
-      <w:r>
-        <w:rPr>
-          <w:rFonts w:ascii="Arial" w:hAnsi="Arial" w:cs="Arial"/>
-          <w:color w:val="333333"/>
-        </w:rPr>
-        <w:t>Comparing the F1 scores of Logistic regression and random forest models respectively, the results are very similar, with the logistics regression having a very slight edge in predicting the Subscribed: Yes at .36 as opposed to .28 from the random forest model</w:t>
-      </w:r>
-      <w:r>
-        <w:rPr>
-          <w:rFonts w:ascii="Arial" w:hAnsi="Arial" w:cs="Arial"/>
-          <w:color w:val="333333"/>
-        </w:rPr>
-        <w:t>.</w:t>
+          <w:color w:val="333333"/>
+        </w:rPr>
+      </w:pPr>
+      <w:r>
+        <w:rPr>
+          <w:rFonts w:ascii="Arial" w:hAnsi="Arial" w:cs="Arial"/>
+          <w:color w:val="333333"/>
+        </w:rPr>
+        <w:t>Th</w:t>
+      </w:r>
+      <w:r>
+        <w:rPr>
+          <w:rFonts w:ascii="Arial" w:hAnsi="Arial" w:cs="Arial"/>
+          <w:color w:val="333333"/>
+        </w:rPr>
+        <w:t xml:space="preserve">is analysis would be further improved with availability of more data. </w:t>
+      </w:r>
+      <w:r>
+        <w:rPr>
+          <w:rFonts w:ascii="Arial" w:hAnsi="Arial" w:cs="Arial"/>
+          <w:color w:val="333333"/>
+        </w:rPr>
+        <w:t>However, considering the data available, random forest is a better predictor of variable ‘y’ than logistic regression</w:t>
+      </w:r>
+      <w:r>
+        <w:rPr>
+          <w:rFonts w:ascii="Arial" w:hAnsi="Arial" w:cs="Arial"/>
+          <w:color w:val="333333"/>
+        </w:rPr>
+        <w:t xml:space="preserve"> on all measures </w:t>
+      </w:r>
+      <w:proofErr w:type="gramStart"/>
+      <w:r>
+        <w:rPr>
+          <w:rFonts w:ascii="Arial" w:hAnsi="Arial" w:cs="Arial"/>
+          <w:color w:val="333333"/>
+        </w:rPr>
+        <w:t>with the exception of</w:t>
+      </w:r>
+      <w:proofErr w:type="gramEnd"/>
+      <w:r>
+        <w:rPr>
+          <w:rFonts w:ascii="Arial" w:hAnsi="Arial" w:cs="Arial"/>
+          <w:color w:val="333333"/>
+        </w:rPr>
+        <w:t xml:space="preserve"> the F1 scores for customers who subscribed.</w:t>
       </w:r>
     </w:p>
     <w:sectPr>
@@ -3760,7 +4678,7 @@
       </w:pPr>
     </w:pPrDefault>
   </w:docDefaults>
-  <w:latentStyles w:defLockedState="0" w:defUIPriority="99" w:defSemiHidden="0" w:defUnhideWhenUsed="0" w:defQFormat="0" w:count="377">
+  <w:latentStyles w:defLockedState="0" w:defUIPriority="99" w:defSemiHidden="0" w:defUnhideWhenUsed="0" w:defQFormat="0" w:count="376">
     <w:lsdException w:name="Normal" w:uiPriority="0" w:qFormat="1"/>
     <w:lsdException w:name="heading 1" w:uiPriority="9" w:qFormat="1"/>
     <w:lsdException w:name="heading 2" w:semiHidden="1" w:uiPriority="9" w:unhideWhenUsed="1" w:qFormat="1"/>
@@ -3866,6 +4784,7 @@
     <w:lsdException w:name="HTML Sample" w:semiHidden="1" w:unhideWhenUsed="1"/>
     <w:lsdException w:name="HTML Typewriter" w:semiHidden="1" w:unhideWhenUsed="1"/>
     <w:lsdException w:name="HTML Variable" w:semiHidden="1" w:unhideWhenUsed="1"/>
+    <w:lsdException w:name="Normal Table" w:semiHidden="1" w:unhideWhenUsed="1"/>
     <w:lsdException w:name="annotation subject" w:semiHidden="1" w:unhideWhenUsed="1"/>
     <w:lsdException w:name="No List" w:semiHidden="1" w:unhideWhenUsed="1"/>
     <w:lsdException w:name="Outline List 1" w:semiHidden="1" w:unhideWhenUsed="1"/>
@@ -3912,8 +4831,10 @@
     <w:lsdException w:name="Table Subtle 2" w:semiHidden="1" w:unhideWhenUsed="1"/>
     <w:lsdException w:name="Table Web 1" w:semiHidden="1" w:unhideWhenUsed="1"/>
     <w:lsdException w:name="Table Web 2" w:semiHidden="1" w:unhideWhenUsed="1"/>
+    <w:lsdException w:name="Table Web 3" w:semiHidden="1" w:unhideWhenUsed="1"/>
     <w:lsdException w:name="Balloon Text" w:semiHidden="1" w:unhideWhenUsed="1"/>
     <w:lsdException w:name="Table Grid" w:uiPriority="39"/>
+    <w:lsdException w:name="Table Theme" w:semiHidden="1" w:unhideWhenUsed="1"/>
     <w:lsdException w:name="Placeholder Text" w:semiHidden="1"/>
     <w:lsdException w:name="No Spacing" w:uiPriority="1" w:qFormat="1"/>
     <w:lsdException w:name="Light Shading" w:uiPriority="60"/>
@@ -4134,7 +5055,6 @@
     <w:lsdException w:name="Hashtag" w:semiHidden="1" w:unhideWhenUsed="1"/>
     <w:lsdException w:name="Unresolved Mention" w:semiHidden="1" w:unhideWhenUsed="1"/>
     <w:lsdException w:name="Smart Link" w:semiHidden="1" w:unhideWhenUsed="1"/>
-    <w:lsdException w:name="Smart Link Error" w:semiHidden="1" w:unhideWhenUsed="1"/>
   </w:latentStyles>
   <w:style w:type="paragraph" w:default="1" w:styleId="Normal">
     <w:name w:val="Normal"/>

</xml_diff>